<commit_message>
Actualizacion del documento Entidades
</commit_message>
<xml_diff>
--- a/DOCS/Entidades.docx
+++ b/DOCS/Entidades.docx
@@ -346,7 +346,15 @@
           <w:bCs/>
           <w:lang w:val="es-ES"/>
         </w:rPr>
-        <w:t>Cliente:</w:t>
+        <w:t>Usuario</w:t>
+      </w:r>
+      <w:r>
+        <w:rPr>
+          <w:b/>
+          <w:bCs/>
+          <w:lang w:val="es-ES"/>
+        </w:rPr>
+        <w:t>:</w:t>
       </w:r>
     </w:p>
     <w:p>
@@ -366,15 +374,15 @@
         <mc:AlternateContent>
           <mc:Choice Requires="wps">
             <w:drawing>
-              <wp:anchor distT="0" distB="0" distL="114300" distR="114300" simplePos="0" relativeHeight="251659264" behindDoc="0" locked="0" layoutInCell="1" allowOverlap="1" wp14:anchorId="41B38A58" wp14:editId="6FE7352C">
+              <wp:anchor distT="0" distB="0" distL="114300" distR="114300" simplePos="0" relativeHeight="251659264" behindDoc="0" locked="0" layoutInCell="1" allowOverlap="1" wp14:anchorId="41B38A58" wp14:editId="0E8845BF">
                 <wp:simplePos x="0" y="0"/>
                 <wp:positionH relativeFrom="column">
-                  <wp:posOffset>2815590</wp:posOffset>
+                  <wp:posOffset>3101340</wp:posOffset>
                 </wp:positionH>
                 <wp:positionV relativeFrom="paragraph">
-                  <wp:posOffset>267970</wp:posOffset>
+                  <wp:posOffset>210820</wp:posOffset>
                 </wp:positionV>
-                <wp:extent cx="3343275" cy="1247775"/>
+                <wp:extent cx="3057525" cy="1876425"/>
                 <wp:effectExtent l="0" t="0" r="0" b="0"/>
                 <wp:wrapNone/>
                 <wp:docPr id="207096289" name="Cuadro de texto 11"/>
@@ -386,7 +394,7 @@
                       <wps:spPr>
                         <a:xfrm>
                           <a:off x="0" y="0"/>
-                          <a:ext cx="3343275" cy="1247775"/>
+                          <a:ext cx="3057525" cy="1876425"/>
                         </a:xfrm>
                         <a:prstGeom prst="rect">
                           <a:avLst/>
@@ -400,7 +408,9 @@
                         <w:txbxContent>
                           <w:p>
                             <w:pPr>
-                              <w:ind w:firstLine="708"/>
+                              <w:spacing w:line="240" w:lineRule="auto"/>
+                              <w:ind w:firstLine="709"/>
+                              <w:jc w:val="left"/>
                               <w:rPr>
                                 <w:lang w:val="es-ES"/>
                               </w:rPr>
@@ -409,27 +419,13 @@
                               <w:rPr>
                                 <w:lang w:val="es-ES"/>
                               </w:rPr>
-                              <w:t xml:space="preserve">Comenzaremos por el participe principal que es el usuario o </w:t>
-                            </w:r>
-                            <w:r>
-                              <w:rPr>
-                                <w:b/>
-                                <w:bCs/>
-                                <w:lang w:val="es-ES"/>
-                              </w:rPr>
-                              <w:t>cliente</w:t>
-                            </w:r>
-                            <w:r>
-                              <w:rPr>
-                                <w:lang w:val="es-ES"/>
-                              </w:rPr>
-                              <w:t xml:space="preserve"> en este caso, donde nos interesan saber los siguientes datos: Nom</w:t>
-                            </w:r>
-                            <w:r>
-                              <w:rPr>
-                                <w:lang w:val="es-ES"/>
-                              </w:rPr>
-                              <w:t>_Cliente</w:t>
+                              <w:t>Comenzaremos por el participe principal que es el usuario en este caso, donde nos interesan saber los siguientes datos: Nom</w:t>
+                            </w:r>
+                            <w:r>
+                              <w:rPr>
+                                <w:lang w:val="es-ES"/>
+                              </w:rPr>
+                              <w:t>bre</w:t>
                             </w:r>
                             <w:r>
                               <w:rPr>
@@ -441,7 +437,19 @@
                               <w:rPr>
                                 <w:lang w:val="es-ES"/>
                               </w:rPr>
-                              <w:t xml:space="preserve">DNI, Fecha_Nac, </w:t>
+                              <w:t>DNI, Fecha</w:t>
+                            </w:r>
+                            <w:r>
+                              <w:rPr>
+                                <w:lang w:val="es-ES"/>
+                              </w:rPr>
+                              <w:t xml:space="preserve"> de Nacimiento</w:t>
+                            </w:r>
+                            <w:r>
+                              <w:rPr>
+                                <w:lang w:val="es-ES"/>
+                              </w:rPr>
+                              <w:t xml:space="preserve">, </w:t>
                             </w:r>
                             <w:r>
                               <w:rPr>
@@ -465,7 +473,19 @@
                               <w:rPr>
                                 <w:lang w:val="es-ES"/>
                               </w:rPr>
-                              <w:t xml:space="preserve"> y ID_Rol</w:t>
+                              <w:t xml:space="preserve"> y </w:t>
+                            </w:r>
+                            <w:r>
+                              <w:rPr>
+                                <w:lang w:val="es-ES"/>
+                              </w:rPr>
+                              <w:t>ID_</w:t>
+                            </w:r>
+                            <w:r>
+                              <w:rPr>
+                                <w:lang w:val="es-ES"/>
+                              </w:rPr>
+                              <w:t>Rol</w:t>
                             </w:r>
                             <w:r>
                               <w:rPr>
@@ -485,6 +505,9 @@
                     </wps:wsp>
                   </a:graphicData>
                 </a:graphic>
+                <wp14:sizeRelH relativeFrom="margin">
+                  <wp14:pctWidth>0</wp14:pctWidth>
+                </wp14:sizeRelH>
                 <wp14:sizeRelV relativeFrom="margin">
                   <wp14:pctHeight>0</wp14:pctHeight>
                 </wp14:sizeRelV>
@@ -497,12 +520,14 @@
                 <v:stroke joinstyle="miter"/>
                 <v:path gradientshapeok="t" o:connecttype="rect"/>
               </v:shapetype>
-              <v:shape id="Cuadro de texto 11" o:spid="_x0000_s1026" type="#_x0000_t202" style="position:absolute;left:0;text-align:left;margin-left:221.7pt;margin-top:21.1pt;width:263.25pt;height:98.25pt;z-index:251659264;visibility:visible;mso-wrap-style:square;mso-height-percent:0;mso-wrap-distance-left:9pt;mso-wrap-distance-top:0;mso-wrap-distance-right:9pt;mso-wrap-distance-bottom:0;mso-position-horizontal:absolute;mso-position-horizontal-relative:text;mso-position-vertical:absolute;mso-position-vertical-relative:text;mso-height-percent:0;mso-height-relative:margin;v-text-anchor:top" o:gfxdata="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" filled="f" stroked="f" strokeweight=".5pt">
+              <v:shape id="Cuadro de texto 11" o:spid="_x0000_s1026" type="#_x0000_t202" style="position:absolute;left:0;text-align:left;margin-left:244.2pt;margin-top:16.6pt;width:240.75pt;height:147.75pt;z-index:251659264;visibility:visible;mso-wrap-style:square;mso-width-percent:0;mso-height-percent:0;mso-wrap-distance-left:9pt;mso-wrap-distance-top:0;mso-wrap-distance-right:9pt;mso-wrap-distance-bottom:0;mso-position-horizontal:absolute;mso-position-horizontal-relative:text;mso-position-vertical:absolute;mso-position-vertical-relative:text;mso-width-percent:0;mso-height-percent:0;mso-width-relative:margin;mso-height-relative:margin;v-text-anchor:top" o:gfxdata="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" filled="f" stroked="f" strokeweight=".5pt">
                 <v:textbox>
                   <w:txbxContent>
                     <w:p>
                       <w:pPr>
-                        <w:ind w:firstLine="708"/>
+                        <w:spacing w:line="240" w:lineRule="auto"/>
+                        <w:ind w:firstLine="709"/>
+                        <w:jc w:val="left"/>
                         <w:rPr>
                           <w:lang w:val="es-ES"/>
                         </w:rPr>
@@ -511,27 +536,13 @@
                         <w:rPr>
                           <w:lang w:val="es-ES"/>
                         </w:rPr>
-                        <w:t xml:space="preserve">Comenzaremos por el participe principal que es el usuario o </w:t>
-                      </w:r>
-                      <w:r>
-                        <w:rPr>
-                          <w:b/>
-                          <w:bCs/>
-                          <w:lang w:val="es-ES"/>
-                        </w:rPr>
-                        <w:t>cliente</w:t>
-                      </w:r>
-                      <w:r>
-                        <w:rPr>
-                          <w:lang w:val="es-ES"/>
-                        </w:rPr>
-                        <w:t xml:space="preserve"> en este caso, donde nos interesan saber los siguientes datos: Nom</w:t>
-                      </w:r>
-                      <w:r>
-                        <w:rPr>
-                          <w:lang w:val="es-ES"/>
-                        </w:rPr>
-                        <w:t>_Cliente</w:t>
+                        <w:t>Comenzaremos por el participe principal que es el usuario en este caso, donde nos interesan saber los siguientes datos: Nom</w:t>
+                      </w:r>
+                      <w:r>
+                        <w:rPr>
+                          <w:lang w:val="es-ES"/>
+                        </w:rPr>
+                        <w:t>bre</w:t>
                       </w:r>
                       <w:r>
                         <w:rPr>
@@ -543,7 +554,19 @@
                         <w:rPr>
                           <w:lang w:val="es-ES"/>
                         </w:rPr>
-                        <w:t xml:space="preserve">DNI, Fecha_Nac, </w:t>
+                        <w:t>DNI, Fecha</w:t>
+                      </w:r>
+                      <w:r>
+                        <w:rPr>
+                          <w:lang w:val="es-ES"/>
+                        </w:rPr>
+                        <w:t xml:space="preserve"> de Nacimiento</w:t>
+                      </w:r>
+                      <w:r>
+                        <w:rPr>
+                          <w:lang w:val="es-ES"/>
+                        </w:rPr>
+                        <w:t xml:space="preserve">, </w:t>
                       </w:r>
                       <w:r>
                         <w:rPr>
@@ -567,7 +590,19 @@
                         <w:rPr>
                           <w:lang w:val="es-ES"/>
                         </w:rPr>
-                        <w:t xml:space="preserve"> y ID_Rol</w:t>
+                        <w:t xml:space="preserve"> y </w:t>
+                      </w:r>
+                      <w:r>
+                        <w:rPr>
+                          <w:lang w:val="es-ES"/>
+                        </w:rPr>
+                        <w:t>ID_</w:t>
+                      </w:r>
+                      <w:r>
+                        <w:rPr>
+                          <w:lang w:val="es-ES"/>
+                        </w:rPr>
+                        <w:t>Rol</w:t>
                       </w:r>
                       <w:r>
                         <w:rPr>
@@ -591,10 +626,10 @@
           <w:noProof/>
         </w:rPr>
         <w:drawing>
-          <wp:inline distT="0" distB="0" distL="0" distR="0" wp14:anchorId="3BFBF809" wp14:editId="3A9A1B42">
-            <wp:extent cx="2524125" cy="2133600"/>
-            <wp:effectExtent l="0" t="0" r="9525" b="0"/>
-            <wp:docPr id="1450924282" name="Imagen 30" descr="Tabla&#10;&#10;El contenido generado por IA puede ser incorrecto."/>
+          <wp:inline distT="0" distB="0" distL="0" distR="0" wp14:anchorId="0DD7B118" wp14:editId="2C7CC3BA">
+            <wp:extent cx="2771160" cy="2486025"/>
+            <wp:effectExtent l="0" t="0" r="0" b="0"/>
+            <wp:docPr id="1044784005" name="Imagen 12" descr="Tabla&#10;&#10;El contenido generado por IA puede ser incorrecto."/>
             <wp:cNvGraphicFramePr>
               <a:graphicFrameLocks xmlns:a="http://schemas.openxmlformats.org/drawingml/2006/main" noChangeAspect="1"/>
             </wp:cNvGraphicFramePr>
@@ -602,7 +637,7 @@
               <a:graphicData uri="http://schemas.openxmlformats.org/drawingml/2006/picture">
                 <pic:pic xmlns:pic="http://schemas.openxmlformats.org/drawingml/2006/picture">
                   <pic:nvPicPr>
-                    <pic:cNvPr id="1450924282" name="Imagen 30" descr="Tabla&#10;&#10;El contenido generado por IA puede ser incorrecto."/>
+                    <pic:cNvPr id="1044784005" name="Imagen 12" descr="Tabla&#10;&#10;El contenido generado por IA puede ser incorrecto."/>
                     <pic:cNvPicPr>
                       <a:picLocks noChangeAspect="1" noChangeArrowheads="1"/>
                     </pic:cNvPicPr>
@@ -623,7 +658,7 @@
                   <pic:spPr bwMode="auto">
                     <a:xfrm>
                       <a:off x="0" y="0"/>
-                      <a:ext cx="2524125" cy="2133600"/>
+                      <a:ext cx="2772903" cy="2487589"/>
                     </a:xfrm>
                     <a:prstGeom prst="rect">
                       <a:avLst/>
@@ -643,9 +678,215 @@
     <w:p>
       <w:pPr>
         <w:rPr>
-          <w:lang w:val="es-ES"/>
-        </w:rPr>
-      </w:pPr>
+          <w:b/>
+          <w:bCs/>
+          <w:lang w:val="es-ES"/>
+        </w:rPr>
+      </w:pPr>
+      <w:r>
+        <w:rPr>
+          <w:b/>
+          <w:bCs/>
+          <w:noProof/>
+          <w:lang w:val="es-ES"/>
+          <w14:ligatures w14:val="standardContextual"/>
+        </w:rPr>
+        <mc:AlternateContent>
+          <mc:Choice Requires="wps">
+            <w:drawing>
+              <wp:anchor distT="0" distB="0" distL="114300" distR="114300" simplePos="0" relativeHeight="251667456" behindDoc="0" locked="0" layoutInCell="1" allowOverlap="1" wp14:anchorId="04FB9165" wp14:editId="0AB090B9">
+                <wp:simplePos x="0" y="0"/>
+                <wp:positionH relativeFrom="column">
+                  <wp:posOffset>3263265</wp:posOffset>
+                </wp:positionH>
+                <wp:positionV relativeFrom="paragraph">
+                  <wp:posOffset>237490</wp:posOffset>
+                </wp:positionV>
+                <wp:extent cx="2895600" cy="1276350"/>
+                <wp:effectExtent l="0" t="0" r="0" b="0"/>
+                <wp:wrapNone/>
+                <wp:docPr id="1819140967" name="Cuadro de texto 11"/>
+                <wp:cNvGraphicFramePr/>
+                <a:graphic xmlns:a="http://schemas.openxmlformats.org/drawingml/2006/main">
+                  <a:graphicData uri="http://schemas.microsoft.com/office/word/2010/wordprocessingShape">
+                    <wps:wsp>
+                      <wps:cNvSpPr txBox="1"/>
+                      <wps:spPr>
+                        <a:xfrm>
+                          <a:off x="0" y="0"/>
+                          <a:ext cx="2895600" cy="1276350"/>
+                        </a:xfrm>
+                        <a:prstGeom prst="rect">
+                          <a:avLst/>
+                        </a:prstGeom>
+                        <a:noFill/>
+                        <a:ln w="6350">
+                          <a:noFill/>
+                        </a:ln>
+                      </wps:spPr>
+                      <wps:txbx>
+                        <w:txbxContent>
+                          <w:p>
+                            <w:pPr>
+                              <w:spacing w:line="240" w:lineRule="auto"/>
+                              <w:jc w:val="left"/>
+                              <w:rPr>
+                                <w:lang w:val="es-ES"/>
+                              </w:rPr>
+                            </w:pPr>
+                            <w:r>
+                              <w:rPr>
+                                <w:lang w:val="es-ES"/>
+                              </w:rPr>
+                              <w:tab/>
+                            </w:r>
+                            <w:r>
+                              <w:rPr>
+                                <w:lang w:val="es-ES"/>
+                              </w:rPr>
+                              <w:t>Los Permisos al que se le asignará a cada rol va a contar con: ID y Nombre</w:t>
+                            </w:r>
+                            <w:r>
+                              <w:rPr>
+                                <w:lang w:val="es-ES"/>
+                              </w:rPr>
+                              <w:t>.</w:t>
+                            </w:r>
+                          </w:p>
+                        </w:txbxContent>
+                      </wps:txbx>
+                      <wps:bodyPr rot="0" spcFirstLastPara="0" vertOverflow="overflow" horzOverflow="overflow" vert="horz" wrap="square" lIns="91440" tIns="45720" rIns="91440" bIns="45720" numCol="1" spcCol="0" rtlCol="0" fromWordArt="0" anchor="t" anchorCtr="0" forceAA="0" compatLnSpc="1">
+                        <a:prstTxWarp prst="textNoShape">
+                          <a:avLst/>
+                        </a:prstTxWarp>
+                        <a:noAutofit/>
+                      </wps:bodyPr>
+                    </wps:wsp>
+                  </a:graphicData>
+                </a:graphic>
+                <wp14:sizeRelH relativeFrom="margin">
+                  <wp14:pctWidth>0</wp14:pctWidth>
+                </wp14:sizeRelH>
+              </wp:anchor>
+            </w:drawing>
+          </mc:Choice>
+          <mc:Fallback>
+            <w:pict>
+              <v:shape w14:anchorId="04FB9165" id="_x0000_s1027" type="#_x0000_t202" style="position:absolute;left:0;text-align:left;margin-left:256.95pt;margin-top:18.7pt;width:228pt;height:100.5pt;z-index:251667456;visibility:visible;mso-wrap-style:square;mso-width-percent:0;mso-wrap-distance-left:9pt;mso-wrap-distance-top:0;mso-wrap-distance-right:9pt;mso-wrap-distance-bottom:0;mso-position-horizontal:absolute;mso-position-horizontal-relative:text;mso-position-vertical:absolute;mso-position-vertical-relative:text;mso-width-percent:0;mso-width-relative:margin;v-text-anchor:top" o:gfxdata="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" filled="f" stroked="f" strokeweight=".5pt">
+                <v:textbox>
+                  <w:txbxContent>
+                    <w:p>
+                      <w:pPr>
+                        <w:spacing w:line="240" w:lineRule="auto"/>
+                        <w:jc w:val="left"/>
+                        <w:rPr>
+                          <w:lang w:val="es-ES"/>
+                        </w:rPr>
+                      </w:pPr>
+                      <w:r>
+                        <w:rPr>
+                          <w:lang w:val="es-ES"/>
+                        </w:rPr>
+                        <w:tab/>
+                      </w:r>
+                      <w:r>
+                        <w:rPr>
+                          <w:lang w:val="es-ES"/>
+                        </w:rPr>
+                        <w:t>Los Permisos al que se le asignará a cada rol va a contar con: ID y Nombre</w:t>
+                      </w:r>
+                      <w:r>
+                        <w:rPr>
+                          <w:lang w:val="es-ES"/>
+                        </w:rPr>
+                        <w:t>.</w:t>
+                      </w:r>
+                    </w:p>
+                  </w:txbxContent>
+                </v:textbox>
+              </v:shape>
+            </w:pict>
+          </mc:Fallback>
+        </mc:AlternateContent>
+      </w:r>
+      <w:r>
+        <w:rPr>
+          <w:b/>
+          <w:bCs/>
+          <w:lang w:val="es-ES"/>
+        </w:rPr>
+        <w:t>Permiso</w:t>
+      </w:r>
+      <w:r>
+        <w:rPr>
+          <w:b/>
+          <w:bCs/>
+          <w:lang w:val="es-ES"/>
+        </w:rPr>
+        <w:t>:</w:t>
+      </w:r>
+    </w:p>
+    <w:p>
+      <w:pPr>
+        <w:rPr>
+          <w:b/>
+          <w:bCs/>
+          <w:lang w:val="es-ES"/>
+        </w:rPr>
+      </w:pPr>
+      <w:r>
+        <w:rPr>
+          <w:noProof/>
+        </w:rPr>
+        <w:drawing>
+          <wp:inline distT="0" distB="0" distL="0" distR="0" wp14:anchorId="600FDD16" wp14:editId="12363596">
+            <wp:extent cx="2924175" cy="838200"/>
+            <wp:effectExtent l="0" t="0" r="9525" b="0"/>
+            <wp:docPr id="794192525" name="Imagen 13" descr="Tabla&#10;&#10;El contenido generado por IA puede ser incorrecto."/>
+            <wp:cNvGraphicFramePr>
+              <a:graphicFrameLocks xmlns:a="http://schemas.openxmlformats.org/drawingml/2006/main" noChangeAspect="1"/>
+            </wp:cNvGraphicFramePr>
+            <a:graphic xmlns:a="http://schemas.openxmlformats.org/drawingml/2006/main">
+              <a:graphicData uri="http://schemas.openxmlformats.org/drawingml/2006/picture">
+                <pic:pic xmlns:pic="http://schemas.openxmlformats.org/drawingml/2006/picture">
+                  <pic:nvPicPr>
+                    <pic:cNvPr id="794192525" name="Imagen 13" descr="Tabla&#10;&#10;El contenido generado por IA puede ser incorrecto."/>
+                    <pic:cNvPicPr>
+                      <a:picLocks noChangeAspect="1" noChangeArrowheads="1"/>
+                    </pic:cNvPicPr>
+                  </pic:nvPicPr>
+                  <pic:blipFill>
+                    <a:blip r:embed="rId6">
+                      <a:extLst>
+                        <a:ext uri="{28A0092B-C50C-407E-A947-70E740481C1C}">
+                          <a14:useLocalDpi xmlns:a14="http://schemas.microsoft.com/office/drawing/2010/main" val="0"/>
+                        </a:ext>
+                      </a:extLst>
+                    </a:blip>
+                    <a:srcRect/>
+                    <a:stretch>
+                      <a:fillRect/>
+                    </a:stretch>
+                  </pic:blipFill>
+                  <pic:spPr bwMode="auto">
+                    <a:xfrm>
+                      <a:off x="0" y="0"/>
+                      <a:ext cx="2924175" cy="838200"/>
+                    </a:xfrm>
+                    <a:prstGeom prst="rect">
+                      <a:avLst/>
+                    </a:prstGeom>
+                    <a:noFill/>
+                    <a:ln>
+                      <a:noFill/>
+                    </a:ln>
+                  </pic:spPr>
+                </pic:pic>
+              </a:graphicData>
+            </a:graphic>
+          </wp:inline>
+        </w:drawing>
+      </w:r>
     </w:p>
     <w:p>
       <w:pPr>
@@ -712,6 +953,8 @@
                         <w:txbxContent>
                           <w:p>
                             <w:pPr>
+                              <w:spacing w:line="240" w:lineRule="auto"/>
+                              <w:jc w:val="left"/>
                               <w:rPr>
                                 <w:lang w:val="es-ES"/>
                               </w:rPr>
@@ -769,7 +1012,37 @@
                               <w:rPr>
                                 <w:lang w:val="es-ES"/>
                               </w:rPr>
-                              <w:t xml:space="preserve"> ID_Rol y Tipo</w:t>
+                              <w:t xml:space="preserve"> ID</w:t>
+                            </w:r>
+                            <w:r>
+                              <w:rPr>
+                                <w:lang w:val="es-ES"/>
+                              </w:rPr>
+                              <w:t xml:space="preserve">, </w:t>
+                            </w:r>
+                            <w:r>
+                              <w:rPr>
+                                <w:lang w:val="es-ES"/>
+                              </w:rPr>
+                              <w:t>Descripción</w:t>
+                            </w:r>
+                            <w:r>
+                              <w:rPr>
+                                <w:lang w:val="es-ES"/>
+                              </w:rPr>
+                              <w:t xml:space="preserve"> y </w:t>
+                            </w:r>
+                            <w:r>
+                              <w:rPr>
+                                <w:lang w:val="es-ES"/>
+                              </w:rPr>
+                              <w:t>ID_</w:t>
+                            </w:r>
+                            <w:r>
+                              <w:rPr>
+                                <w:lang w:val="es-ES"/>
+                              </w:rPr>
+                              <w:t>Permiso</w:t>
                             </w:r>
                             <w:r>
                               <w:rPr>
@@ -797,11 +1070,13 @@
           </mc:Choice>
           <mc:Fallback>
             <w:pict>
-              <v:shape w14:anchorId="4AE3EC74" id="Cuadro de texto 14" o:spid="_x0000_s1027" type="#_x0000_t202" style="position:absolute;left:0;text-align:left;margin-left:223.95pt;margin-top:2.05pt;width:263.25pt;height:106.5pt;z-index:251660288;visibility:visible;mso-wrap-style:square;mso-height-percent:0;mso-wrap-distance-left:9pt;mso-wrap-distance-top:0;mso-wrap-distance-right:9pt;mso-wrap-distance-bottom:0;mso-position-horizontal:absolute;mso-position-horizontal-relative:text;mso-position-vertical:absolute;mso-position-vertical-relative:text;mso-height-percent:0;mso-height-relative:margin;v-text-anchor:top" o:gfxdata="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" filled="f" stroked="f" strokeweight=".5pt">
+              <v:shape w14:anchorId="4AE3EC74" id="Cuadro de texto 14" o:spid="_x0000_s1028" type="#_x0000_t202" style="position:absolute;left:0;text-align:left;margin-left:223.95pt;margin-top:2.05pt;width:263.25pt;height:106.5pt;z-index:251660288;visibility:visible;mso-wrap-style:square;mso-height-percent:0;mso-wrap-distance-left:9pt;mso-wrap-distance-top:0;mso-wrap-distance-right:9pt;mso-wrap-distance-bottom:0;mso-position-horizontal:absolute;mso-position-horizontal-relative:text;mso-position-vertical:absolute;mso-position-vertical-relative:text;mso-height-percent:0;mso-height-relative:margin;v-text-anchor:top" o:gfxdata="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" filled="f" stroked="f" strokeweight=".5pt">
                 <v:textbox>
                   <w:txbxContent>
                     <w:p>
                       <w:pPr>
+                        <w:spacing w:line="240" w:lineRule="auto"/>
+                        <w:jc w:val="left"/>
                         <w:rPr>
                           <w:lang w:val="es-ES"/>
                         </w:rPr>
@@ -859,7 +1134,37 @@
                         <w:rPr>
                           <w:lang w:val="es-ES"/>
                         </w:rPr>
-                        <w:t xml:space="preserve"> ID_Rol y Tipo</w:t>
+                        <w:t xml:space="preserve"> ID</w:t>
+                      </w:r>
+                      <w:r>
+                        <w:rPr>
+                          <w:lang w:val="es-ES"/>
+                        </w:rPr>
+                        <w:t xml:space="preserve">, </w:t>
+                      </w:r>
+                      <w:r>
+                        <w:rPr>
+                          <w:lang w:val="es-ES"/>
+                        </w:rPr>
+                        <w:t>Descripción</w:t>
+                      </w:r>
+                      <w:r>
+                        <w:rPr>
+                          <w:lang w:val="es-ES"/>
+                        </w:rPr>
+                        <w:t xml:space="preserve"> y </w:t>
+                      </w:r>
+                      <w:r>
+                        <w:rPr>
+                          <w:lang w:val="es-ES"/>
+                        </w:rPr>
+                        <w:t>ID_</w:t>
+                      </w:r>
+                      <w:r>
+                        <w:rPr>
+                          <w:lang w:val="es-ES"/>
+                        </w:rPr>
+                        <w:t>Permiso</w:t>
                       </w:r>
                       <w:r>
                         <w:rPr>
@@ -883,10 +1188,10 @@
           <w:noProof/>
         </w:rPr>
         <w:drawing>
-          <wp:inline distT="0" distB="0" distL="0" distR="0" wp14:anchorId="10315302" wp14:editId="631462CD">
-            <wp:extent cx="2047875" cy="838200"/>
+          <wp:inline distT="0" distB="0" distL="0" distR="0" wp14:anchorId="32E5CBA5" wp14:editId="44411F07">
+            <wp:extent cx="2790825" cy="1104900"/>
             <wp:effectExtent l="0" t="0" r="9525" b="0"/>
-            <wp:docPr id="544157320" name="Imagen 25" descr="Tabla&#10;&#10;El contenido generado por IA puede ser incorrecto."/>
+            <wp:docPr id="1947954187" name="Imagen 18" descr="Tabla&#10;&#10;El contenido generado por IA puede ser incorrecto."/>
             <wp:cNvGraphicFramePr>
               <a:graphicFrameLocks xmlns:a="http://schemas.openxmlformats.org/drawingml/2006/main" noChangeAspect="1"/>
             </wp:cNvGraphicFramePr>
@@ -894,13 +1199,13 @@
               <a:graphicData uri="http://schemas.openxmlformats.org/drawingml/2006/picture">
                 <pic:pic xmlns:pic="http://schemas.openxmlformats.org/drawingml/2006/picture">
                   <pic:nvPicPr>
-                    <pic:cNvPr id="544157320" name="Imagen 25" descr="Tabla&#10;&#10;El contenido generado por IA puede ser incorrecto."/>
+                    <pic:cNvPr id="1947954187" name="Imagen 18" descr="Tabla&#10;&#10;El contenido generado por IA puede ser incorrecto."/>
                     <pic:cNvPicPr>
                       <a:picLocks noChangeAspect="1" noChangeArrowheads="1"/>
                     </pic:cNvPicPr>
                   </pic:nvPicPr>
                   <pic:blipFill>
-                    <a:blip r:embed="rId6">
+                    <a:blip r:embed="rId7">
                       <a:extLst>
                         <a:ext uri="{28A0092B-C50C-407E-A947-70E740481C1C}">
                           <a14:useLocalDpi xmlns:a14="http://schemas.microsoft.com/office/drawing/2010/main" val="0"/>
@@ -915,7 +1220,7 @@
                   <pic:spPr bwMode="auto">
                     <a:xfrm>
                       <a:off x="0" y="0"/>
-                      <a:ext cx="2047875" cy="838200"/>
+                      <a:ext cx="2790825" cy="1104900"/>
                     </a:xfrm>
                     <a:prstGeom prst="rect">
                       <a:avLst/>
@@ -1006,6 +1311,8 @@
                         <w:txbxContent>
                           <w:p>
                             <w:pPr>
+                              <w:spacing w:line="240" w:lineRule="auto"/>
+                              <w:jc w:val="left"/>
                               <w:rPr>
                                 <w:lang w:val="es-ES"/>
                               </w:rPr>
@@ -1075,7 +1382,7 @@
                               <w:rPr>
                                 <w:lang w:val="es-ES"/>
                               </w:rPr>
-                              <w:t>_Prod</w:t>
+                              <w:t>bre</w:t>
                             </w:r>
                             <w:r>
                               <w:rPr>
@@ -1099,19 +1406,25 @@
                               <w:rPr>
                                 <w:lang w:val="es-ES"/>
                               </w:rPr>
-                              <w:t>, Stock, ID_Categor</w:t>
-                            </w:r>
-                            <w:r>
-                              <w:rPr>
-                                <w:lang w:val="es-ES"/>
-                              </w:rPr>
-                              <w:t>i</w:t>
-                            </w:r>
-                            <w:r>
-                              <w:rPr>
-                                <w:lang w:val="es-ES"/>
-                              </w:rPr>
-                              <w:t>a.</w:t>
+                              <w:t xml:space="preserve">, Stock, </w:t>
+                            </w:r>
+                            <w:r>
+                              <w:rPr>
+                                <w:lang w:val="es-ES"/>
+                              </w:rPr>
+                              <w:t>ID_</w:t>
+                            </w:r>
+                            <w:r>
+                              <w:rPr>
+                                <w:lang w:val="es-ES"/>
+                              </w:rPr>
+                              <w:t>IVA</w:t>
+                            </w:r>
+                            <w:r>
+                              <w:rPr>
+                                <w:lang w:val="es-ES"/>
+                              </w:rPr>
+                              <w:t>.</w:t>
                             </w:r>
                           </w:p>
                         </w:txbxContent>
@@ -1130,11 +1443,13 @@
           </mc:Choice>
           <mc:Fallback>
             <w:pict>
-              <v:shape w14:anchorId="1652A3D8" id="Cuadro de texto 16" o:spid="_x0000_s1028" type="#_x0000_t202" style="position:absolute;left:0;text-align:left;margin-left:237.45pt;margin-top:4.75pt;width:251.25pt;height:142.5pt;z-index:251661312;visibility:visible;mso-wrap-style:square;mso-wrap-distance-left:9pt;mso-wrap-distance-top:0;mso-wrap-distance-right:9pt;mso-wrap-distance-bottom:0;mso-position-horizontal:absolute;mso-position-horizontal-relative:text;mso-position-vertical:absolute;mso-position-vertical-relative:text;v-text-anchor:top" o:gfxdata="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" filled="f" stroked="f" strokeweight=".5pt">
+              <v:shape w14:anchorId="1652A3D8" id="Cuadro de texto 16" o:spid="_x0000_s1029" type="#_x0000_t202" style="position:absolute;left:0;text-align:left;margin-left:237.45pt;margin-top:4.75pt;width:251.25pt;height:142.5pt;z-index:251661312;visibility:visible;mso-wrap-style:square;mso-wrap-distance-left:9pt;mso-wrap-distance-top:0;mso-wrap-distance-right:9pt;mso-wrap-distance-bottom:0;mso-position-horizontal:absolute;mso-position-horizontal-relative:text;mso-position-vertical:absolute;mso-position-vertical-relative:text;v-text-anchor:top" o:gfxdata="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" filled="f" stroked="f" strokeweight=".5pt">
                 <v:textbox>
                   <w:txbxContent>
                     <w:p>
                       <w:pPr>
+                        <w:spacing w:line="240" w:lineRule="auto"/>
+                        <w:jc w:val="left"/>
                         <w:rPr>
                           <w:lang w:val="es-ES"/>
                         </w:rPr>
@@ -1204,7 +1519,7 @@
                         <w:rPr>
                           <w:lang w:val="es-ES"/>
                         </w:rPr>
-                        <w:t>_Prod</w:t>
+                        <w:t>bre</w:t>
                       </w:r>
                       <w:r>
                         <w:rPr>
@@ -1228,19 +1543,25 @@
                         <w:rPr>
                           <w:lang w:val="es-ES"/>
                         </w:rPr>
-                        <w:t>, Stock, ID_Categor</w:t>
-                      </w:r>
-                      <w:r>
-                        <w:rPr>
-                          <w:lang w:val="es-ES"/>
-                        </w:rPr>
-                        <w:t>i</w:t>
-                      </w:r>
-                      <w:r>
-                        <w:rPr>
-                          <w:lang w:val="es-ES"/>
-                        </w:rPr>
-                        <w:t>a.</w:t>
+                        <w:t xml:space="preserve">, Stock, </w:t>
+                      </w:r>
+                      <w:r>
+                        <w:rPr>
+                          <w:lang w:val="es-ES"/>
+                        </w:rPr>
+                        <w:t>ID_</w:t>
+                      </w:r>
+                      <w:r>
+                        <w:rPr>
+                          <w:lang w:val="es-ES"/>
+                        </w:rPr>
+                        <w:t>IVA</w:t>
+                      </w:r>
+                      <w:r>
+                        <w:rPr>
+                          <w:lang w:val="es-ES"/>
+                        </w:rPr>
+                        <w:t>.</w:t>
                       </w:r>
                     </w:p>
                   </w:txbxContent>
@@ -1258,10 +1579,10 @@
           <w:noProof/>
         </w:rPr>
         <w:drawing>
-          <wp:inline distT="0" distB="0" distL="0" distR="0" wp14:anchorId="001A1C91" wp14:editId="71270E48">
-            <wp:extent cx="3152775" cy="1876425"/>
+          <wp:inline distT="0" distB="0" distL="0" distR="0" wp14:anchorId="65BA18F6" wp14:editId="23005DCF">
+            <wp:extent cx="2847975" cy="1876425"/>
             <wp:effectExtent l="0" t="0" r="9525" b="9525"/>
-            <wp:docPr id="2052893935" name="Imagen 31" descr="Tabla&#10;&#10;El contenido generado por IA puede ser incorrecto."/>
+            <wp:docPr id="1185788992" name="Imagen 19" descr="Tabla&#10;&#10;El contenido generado por IA puede ser incorrecto."/>
             <wp:cNvGraphicFramePr>
               <a:graphicFrameLocks xmlns:a="http://schemas.openxmlformats.org/drawingml/2006/main" noChangeAspect="1"/>
             </wp:cNvGraphicFramePr>
@@ -1269,13 +1590,13 @@
               <a:graphicData uri="http://schemas.openxmlformats.org/drawingml/2006/picture">
                 <pic:pic xmlns:pic="http://schemas.openxmlformats.org/drawingml/2006/picture">
                   <pic:nvPicPr>
-                    <pic:cNvPr id="2052893935" name="Imagen 31" descr="Tabla&#10;&#10;El contenido generado por IA puede ser incorrecto."/>
+                    <pic:cNvPr id="1185788992" name="Imagen 19" descr="Tabla&#10;&#10;El contenido generado por IA puede ser incorrecto."/>
                     <pic:cNvPicPr>
                       <a:picLocks noChangeAspect="1" noChangeArrowheads="1"/>
                     </pic:cNvPicPr>
                   </pic:nvPicPr>
                   <pic:blipFill>
-                    <a:blip r:embed="rId7">
+                    <a:blip r:embed="rId8">
                       <a:extLst>
                         <a:ext uri="{28A0092B-C50C-407E-A947-70E740481C1C}">
                           <a14:useLocalDpi xmlns:a14="http://schemas.microsoft.com/office/drawing/2010/main" val="0"/>
@@ -1290,7 +1611,7 @@
                   <pic:spPr bwMode="auto">
                     <a:xfrm>
                       <a:off x="0" y="0"/>
-                      <a:ext cx="3152775" cy="1876425"/>
+                      <a:ext cx="2847975" cy="1876425"/>
                     </a:xfrm>
                     <a:prstGeom prst="rect">
                       <a:avLst/>
@@ -1321,15 +1642,8 @@
           <w:bCs/>
           <w:lang w:val="es-ES"/>
         </w:rPr>
-        <w:t>Categoría</w:t>
-      </w:r>
-      <w:r>
-        <w:rPr>
-          <w:b/>
-          <w:bCs/>
-          <w:lang w:val="es-ES"/>
-        </w:rPr>
-        <w:t>:</w:t>
+        <w:lastRenderedPageBreak/>
+        <w:t>IVA:</w:t>
       </w:r>
     </w:p>
     <w:p>
@@ -1382,6 +1696,8 @@
                         <w:txbxContent>
                           <w:p>
                             <w:pPr>
+                              <w:spacing w:line="240" w:lineRule="auto"/>
+                              <w:jc w:val="left"/>
                               <w:rPr>
                                 <w:lang w:val="es-ES"/>
                               </w:rPr>
@@ -1415,19 +1731,7 @@
                               <w:rPr>
                                 <w:lang w:val="es-ES"/>
                               </w:rPr>
-                              <w:t>_Categoria</w:t>
-                            </w:r>
-                            <w:r>
-                              <w:rPr>
-                                <w:lang w:val="es-ES"/>
-                              </w:rPr>
-                              <w:t xml:space="preserve"> y Nom</w:t>
-                            </w:r>
-                            <w:r>
-                              <w:rPr>
-                                <w:lang w:val="es-ES"/>
-                              </w:rPr>
-                              <w:t>_Cat.</w:t>
+                              <w:t>, Categoría y Porcentaje.</w:t>
                             </w:r>
                           </w:p>
                         </w:txbxContent>
@@ -1446,11 +1750,13 @@
           </mc:Choice>
           <mc:Fallback>
             <w:pict>
-              <v:shape w14:anchorId="056F3E4E" id="Cuadro de texto 18" o:spid="_x0000_s1029" type="#_x0000_t202" style="position:absolute;left:0;text-align:left;margin-left:238.2pt;margin-top:1.9pt;width:248.25pt;height:70.5pt;z-index:251662336;visibility:visible;mso-wrap-style:square;mso-wrap-distance-left:9pt;mso-wrap-distance-top:0;mso-wrap-distance-right:9pt;mso-wrap-distance-bottom:0;mso-position-horizontal:absolute;mso-position-horizontal-relative:text;mso-position-vertical:absolute;mso-position-vertical-relative:text;v-text-anchor:top" o:gfxdata="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" filled="f" stroked="f" strokeweight=".5pt">
+              <v:shape w14:anchorId="056F3E4E" id="Cuadro de texto 18" o:spid="_x0000_s1030" type="#_x0000_t202" style="position:absolute;left:0;text-align:left;margin-left:238.2pt;margin-top:1.9pt;width:248.25pt;height:70.5pt;z-index:251662336;visibility:visible;mso-wrap-style:square;mso-wrap-distance-left:9pt;mso-wrap-distance-top:0;mso-wrap-distance-right:9pt;mso-wrap-distance-bottom:0;mso-position-horizontal:absolute;mso-position-horizontal-relative:text;mso-position-vertical:absolute;mso-position-vertical-relative:text;v-text-anchor:top" o:gfxdata="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" filled="f" stroked="f" strokeweight=".5pt">
                 <v:textbox>
                   <w:txbxContent>
                     <w:p>
                       <w:pPr>
+                        <w:spacing w:line="240" w:lineRule="auto"/>
+                        <w:jc w:val="left"/>
                         <w:rPr>
                           <w:lang w:val="es-ES"/>
                         </w:rPr>
@@ -1484,19 +1790,7 @@
                         <w:rPr>
                           <w:lang w:val="es-ES"/>
                         </w:rPr>
-                        <w:t>_Categoria</w:t>
-                      </w:r>
-                      <w:r>
-                        <w:rPr>
-                          <w:lang w:val="es-ES"/>
-                        </w:rPr>
-                        <w:t xml:space="preserve"> y Nom</w:t>
-                      </w:r>
-                      <w:r>
-                        <w:rPr>
-                          <w:lang w:val="es-ES"/>
-                        </w:rPr>
-                        <w:t>_Cat.</w:t>
+                        <w:t>, Categoría y Porcentaje.</w:t>
                       </w:r>
                     </w:p>
                   </w:txbxContent>
@@ -1514,10 +1808,10 @@
           <w:noProof/>
         </w:rPr>
         <w:drawing>
-          <wp:inline distT="0" distB="0" distL="0" distR="0" wp14:anchorId="3CBB068E" wp14:editId="54A57F37">
-            <wp:extent cx="2409825" cy="838200"/>
+          <wp:inline distT="0" distB="0" distL="0" distR="0" wp14:anchorId="2073DF08" wp14:editId="2027986A">
+            <wp:extent cx="2409825" cy="1104900"/>
             <wp:effectExtent l="0" t="0" r="9525" b="0"/>
-            <wp:docPr id="113070560" name="Imagen 27" descr="Tabla&#10;&#10;El contenido generado por IA puede ser incorrecto."/>
+            <wp:docPr id="1826791205" name="Imagen 16" descr="Tabla&#10;&#10;El contenido generado por IA puede ser incorrecto."/>
             <wp:cNvGraphicFramePr>
               <a:graphicFrameLocks xmlns:a="http://schemas.openxmlformats.org/drawingml/2006/main" noChangeAspect="1"/>
             </wp:cNvGraphicFramePr>
@@ -1525,13 +1819,13 @@
               <a:graphicData uri="http://schemas.openxmlformats.org/drawingml/2006/picture">
                 <pic:pic xmlns:pic="http://schemas.openxmlformats.org/drawingml/2006/picture">
                   <pic:nvPicPr>
-                    <pic:cNvPr id="113070560" name="Imagen 27" descr="Tabla&#10;&#10;El contenido generado por IA puede ser incorrecto."/>
+                    <pic:cNvPr id="1826791205" name="Imagen 16" descr="Tabla&#10;&#10;El contenido generado por IA puede ser incorrecto."/>
                     <pic:cNvPicPr>
                       <a:picLocks noChangeAspect="1" noChangeArrowheads="1"/>
                     </pic:cNvPicPr>
                   </pic:nvPicPr>
                   <pic:blipFill>
-                    <a:blip r:embed="rId8">
+                    <a:blip r:embed="rId9">
                       <a:extLst>
                         <a:ext uri="{28A0092B-C50C-407E-A947-70E740481C1C}">
                           <a14:useLocalDpi xmlns:a14="http://schemas.microsoft.com/office/drawing/2010/main" val="0"/>
@@ -1546,7 +1840,7 @@
                   <pic:spPr bwMode="auto">
                     <a:xfrm>
                       <a:off x="0" y="0"/>
-                      <a:ext cx="2409825" cy="838200"/>
+                      <a:ext cx="2409825" cy="1104900"/>
                     </a:xfrm>
                     <a:prstGeom prst="rect">
                       <a:avLst/>
@@ -1569,7 +1863,6 @@
           <w:b/>
           <w:bCs/>
         </w:rPr>
-        <w:lastRenderedPageBreak/>
         <w:t>Pedido:</w:t>
       </w:r>
     </w:p>
@@ -1616,6 +1909,7 @@
                         <w:txbxContent>
                           <w:p>
                             <w:pPr>
+                              <w:spacing w:line="240" w:lineRule="auto"/>
                               <w:jc w:val="left"/>
                               <w:rPr>
                                 <w:lang w:val="es-ES"/>
@@ -1667,13 +1961,25 @@
                               <w:rPr>
                                 <w:lang w:val="es-ES"/>
                               </w:rPr>
-                              <w:t>ID_Ped, Total_Pe</w:t>
-                            </w:r>
-                            <w:r>
-                              <w:rPr>
-                                <w:lang w:val="es-ES"/>
-                              </w:rPr>
-                              <w:t>d</w:t>
+                              <w:t>I</w:t>
+                            </w:r>
+                            <w:r>
+                              <w:rPr>
+                                <w:lang w:val="es-ES"/>
+                              </w:rPr>
+                              <w:t>D,</w:t>
+                            </w:r>
+                            <w:r>
+                              <w:rPr>
+                                <w:lang w:val="es-ES"/>
+                              </w:rPr>
+                              <w:t xml:space="preserve"> Tota</w:t>
+                            </w:r>
+                            <w:r>
+                              <w:rPr>
+                                <w:lang w:val="es-ES"/>
+                              </w:rPr>
+                              <w:t>l</w:t>
                             </w:r>
                             <w:r>
                               <w:rPr>
@@ -1685,19 +1991,49 @@
                               <w:rPr>
                                 <w:lang w:val="es-ES"/>
                               </w:rPr>
-                              <w:t xml:space="preserve"> Fecha_</w:t>
-                            </w:r>
-                            <w:r>
-                              <w:rPr>
-                                <w:lang w:val="es-ES"/>
-                              </w:rPr>
-                              <w:t>Ped,</w:t>
-                            </w:r>
-                            <w:r>
-                              <w:rPr>
-                                <w:lang w:val="es-ES"/>
-                              </w:rPr>
-                              <w:t xml:space="preserve"> ID_Cli y ID_Estado.</w:t>
+                              <w:t xml:space="preserve"> Fecha</w:t>
+                            </w:r>
+                            <w:r>
+                              <w:rPr>
+                                <w:lang w:val="es-ES"/>
+                              </w:rPr>
+                              <w:t>,</w:t>
+                            </w:r>
+                            <w:r>
+                              <w:rPr>
+                                <w:lang w:val="es-ES"/>
+                              </w:rPr>
+                              <w:t xml:space="preserve"> </w:t>
+                            </w:r>
+                            <w:r>
+                              <w:rPr>
+                                <w:lang w:val="es-ES"/>
+                              </w:rPr>
+                              <w:t>ID_</w:t>
+                            </w:r>
+                            <w:r>
+                              <w:rPr>
+                                <w:lang w:val="es-ES"/>
+                              </w:rPr>
+                              <w:t>Cliente</w:t>
+                            </w:r>
+                            <w:r>
+                              <w:rPr>
+                                <w:lang w:val="es-ES"/>
+                              </w:rPr>
+                              <w:t xml:space="preserve"> y </w:t>
+                            </w:r>
+                            <w:r>
+                              <w:rPr>
+                                <w:lang w:val="es-ES"/>
+                              </w:rPr>
+                              <w:t>ID_</w:t>
+                            </w:r>
+                            <w:r>
+                              <w:rPr>
+                                <w:lang w:val="es-ES"/>
+                              </w:rPr>
+                              <w:t>Estado.</w:t>
                             </w:r>
                           </w:p>
                         </w:txbxContent>
@@ -1722,11 +2058,12 @@
           </mc:Choice>
           <mc:Fallback>
             <w:pict>
-              <v:shape w14:anchorId="04022A56" id="Cuadro de texto 23" o:spid="_x0000_s1030" type="#_x0000_t202" style="position:absolute;left:0;text-align:left;margin-left:254.7pt;margin-top:.7pt;width:211.5pt;height:88.5pt;z-index:251663360;visibility:visible;mso-wrap-style:square;mso-width-percent:0;mso-height-percent:0;mso-wrap-distance-left:9pt;mso-wrap-distance-top:0;mso-wrap-distance-right:9pt;mso-wrap-distance-bottom:0;mso-position-horizontal:absolute;mso-position-horizontal-relative:margin;mso-position-vertical:absolute;mso-position-vertical-relative:text;mso-width-percent:0;mso-height-percent:0;mso-width-relative:margin;mso-height-relative:margin;v-text-anchor:top" o:gfxdata="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" filled="f" stroked="f" strokeweight=".5pt">
+              <v:shape w14:anchorId="04022A56" id="Cuadro de texto 23" o:spid="_x0000_s1031" type="#_x0000_t202" style="position:absolute;left:0;text-align:left;margin-left:254.7pt;margin-top:.7pt;width:211.5pt;height:88.5pt;z-index:251663360;visibility:visible;mso-wrap-style:square;mso-width-percent:0;mso-height-percent:0;mso-wrap-distance-left:9pt;mso-wrap-distance-top:0;mso-wrap-distance-right:9pt;mso-wrap-distance-bottom:0;mso-position-horizontal:absolute;mso-position-horizontal-relative:margin;mso-position-vertical:absolute;mso-position-vertical-relative:text;mso-width-percent:0;mso-height-percent:0;mso-width-relative:margin;mso-height-relative:margin;v-text-anchor:top" o:gfxdata="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" filled="f" stroked="f" strokeweight=".5pt">
                 <v:textbox>
                   <w:txbxContent>
                     <w:p>
                       <w:pPr>
+                        <w:spacing w:line="240" w:lineRule="auto"/>
                         <w:jc w:val="left"/>
                         <w:rPr>
                           <w:lang w:val="es-ES"/>
@@ -1778,13 +2115,25 @@
                         <w:rPr>
                           <w:lang w:val="es-ES"/>
                         </w:rPr>
-                        <w:t>ID_Ped, Total_Pe</w:t>
-                      </w:r>
-                      <w:r>
-                        <w:rPr>
-                          <w:lang w:val="es-ES"/>
-                        </w:rPr>
-                        <w:t>d</w:t>
+                        <w:t>I</w:t>
+                      </w:r>
+                      <w:r>
+                        <w:rPr>
+                          <w:lang w:val="es-ES"/>
+                        </w:rPr>
+                        <w:t>D,</w:t>
+                      </w:r>
+                      <w:r>
+                        <w:rPr>
+                          <w:lang w:val="es-ES"/>
+                        </w:rPr>
+                        <w:t xml:space="preserve"> Tota</w:t>
+                      </w:r>
+                      <w:r>
+                        <w:rPr>
+                          <w:lang w:val="es-ES"/>
+                        </w:rPr>
+                        <w:t>l</w:t>
                       </w:r>
                       <w:r>
                         <w:rPr>
@@ -1796,19 +2145,49 @@
                         <w:rPr>
                           <w:lang w:val="es-ES"/>
                         </w:rPr>
-                        <w:t xml:space="preserve"> Fecha_</w:t>
-                      </w:r>
-                      <w:r>
-                        <w:rPr>
-                          <w:lang w:val="es-ES"/>
-                        </w:rPr>
-                        <w:t>Ped,</w:t>
-                      </w:r>
-                      <w:r>
-                        <w:rPr>
-                          <w:lang w:val="es-ES"/>
-                        </w:rPr>
-                        <w:t xml:space="preserve"> ID_Cli y ID_Estado.</w:t>
+                        <w:t xml:space="preserve"> Fecha</w:t>
+                      </w:r>
+                      <w:r>
+                        <w:rPr>
+                          <w:lang w:val="es-ES"/>
+                        </w:rPr>
+                        <w:t>,</w:t>
+                      </w:r>
+                      <w:r>
+                        <w:rPr>
+                          <w:lang w:val="es-ES"/>
+                        </w:rPr>
+                        <w:t xml:space="preserve"> </w:t>
+                      </w:r>
+                      <w:r>
+                        <w:rPr>
+                          <w:lang w:val="es-ES"/>
+                        </w:rPr>
+                        <w:t>ID_</w:t>
+                      </w:r>
+                      <w:r>
+                        <w:rPr>
+                          <w:lang w:val="es-ES"/>
+                        </w:rPr>
+                        <w:t>Cliente</w:t>
+                      </w:r>
+                      <w:r>
+                        <w:rPr>
+                          <w:lang w:val="es-ES"/>
+                        </w:rPr>
+                        <w:t xml:space="preserve"> y </w:t>
+                      </w:r>
+                      <w:r>
+                        <w:rPr>
+                          <w:lang w:val="es-ES"/>
+                        </w:rPr>
+                        <w:t>ID_</w:t>
+                      </w:r>
+                      <w:r>
+                        <w:rPr>
+                          <w:lang w:val="es-ES"/>
+                        </w:rPr>
+                        <w:t>Estado.</w:t>
                       </w:r>
                     </w:p>
                   </w:txbxContent>
@@ -1827,10 +2206,10 @@
           <w:noProof/>
         </w:rPr>
         <w:drawing>
-          <wp:inline distT="0" distB="0" distL="0" distR="0" wp14:anchorId="4E2E2E74" wp14:editId="2ACD0572">
-            <wp:extent cx="2524125" cy="1362075"/>
-            <wp:effectExtent l="0" t="0" r="9525" b="9525"/>
-            <wp:docPr id="519645601" name="Imagen 32" descr="Tabla&#10;&#10;El contenido generado por IA puede ser incorrecto."/>
+          <wp:inline distT="0" distB="0" distL="0" distR="0" wp14:anchorId="4B7BD971" wp14:editId="76211246">
+            <wp:extent cx="2524125" cy="1619250"/>
+            <wp:effectExtent l="0" t="0" r="9525" b="0"/>
+            <wp:docPr id="1803946035" name="Imagen 17" descr="Tabla&#10;&#10;El contenido generado por IA puede ser incorrecto."/>
             <wp:cNvGraphicFramePr>
               <a:graphicFrameLocks xmlns:a="http://schemas.openxmlformats.org/drawingml/2006/main" noChangeAspect="1"/>
             </wp:cNvGraphicFramePr>
@@ -1838,13 +2217,13 @@
               <a:graphicData uri="http://schemas.openxmlformats.org/drawingml/2006/picture">
                 <pic:pic xmlns:pic="http://schemas.openxmlformats.org/drawingml/2006/picture">
                   <pic:nvPicPr>
-                    <pic:cNvPr id="519645601" name="Imagen 32" descr="Tabla&#10;&#10;El contenido generado por IA puede ser incorrecto."/>
+                    <pic:cNvPr id="1803946035" name="Imagen 17" descr="Tabla&#10;&#10;El contenido generado por IA puede ser incorrecto."/>
                     <pic:cNvPicPr>
                       <a:picLocks noChangeAspect="1" noChangeArrowheads="1"/>
                     </pic:cNvPicPr>
                   </pic:nvPicPr>
                   <pic:blipFill>
-                    <a:blip r:embed="rId9">
+                    <a:blip r:embed="rId10">
                       <a:extLst>
                         <a:ext uri="{28A0092B-C50C-407E-A947-70E740481C1C}">
                           <a14:useLocalDpi xmlns:a14="http://schemas.microsoft.com/office/drawing/2010/main" val="0"/>
@@ -1859,7 +2238,7 @@
                   <pic:spPr bwMode="auto">
                     <a:xfrm>
                       <a:off x="0" y="0"/>
-                      <a:ext cx="2524125" cy="1362075"/>
+                      <a:ext cx="2524125" cy="1619250"/>
                     </a:xfrm>
                     <a:prstGeom prst="rect">
                       <a:avLst/>
@@ -1906,13 +2285,13 @@
         <mc:AlternateContent>
           <mc:Choice Requires="wps">
             <w:drawing>
-              <wp:anchor distT="0" distB="0" distL="114300" distR="114300" simplePos="0" relativeHeight="251664384" behindDoc="0" locked="0" layoutInCell="1" allowOverlap="1" wp14:anchorId="5903FD48" wp14:editId="70EABA5E">
+              <wp:anchor distT="0" distB="0" distL="114300" distR="114300" simplePos="0" relativeHeight="251664384" behindDoc="0" locked="0" layoutInCell="1" allowOverlap="1" wp14:anchorId="5903FD48" wp14:editId="055F3CAB">
                 <wp:simplePos x="0" y="0"/>
                 <wp:positionH relativeFrom="column">
-                  <wp:posOffset>3044190</wp:posOffset>
+                  <wp:posOffset>2987040</wp:posOffset>
                 </wp:positionH>
                 <wp:positionV relativeFrom="paragraph">
-                  <wp:posOffset>77470</wp:posOffset>
+                  <wp:posOffset>58420</wp:posOffset>
                 </wp:positionV>
                 <wp:extent cx="2933700" cy="1114425"/>
                 <wp:effectExtent l="0" t="0" r="0" b="0"/>
@@ -1940,6 +2319,8 @@
                         <w:txbxContent>
                           <w:p>
                             <w:pPr>
+                              <w:spacing w:line="240" w:lineRule="auto"/>
+                              <w:jc w:val="left"/>
                               <w:rPr>
                                 <w:lang w:val="es-ES"/>
                               </w:rPr>
@@ -1961,7 +2342,19 @@
                               <w:rPr>
                                 <w:lang w:val="es-ES"/>
                               </w:rPr>
-                              <w:t>se encarga de controlar el estado de compra del pedido y posee los siguientes dos atributos: ID_Estado y Est_Ped.</w:t>
+                              <w:t xml:space="preserve">se encarga de controlar el estado de compra del pedido y posee los siguientes dos atributos: ID_Estado y </w:t>
+                            </w:r>
+                            <w:r>
+                              <w:rPr>
+                                <w:lang w:val="es-ES"/>
+                              </w:rPr>
+                              <w:t>Descripción</w:t>
+                            </w:r>
+                            <w:r>
+                              <w:rPr>
+                                <w:lang w:val="es-ES"/>
+                              </w:rPr>
+                              <w:t>.</w:t>
                             </w:r>
                           </w:p>
                         </w:txbxContent>
@@ -1983,11 +2376,13 @@
           </mc:Choice>
           <mc:Fallback>
             <w:pict>
-              <v:shape w14:anchorId="5903FD48" id="Cuadro de texto 34" o:spid="_x0000_s1031" type="#_x0000_t202" style="position:absolute;left:0;text-align:left;margin-left:239.7pt;margin-top:6.1pt;width:231pt;height:87.75pt;z-index:251664384;visibility:visible;mso-wrap-style:square;mso-height-percent:0;mso-wrap-distance-left:9pt;mso-wrap-distance-top:0;mso-wrap-distance-right:9pt;mso-wrap-distance-bottom:0;mso-position-horizontal:absolute;mso-position-horizontal-relative:text;mso-position-vertical:absolute;mso-position-vertical-relative:text;mso-height-percent:0;mso-height-relative:margin;v-text-anchor:top" o:gfxdata="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" filled="f" stroked="f" strokeweight=".5pt">
+              <v:shape w14:anchorId="5903FD48" id="Cuadro de texto 34" o:spid="_x0000_s1032" type="#_x0000_t202" style="position:absolute;left:0;text-align:left;margin-left:235.2pt;margin-top:4.6pt;width:231pt;height:87.75pt;z-index:251664384;visibility:visible;mso-wrap-style:square;mso-height-percent:0;mso-wrap-distance-left:9pt;mso-wrap-distance-top:0;mso-wrap-distance-right:9pt;mso-wrap-distance-bottom:0;mso-position-horizontal:absolute;mso-position-horizontal-relative:text;mso-position-vertical:absolute;mso-position-vertical-relative:text;mso-height-percent:0;mso-height-relative:margin;v-text-anchor:top" o:gfxdata="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" filled="f" stroked="f" strokeweight=".5pt">
                 <v:textbox>
                   <w:txbxContent>
                     <w:p>
                       <w:pPr>
+                        <w:spacing w:line="240" w:lineRule="auto"/>
+                        <w:jc w:val="left"/>
                         <w:rPr>
                           <w:lang w:val="es-ES"/>
                         </w:rPr>
@@ -2009,7 +2404,19 @@
                         <w:rPr>
                           <w:lang w:val="es-ES"/>
                         </w:rPr>
-                        <w:t>se encarga de controlar el estado de compra del pedido y posee los siguientes dos atributos: ID_Estado y Est_Ped.</w:t>
+                        <w:t xml:space="preserve">se encarga de controlar el estado de compra del pedido y posee los siguientes dos atributos: ID_Estado y </w:t>
+                      </w:r>
+                      <w:r>
+                        <w:rPr>
+                          <w:lang w:val="es-ES"/>
+                        </w:rPr>
+                        <w:t>Descripción</w:t>
+                      </w:r>
+                      <w:r>
+                        <w:rPr>
+                          <w:lang w:val="es-ES"/>
+                        </w:rPr>
+                        <w:t>.</w:t>
                       </w:r>
                     </w:p>
                   </w:txbxContent>
@@ -2024,10 +2431,10 @@
           <w:noProof/>
         </w:rPr>
         <w:drawing>
-          <wp:inline distT="0" distB="0" distL="0" distR="0" wp14:anchorId="0ABF04FA" wp14:editId="16D0FAEF">
+          <wp:inline distT="0" distB="0" distL="0" distR="0" wp14:anchorId="7BA27226" wp14:editId="5175731D">
             <wp:extent cx="2409825" cy="838200"/>
             <wp:effectExtent l="0" t="0" r="9525" b="0"/>
-            <wp:docPr id="688100088" name="Imagen 33" descr="Tabla&#10;&#10;El contenido generado por IA puede ser incorrecto."/>
+            <wp:docPr id="1515432549" name="Imagen 21" descr="Tabla&#10;&#10;El contenido generado por IA puede ser incorrecto."/>
             <wp:cNvGraphicFramePr>
               <a:graphicFrameLocks xmlns:a="http://schemas.openxmlformats.org/drawingml/2006/main" noChangeAspect="1"/>
             </wp:cNvGraphicFramePr>
@@ -2035,13 +2442,13 @@
               <a:graphicData uri="http://schemas.openxmlformats.org/drawingml/2006/picture">
                 <pic:pic xmlns:pic="http://schemas.openxmlformats.org/drawingml/2006/picture">
                   <pic:nvPicPr>
-                    <pic:cNvPr id="688100088" name="Imagen 33" descr="Tabla&#10;&#10;El contenido generado por IA puede ser incorrecto."/>
+                    <pic:cNvPr id="1515432549" name="Imagen 21" descr="Tabla&#10;&#10;El contenido generado por IA puede ser incorrecto."/>
                     <pic:cNvPicPr>
                       <a:picLocks noChangeAspect="1" noChangeArrowheads="1"/>
                     </pic:cNvPicPr>
                   </pic:nvPicPr>
                   <pic:blipFill>
-                    <a:blip r:embed="rId10">
+                    <a:blip r:embed="rId11">
                       <a:extLst>
                         <a:ext uri="{28A0092B-C50C-407E-A947-70E740481C1C}">
                           <a14:useLocalDpi xmlns:a14="http://schemas.microsoft.com/office/drawing/2010/main" val="0"/>
@@ -2141,6 +2548,8 @@
                         <w:txbxContent>
                           <w:p>
                             <w:pPr>
+                              <w:spacing w:line="240" w:lineRule="auto"/>
+                              <w:jc w:val="left"/>
                               <w:rPr>
                                 <w:lang w:val="es-ES"/>
                               </w:rPr>
@@ -2162,7 +2571,31 @@
                               <w:rPr>
                                 <w:lang w:val="es-ES"/>
                               </w:rPr>
-                              <w:t>relacionándose con el pedido y el producto. Posee los siguientes atributos: ID_Detalle, ID_Ped, ID_Prod, Cantidad y Total_Det.</w:t>
+                              <w:t>relacionándose con el pedido y el producto. Posee los siguientes atributos: ID, ID_Ped</w:t>
+                            </w:r>
+                            <w:r>
+                              <w:rPr>
+                                <w:lang w:val="es-ES"/>
+                              </w:rPr>
+                              <w:t>ido</w:t>
+                            </w:r>
+                            <w:r>
+                              <w:rPr>
+                                <w:lang w:val="es-ES"/>
+                              </w:rPr>
+                              <w:t>, ID_Pro</w:t>
+                            </w:r>
+                            <w:r>
+                              <w:rPr>
+                                <w:lang w:val="es-ES"/>
+                              </w:rPr>
+                              <w:t>ducto</w:t>
+                            </w:r>
+                            <w:r>
+                              <w:rPr>
+                                <w:lang w:val="es-ES"/>
+                              </w:rPr>
+                              <w:t>, Cantidad y Total.</w:t>
                             </w:r>
                           </w:p>
                         </w:txbxContent>
@@ -2181,11 +2614,13 @@
           </mc:Choice>
           <mc:Fallback>
             <w:pict>
-              <v:shape w14:anchorId="661E922E" id="Cuadro de texto 38" o:spid="_x0000_s1032" type="#_x0000_t202" style="position:absolute;left:0;text-align:left;margin-left:242.7pt;margin-top:5.05pt;width:239.25pt;height:129pt;z-index:251665408;visibility:visible;mso-wrap-style:square;mso-wrap-distance-left:9pt;mso-wrap-distance-top:0;mso-wrap-distance-right:9pt;mso-wrap-distance-bottom:0;mso-position-horizontal:absolute;mso-position-horizontal-relative:text;mso-position-vertical:absolute;mso-position-vertical-relative:text;v-text-anchor:top" o:gfxdata="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" filled="f" stroked="f" strokeweight=".5pt">
+              <v:shape w14:anchorId="661E922E" id="Cuadro de texto 38" o:spid="_x0000_s1033" type="#_x0000_t202" style="position:absolute;left:0;text-align:left;margin-left:242.7pt;margin-top:5.05pt;width:239.25pt;height:129pt;z-index:251665408;visibility:visible;mso-wrap-style:square;mso-wrap-distance-left:9pt;mso-wrap-distance-top:0;mso-wrap-distance-right:9pt;mso-wrap-distance-bottom:0;mso-position-horizontal:absolute;mso-position-horizontal-relative:text;mso-position-vertical:absolute;mso-position-vertical-relative:text;v-text-anchor:top" o:gfxdata="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" filled="f" stroked="f" strokeweight=".5pt">
                 <v:textbox>
                   <w:txbxContent>
                     <w:p>
                       <w:pPr>
+                        <w:spacing w:line="240" w:lineRule="auto"/>
+                        <w:jc w:val="left"/>
                         <w:rPr>
                           <w:lang w:val="es-ES"/>
                         </w:rPr>
@@ -2207,7 +2642,31 @@
                         <w:rPr>
                           <w:lang w:val="es-ES"/>
                         </w:rPr>
-                        <w:t>relacionándose con el pedido y el producto. Posee los siguientes atributos: ID_Detalle, ID_Ped, ID_Prod, Cantidad y Total_Det.</w:t>
+                        <w:t>relacionándose con el pedido y el producto. Posee los siguientes atributos: ID, ID_Ped</w:t>
+                      </w:r>
+                      <w:r>
+                        <w:rPr>
+                          <w:lang w:val="es-ES"/>
+                        </w:rPr>
+                        <w:t>ido</w:t>
+                      </w:r>
+                      <w:r>
+                        <w:rPr>
+                          <w:lang w:val="es-ES"/>
+                        </w:rPr>
+                        <w:t>, ID_Pro</w:t>
+                      </w:r>
+                      <w:r>
+                        <w:rPr>
+                          <w:lang w:val="es-ES"/>
+                        </w:rPr>
+                        <w:t>ducto</w:t>
+                      </w:r>
+                      <w:r>
+                        <w:rPr>
+                          <w:lang w:val="es-ES"/>
+                        </w:rPr>
+                        <w:t>, Cantidad y Total.</w:t>
                       </w:r>
                     </w:p>
                   </w:txbxContent>
@@ -2225,10 +2684,10 @@
           <w:noProof/>
         </w:rPr>
         <w:drawing>
-          <wp:inline distT="0" distB="0" distL="0" distR="0" wp14:anchorId="6E37540F" wp14:editId="53C3ED0C">
+          <wp:inline distT="0" distB="0" distL="0" distR="0" wp14:anchorId="0D4B7EAC" wp14:editId="33E1343B">
             <wp:extent cx="2990850" cy="1619250"/>
             <wp:effectExtent l="0" t="0" r="0" b="0"/>
-            <wp:docPr id="181913049" name="Imagen 39" descr="Tabla&#10;&#10;El contenido generado por IA puede ser incorrecto."/>
+            <wp:docPr id="640726607" name="Imagen 22" descr="Tabla&#10;&#10;El contenido generado por IA puede ser incorrecto."/>
             <wp:cNvGraphicFramePr>
               <a:graphicFrameLocks xmlns:a="http://schemas.openxmlformats.org/drawingml/2006/main" noChangeAspect="1"/>
             </wp:cNvGraphicFramePr>
@@ -2236,13 +2695,13 @@
               <a:graphicData uri="http://schemas.openxmlformats.org/drawingml/2006/picture">
                 <pic:pic xmlns:pic="http://schemas.openxmlformats.org/drawingml/2006/picture">
                   <pic:nvPicPr>
-                    <pic:cNvPr id="181913049" name="Imagen 39" descr="Tabla&#10;&#10;El contenido generado por IA puede ser incorrecto."/>
+                    <pic:cNvPr id="640726607" name="Imagen 22" descr="Tabla&#10;&#10;El contenido generado por IA puede ser incorrecto."/>
                     <pic:cNvPicPr>
                       <a:picLocks noChangeAspect="1" noChangeArrowheads="1"/>
                     </pic:cNvPicPr>
                   </pic:nvPicPr>
                   <pic:blipFill>
-                    <a:blip r:embed="rId11">
+                    <a:blip r:embed="rId12">
                       <a:extLst>
                         <a:ext uri="{28A0092B-C50C-407E-A947-70E740481C1C}">
                           <a14:useLocalDpi xmlns:a14="http://schemas.microsoft.com/office/drawing/2010/main" val="0"/>
@@ -2281,11 +2740,44 @@
           <w:bCs/>
         </w:rPr>
       </w:pPr>
-      <w:r>
+    </w:p>
+    <w:p>
+      <w:pPr>
         <w:rPr>
           <w:b/>
           <w:bCs/>
         </w:rPr>
+      </w:pPr>
+    </w:p>
+    <w:p>
+      <w:pPr>
+        <w:rPr>
+          <w:b/>
+          <w:bCs/>
+        </w:rPr>
+      </w:pPr>
+    </w:p>
+    <w:p>
+      <w:pPr>
+        <w:rPr>
+          <w:b/>
+          <w:bCs/>
+        </w:rPr>
+      </w:pPr>
+    </w:p>
+    <w:p>
+      <w:pPr>
+        <w:rPr>
+          <w:b/>
+          <w:bCs/>
+        </w:rPr>
+      </w:pPr>
+      <w:r>
+        <w:rPr>
+          <w:b/>
+          <w:bCs/>
+        </w:rPr>
+        <w:lastRenderedPageBreak/>
         <w:t>Factura</w:t>
       </w:r>
       <w:r>
@@ -2305,15 +2797,15 @@
         <mc:AlternateContent>
           <mc:Choice Requires="wps">
             <w:drawing>
-              <wp:anchor distT="0" distB="0" distL="114300" distR="114300" simplePos="0" relativeHeight="251666432" behindDoc="0" locked="0" layoutInCell="1" allowOverlap="1" wp14:anchorId="0E3294DC" wp14:editId="501711C6">
+              <wp:anchor distT="0" distB="0" distL="114300" distR="114300" simplePos="0" relativeHeight="251666432" behindDoc="0" locked="0" layoutInCell="1" allowOverlap="1" wp14:anchorId="0E3294DC" wp14:editId="64C5F24E">
                 <wp:simplePos x="0" y="0"/>
                 <wp:positionH relativeFrom="column">
-                  <wp:posOffset>2920365</wp:posOffset>
+                  <wp:posOffset>2615565</wp:posOffset>
                 </wp:positionH>
                 <wp:positionV relativeFrom="paragraph">
-                  <wp:posOffset>85090</wp:posOffset>
+                  <wp:posOffset>8890</wp:posOffset>
                 </wp:positionV>
-                <wp:extent cx="3295650" cy="1266825"/>
+                <wp:extent cx="3143250" cy="1343025"/>
                 <wp:effectExtent l="0" t="0" r="0" b="0"/>
                 <wp:wrapNone/>
                 <wp:docPr id="1195663472" name="Cuadro de texto 41"/>
@@ -2325,7 +2817,7 @@
                       <wps:spPr>
                         <a:xfrm>
                           <a:off x="0" y="0"/>
-                          <a:ext cx="3295650" cy="1266825"/>
+                          <a:ext cx="3143250" cy="1343025"/>
                         </a:xfrm>
                         <a:prstGeom prst="rect">
                           <a:avLst/>
@@ -2339,6 +2831,8 @@
                         <w:txbxContent>
                           <w:p>
                             <w:pPr>
+                              <w:spacing w:line="240" w:lineRule="auto"/>
+                              <w:jc w:val="left"/>
                               <w:rPr>
                                 <w:lang w:val="es-ES"/>
                               </w:rPr>
@@ -2360,7 +2854,19 @@
                               <w:rPr>
                                 <w:lang w:val="es-ES"/>
                               </w:rPr>
-                              <w:t xml:space="preserve"> el total a pagar si realmente se procesa el pago. Posee los siguientes atributos: ID_Factura Total_Fact</w:t>
+                              <w:t xml:space="preserve"> el total a pagar si realmente se procesa el pago. Posee los siguientes atributos: ID</w:t>
+                            </w:r>
+                            <w:r>
+                              <w:rPr>
+                                <w:lang w:val="es-ES"/>
+                              </w:rPr>
+                              <w:t>,</w:t>
+                            </w:r>
+                            <w:r>
+                              <w:rPr>
+                                <w:lang w:val="es-ES"/>
+                              </w:rPr>
+                              <w:t xml:space="preserve"> Total</w:t>
                             </w:r>
                             <w:r>
                               <w:rPr>
@@ -2384,7 +2890,443 @@
                               <w:rPr>
                                 <w:lang w:val="es-ES"/>
                               </w:rPr>
-                              <w:t xml:space="preserve"> y ID_Ped.</w:t>
+                              <w:t xml:space="preserve"> y ID_Ped</w:t>
+                            </w:r>
+                            <w:r>
+                              <w:rPr>
+                                <w:lang w:val="es-ES"/>
+                              </w:rPr>
+                              <w:t>ido</w:t>
+                            </w:r>
+                            <w:r>
+                              <w:rPr>
+                                <w:lang w:val="es-ES"/>
+                              </w:rPr>
+                              <w:t>.</w:t>
+                            </w:r>
+                          </w:p>
+                        </w:txbxContent>
+                      </wps:txbx>
+                      <wps:bodyPr rot="0" spcFirstLastPara="0" vertOverflow="overflow" horzOverflow="overflow" vert="horz" wrap="square" lIns="91440" tIns="45720" rIns="91440" bIns="45720" numCol="1" spcCol="0" rtlCol="0" fromWordArt="0" anchor="t" anchorCtr="0" forceAA="0" compatLnSpc="1">
+                        <a:prstTxWarp prst="textNoShape">
+                          <a:avLst/>
+                        </a:prstTxWarp>
+                        <a:noAutofit/>
+                      </wps:bodyPr>
+                    </wps:wsp>
+                  </a:graphicData>
+                </a:graphic>
+                <wp14:sizeRelH relativeFrom="margin">
+                  <wp14:pctWidth>0</wp14:pctWidth>
+                </wp14:sizeRelH>
+                <wp14:sizeRelV relativeFrom="margin">
+                  <wp14:pctHeight>0</wp14:pctHeight>
+                </wp14:sizeRelV>
+              </wp:anchor>
+            </w:drawing>
+          </mc:Choice>
+          <mc:Fallback>
+            <w:pict>
+              <v:shape w14:anchorId="0E3294DC" id="Cuadro de texto 41" o:spid="_x0000_s1034" type="#_x0000_t202" style="position:absolute;left:0;text-align:left;margin-left:205.95pt;margin-top:.7pt;width:247.5pt;height:105.75pt;z-index:251666432;visibility:visible;mso-wrap-style:square;mso-width-percent:0;mso-height-percent:0;mso-wrap-distance-left:9pt;mso-wrap-distance-top:0;mso-wrap-distance-right:9pt;mso-wrap-distance-bottom:0;mso-position-horizontal:absolute;mso-position-horizontal-relative:text;mso-position-vertical:absolute;mso-position-vertical-relative:text;mso-width-percent:0;mso-height-percent:0;mso-width-relative:margin;mso-height-relative:margin;v-text-anchor:top" o:gfxdata="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" filled="f" stroked="f" strokeweight=".5pt">
+                <v:textbox>
+                  <w:txbxContent>
+                    <w:p>
+                      <w:pPr>
+                        <w:spacing w:line="240" w:lineRule="auto"/>
+                        <w:jc w:val="left"/>
+                        <w:rPr>
+                          <w:lang w:val="es-ES"/>
+                        </w:rPr>
+                      </w:pPr>
+                      <w:r>
+                        <w:rPr>
+                          <w:lang w:val="es-ES"/>
+                        </w:rPr>
+                        <w:tab/>
+                        <w:t xml:space="preserve">La factura </w:t>
+                      </w:r>
+                      <w:r>
+                        <w:rPr>
+                          <w:lang w:val="es-ES"/>
+                        </w:rPr>
+                        <w:t>se relaciona con el pedido y muestra</w:t>
+                      </w:r>
+                      <w:r>
+                        <w:rPr>
+                          <w:lang w:val="es-ES"/>
+                        </w:rPr>
+                        <w:t xml:space="preserve"> el total a pagar si realmente se procesa el pago. Posee los siguientes atributos: ID</w:t>
+                      </w:r>
+                      <w:r>
+                        <w:rPr>
+                          <w:lang w:val="es-ES"/>
+                        </w:rPr>
+                        <w:t>,</w:t>
+                      </w:r>
+                      <w:r>
+                        <w:rPr>
+                          <w:lang w:val="es-ES"/>
+                        </w:rPr>
+                        <w:t xml:space="preserve"> Total</w:t>
+                      </w:r>
+                      <w:r>
+                        <w:rPr>
+                          <w:lang w:val="es-ES"/>
+                        </w:rPr>
+                        <w:t>, Fech</w:t>
+                      </w:r>
+                      <w:r>
+                        <w:rPr>
+                          <w:lang w:val="es-ES"/>
+                        </w:rPr>
+                        <w:t>a</w:t>
+                      </w:r>
+                      <w:r>
+                        <w:rPr>
+                          <w:lang w:val="es-ES"/>
+                        </w:rPr>
+                        <w:t>_Emision</w:t>
+                      </w:r>
+                      <w:r>
+                        <w:rPr>
+                          <w:lang w:val="es-ES"/>
+                        </w:rPr>
+                        <w:t xml:space="preserve"> y ID_Ped</w:t>
+                      </w:r>
+                      <w:r>
+                        <w:rPr>
+                          <w:lang w:val="es-ES"/>
+                        </w:rPr>
+                        <w:t>ido</w:t>
+                      </w:r>
+                      <w:r>
+                        <w:rPr>
+                          <w:lang w:val="es-ES"/>
+                        </w:rPr>
+                        <w:t>.</w:t>
+                      </w:r>
+                    </w:p>
+                  </w:txbxContent>
+                </v:textbox>
+              </v:shape>
+            </w:pict>
+          </mc:Fallback>
+        </mc:AlternateContent>
+      </w:r>
+      <w:r>
+        <w:rPr>
+          <w:noProof/>
+        </w:rPr>
+        <w:drawing>
+          <wp:inline distT="0" distB="0" distL="0" distR="0" wp14:anchorId="5D54460D" wp14:editId="50BFDB96">
+            <wp:extent cx="2524125" cy="1362075"/>
+            <wp:effectExtent l="0" t="0" r="9525" b="9525"/>
+            <wp:docPr id="958589822" name="Imagen 25" descr="Tabla&#10;&#10;El contenido generado por IA puede ser incorrecto."/>
+            <wp:cNvGraphicFramePr>
+              <a:graphicFrameLocks xmlns:a="http://schemas.openxmlformats.org/drawingml/2006/main" noChangeAspect="1"/>
+            </wp:cNvGraphicFramePr>
+            <a:graphic xmlns:a="http://schemas.openxmlformats.org/drawingml/2006/main">
+              <a:graphicData uri="http://schemas.openxmlformats.org/drawingml/2006/picture">
+                <pic:pic xmlns:pic="http://schemas.openxmlformats.org/drawingml/2006/picture">
+                  <pic:nvPicPr>
+                    <pic:cNvPr id="958589822" name="Imagen 25" descr="Tabla&#10;&#10;El contenido generado por IA puede ser incorrecto."/>
+                    <pic:cNvPicPr>
+                      <a:picLocks noChangeAspect="1" noChangeArrowheads="1"/>
+                    </pic:cNvPicPr>
+                  </pic:nvPicPr>
+                  <pic:blipFill>
+                    <a:blip r:embed="rId13">
+                      <a:extLst>
+                        <a:ext uri="{28A0092B-C50C-407E-A947-70E740481C1C}">
+                          <a14:useLocalDpi xmlns:a14="http://schemas.microsoft.com/office/drawing/2010/main" val="0"/>
+                        </a:ext>
+                      </a:extLst>
+                    </a:blip>
+                    <a:srcRect/>
+                    <a:stretch>
+                      <a:fillRect/>
+                    </a:stretch>
+                  </pic:blipFill>
+                  <pic:spPr bwMode="auto">
+                    <a:xfrm>
+                      <a:off x="0" y="0"/>
+                      <a:ext cx="2524125" cy="1362075"/>
+                    </a:xfrm>
+                    <a:prstGeom prst="rect">
+                      <a:avLst/>
+                    </a:prstGeom>
+                    <a:noFill/>
+                    <a:ln>
+                      <a:noFill/>
+                    </a:ln>
+                  </pic:spPr>
+                </pic:pic>
+              </a:graphicData>
+            </a:graphic>
+          </wp:inline>
+        </w:drawing>
+      </w:r>
+    </w:p>
+    <w:p>
+      <w:pPr>
+        <w:pStyle w:val="Ttulo1"/>
+        <w:jc w:val="center"/>
+      </w:pPr>
+    </w:p>
+    <w:p>
+      <w:pPr>
+        <w:rPr>
+          <w:lang w:val="es-ES"/>
+        </w:rPr>
+      </w:pPr>
+      <w:r>
+        <w:rPr>
+          <w:b/>
+          <w:bCs/>
+          <w:lang w:val="es-ES"/>
+        </w:rPr>
+        <w:t>Emprendimiento:</w:t>
+      </w:r>
+    </w:p>
+    <w:p>
+      <w:pPr>
+        <w:rPr>
+          <w:lang w:val="es-ES"/>
+        </w:rPr>
+      </w:pPr>
+      <w:r>
+        <w:rPr>
+          <w:b/>
+          <w:bCs/>
+          <w:noProof/>
+          <w:lang w:val="es-ES"/>
+          <w14:ligatures w14:val="standardContextual"/>
+        </w:rPr>
+        <mc:AlternateContent>
+          <mc:Choice Requires="wps">
+            <w:drawing>
+              <wp:anchor distT="0" distB="0" distL="114300" distR="114300" simplePos="0" relativeHeight="251668480" behindDoc="0" locked="0" layoutInCell="1" allowOverlap="1" wp14:anchorId="48F8F794" wp14:editId="454632F1">
+                <wp:simplePos x="0" y="0"/>
+                <wp:positionH relativeFrom="column">
+                  <wp:posOffset>3348990</wp:posOffset>
+                </wp:positionH>
+                <wp:positionV relativeFrom="paragraph">
+                  <wp:posOffset>12700</wp:posOffset>
+                </wp:positionV>
+                <wp:extent cx="2457450" cy="1123950"/>
+                <wp:effectExtent l="0" t="0" r="0" b="0"/>
+                <wp:wrapNone/>
+                <wp:docPr id="1607106358" name="Cuadro de texto 27"/>
+                <wp:cNvGraphicFramePr/>
+                <a:graphic xmlns:a="http://schemas.openxmlformats.org/drawingml/2006/main">
+                  <a:graphicData uri="http://schemas.microsoft.com/office/word/2010/wordprocessingShape">
+                    <wps:wsp>
+                      <wps:cNvSpPr txBox="1"/>
+                      <wps:spPr>
+                        <a:xfrm>
+                          <a:off x="0" y="0"/>
+                          <a:ext cx="2457450" cy="1123950"/>
+                        </a:xfrm>
+                        <a:prstGeom prst="rect">
+                          <a:avLst/>
+                        </a:prstGeom>
+                        <a:noFill/>
+                        <a:ln w="6350">
+                          <a:noFill/>
+                        </a:ln>
+                      </wps:spPr>
+                      <wps:txbx>
+                        <w:txbxContent>
+                          <w:p>
+                            <w:pPr>
+                              <w:spacing w:line="240" w:lineRule="auto"/>
+                              <w:jc w:val="left"/>
+                              <w:rPr>
+                                <w:lang w:val="es-ES"/>
+                              </w:rPr>
+                            </w:pPr>
+                            <w:r>
+                              <w:rPr>
+                                <w:lang w:val="es-ES"/>
+                              </w:rPr>
+                              <w:tab/>
+                              <w:t xml:space="preserve">Para </w:t>
+                            </w:r>
+                            <w:r>
+                              <w:rPr>
+                                <w:lang w:val="es-ES"/>
+                              </w:rPr>
+                              <w:t>los detalles del emprendimiento definimos los siguientes atributos: ID, Nombre, Descripción y ID_Contacto.</w:t>
+                            </w:r>
+                          </w:p>
+                        </w:txbxContent>
+                      </wps:txbx>
+                      <wps:bodyPr rot="0" spcFirstLastPara="0" vertOverflow="overflow" horzOverflow="overflow" vert="horz" wrap="square" lIns="91440" tIns="45720" rIns="91440" bIns="45720" numCol="1" spcCol="0" rtlCol="0" fromWordArt="0" anchor="t" anchorCtr="0" forceAA="0" compatLnSpc="1">
+                        <a:prstTxWarp prst="textNoShape">
+                          <a:avLst/>
+                        </a:prstTxWarp>
+                        <a:noAutofit/>
+                      </wps:bodyPr>
+                    </wps:wsp>
+                  </a:graphicData>
+                </a:graphic>
+                <wp14:sizeRelV relativeFrom="margin">
+                  <wp14:pctHeight>0</wp14:pctHeight>
+                </wp14:sizeRelV>
+              </wp:anchor>
+            </w:drawing>
+          </mc:Choice>
+          <mc:Fallback>
+            <w:pict>
+              <v:shape w14:anchorId="48F8F794" id="Cuadro de texto 27" o:spid="_x0000_s1035" type="#_x0000_t202" style="position:absolute;left:0;text-align:left;margin-left:263.7pt;margin-top:1pt;width:193.5pt;height:88.5pt;z-index:251668480;visibility:visible;mso-wrap-style:square;mso-height-percent:0;mso-wrap-distance-left:9pt;mso-wrap-distance-top:0;mso-wrap-distance-right:9pt;mso-wrap-distance-bottom:0;mso-position-horizontal:absolute;mso-position-horizontal-relative:text;mso-position-vertical:absolute;mso-position-vertical-relative:text;mso-height-percent:0;mso-height-relative:margin;v-text-anchor:top" o:gfxdata="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" filled="f" stroked="f" strokeweight=".5pt">
+                <v:textbox>
+                  <w:txbxContent>
+                    <w:p>
+                      <w:pPr>
+                        <w:spacing w:line="240" w:lineRule="auto"/>
+                        <w:jc w:val="left"/>
+                        <w:rPr>
+                          <w:lang w:val="es-ES"/>
+                        </w:rPr>
+                      </w:pPr>
+                      <w:r>
+                        <w:rPr>
+                          <w:lang w:val="es-ES"/>
+                        </w:rPr>
+                        <w:tab/>
+                        <w:t xml:space="preserve">Para </w:t>
+                      </w:r>
+                      <w:r>
+                        <w:rPr>
+                          <w:lang w:val="es-ES"/>
+                        </w:rPr>
+                        <w:t>los detalles del emprendimiento definimos los siguientes atributos: ID, Nombre, Descripción y ID_Contacto.</w:t>
+                      </w:r>
+                    </w:p>
+                  </w:txbxContent>
+                </v:textbox>
+              </v:shape>
+            </w:pict>
+          </mc:Fallback>
+        </mc:AlternateContent>
+      </w:r>
+      <w:r>
+        <w:rPr>
+          <w:noProof/>
+        </w:rPr>
+        <w:drawing>
+          <wp:inline distT="0" distB="0" distL="0" distR="0" wp14:anchorId="631DF356" wp14:editId="419687F5">
+            <wp:extent cx="3190875" cy="1362075"/>
+            <wp:effectExtent l="0" t="0" r="9525" b="9525"/>
+            <wp:docPr id="976764688" name="Imagen 26" descr="Tabla&#10;&#10;El contenido generado por IA puede ser incorrecto."/>
+            <wp:cNvGraphicFramePr>
+              <a:graphicFrameLocks xmlns:a="http://schemas.openxmlformats.org/drawingml/2006/main" noChangeAspect="1"/>
+            </wp:cNvGraphicFramePr>
+            <a:graphic xmlns:a="http://schemas.openxmlformats.org/drawingml/2006/main">
+              <a:graphicData uri="http://schemas.openxmlformats.org/drawingml/2006/picture">
+                <pic:pic xmlns:pic="http://schemas.openxmlformats.org/drawingml/2006/picture">
+                  <pic:nvPicPr>
+                    <pic:cNvPr id="976764688" name="Imagen 26" descr="Tabla&#10;&#10;El contenido generado por IA puede ser incorrecto."/>
+                    <pic:cNvPicPr>
+                      <a:picLocks noChangeAspect="1" noChangeArrowheads="1"/>
+                    </pic:cNvPicPr>
+                  </pic:nvPicPr>
+                  <pic:blipFill>
+                    <a:blip r:embed="rId14">
+                      <a:extLst>
+                        <a:ext uri="{28A0092B-C50C-407E-A947-70E740481C1C}">
+                          <a14:useLocalDpi xmlns:a14="http://schemas.microsoft.com/office/drawing/2010/main" val="0"/>
+                        </a:ext>
+                      </a:extLst>
+                    </a:blip>
+                    <a:srcRect/>
+                    <a:stretch>
+                      <a:fillRect/>
+                    </a:stretch>
+                  </pic:blipFill>
+                  <pic:spPr bwMode="auto">
+                    <a:xfrm>
+                      <a:off x="0" y="0"/>
+                      <a:ext cx="3190875" cy="1362075"/>
+                    </a:xfrm>
+                    <a:prstGeom prst="rect">
+                      <a:avLst/>
+                    </a:prstGeom>
+                    <a:noFill/>
+                    <a:ln>
+                      <a:noFill/>
+                    </a:ln>
+                  </pic:spPr>
+                </pic:pic>
+              </a:graphicData>
+            </a:graphic>
+          </wp:inline>
+        </w:drawing>
+      </w:r>
+    </w:p>
+    <w:p>
+      <w:pPr>
+        <w:rPr>
+          <w:lang w:val="es-ES"/>
+        </w:rPr>
+      </w:pPr>
+      <w:r>
+        <w:rPr>
+          <w:b/>
+          <w:bCs/>
+          <w:noProof/>
+          <w:lang w:val="es-ES"/>
+          <w14:ligatures w14:val="standardContextual"/>
+        </w:rPr>
+        <mc:AlternateContent>
+          <mc:Choice Requires="wps">
+            <w:drawing>
+              <wp:anchor distT="0" distB="0" distL="114300" distR="114300" simplePos="0" relativeHeight="251669504" behindDoc="0" locked="0" layoutInCell="1" allowOverlap="1" wp14:anchorId="68BE825C" wp14:editId="7C7072C5">
+                <wp:simplePos x="0" y="0"/>
+                <wp:positionH relativeFrom="column">
+                  <wp:posOffset>3063240</wp:posOffset>
+                </wp:positionH>
+                <wp:positionV relativeFrom="paragraph">
+                  <wp:posOffset>325120</wp:posOffset>
+                </wp:positionV>
+                <wp:extent cx="2724150" cy="1228725"/>
+                <wp:effectExtent l="0" t="0" r="0" b="0"/>
+                <wp:wrapNone/>
+                <wp:docPr id="1312937156" name="Cuadro de texto 29"/>
+                <wp:cNvGraphicFramePr/>
+                <a:graphic xmlns:a="http://schemas.openxmlformats.org/drawingml/2006/main">
+                  <a:graphicData uri="http://schemas.microsoft.com/office/word/2010/wordprocessingShape">
+                    <wps:wsp>
+                      <wps:cNvSpPr txBox="1"/>
+                      <wps:spPr>
+                        <a:xfrm>
+                          <a:off x="0" y="0"/>
+                          <a:ext cx="2724150" cy="1228725"/>
+                        </a:xfrm>
+                        <a:prstGeom prst="rect">
+                          <a:avLst/>
+                        </a:prstGeom>
+                        <a:noFill/>
+                        <a:ln w="6350">
+                          <a:noFill/>
+                        </a:ln>
+                      </wps:spPr>
+                      <wps:txbx>
+                        <w:txbxContent>
+                          <w:p>
+                            <w:pPr>
+                              <w:spacing w:line="240" w:lineRule="auto"/>
+                              <w:jc w:val="left"/>
+                              <w:rPr>
+                                <w:lang w:val="es-ES"/>
+                              </w:rPr>
+                            </w:pPr>
+                            <w:r>
+                              <w:rPr>
+                                <w:lang w:val="es-ES"/>
+                              </w:rPr>
+                              <w:tab/>
+                              <w:t>Los datos de contactos correspondientes a la tabla emprendimiento requieren los siguientes atributos: ID y Descripción.</w:t>
                             </w:r>
                           </w:p>
                         </w:txbxContent>
@@ -2403,11 +3345,13 @@
           </mc:Choice>
           <mc:Fallback>
             <w:pict>
-              <v:shape w14:anchorId="0E3294DC" id="Cuadro de texto 41" o:spid="_x0000_s1033" type="#_x0000_t202" style="position:absolute;left:0;text-align:left;margin-left:229.95pt;margin-top:6.7pt;width:259.5pt;height:99.75pt;z-index:251666432;visibility:visible;mso-wrap-style:square;mso-wrap-distance-left:9pt;mso-wrap-distance-top:0;mso-wrap-distance-right:9pt;mso-wrap-distance-bottom:0;mso-position-horizontal:absolute;mso-position-horizontal-relative:text;mso-position-vertical:absolute;mso-position-vertical-relative:text;v-text-anchor:top" o:gfxdata="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" filled="f" stroked="f" strokeweight=".5pt">
+              <v:shape w14:anchorId="68BE825C" id="Cuadro de texto 29" o:spid="_x0000_s1036" type="#_x0000_t202" style="position:absolute;left:0;text-align:left;margin-left:241.2pt;margin-top:25.6pt;width:214.5pt;height:96.75pt;z-index:251669504;visibility:visible;mso-wrap-style:square;mso-wrap-distance-left:9pt;mso-wrap-distance-top:0;mso-wrap-distance-right:9pt;mso-wrap-distance-bottom:0;mso-position-horizontal:absolute;mso-position-horizontal-relative:text;mso-position-vertical:absolute;mso-position-vertical-relative:text;v-text-anchor:top" o:gfxdata="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" filled="f" stroked="f" strokeweight=".5pt">
                 <v:textbox>
                   <w:txbxContent>
                     <w:p>
                       <w:pPr>
+                        <w:spacing w:line="240" w:lineRule="auto"/>
+                        <w:jc w:val="left"/>
                         <w:rPr>
                           <w:lang w:val="es-ES"/>
                         </w:rPr>
@@ -2417,43 +3361,7 @@
                           <w:lang w:val="es-ES"/>
                         </w:rPr>
                         <w:tab/>
-                        <w:t xml:space="preserve">La factura </w:t>
-                      </w:r>
-                      <w:r>
-                        <w:rPr>
-                          <w:lang w:val="es-ES"/>
-                        </w:rPr>
-                        <w:t>se relaciona con el pedido y muestra</w:t>
-                      </w:r>
-                      <w:r>
-                        <w:rPr>
-                          <w:lang w:val="es-ES"/>
-                        </w:rPr>
-                        <w:t xml:space="preserve"> el total a pagar si realmente se procesa el pago. Posee los siguientes atributos: ID_Factura Total_Fact</w:t>
-                      </w:r>
-                      <w:r>
-                        <w:rPr>
-                          <w:lang w:val="es-ES"/>
-                        </w:rPr>
-                        <w:t>, Fech</w:t>
-                      </w:r>
-                      <w:r>
-                        <w:rPr>
-                          <w:lang w:val="es-ES"/>
-                        </w:rPr>
-                        <w:t>a</w:t>
-                      </w:r>
-                      <w:r>
-                        <w:rPr>
-                          <w:lang w:val="es-ES"/>
-                        </w:rPr>
-                        <w:t>_Emision</w:t>
-                      </w:r>
-                      <w:r>
-                        <w:rPr>
-                          <w:lang w:val="es-ES"/>
-                        </w:rPr>
-                        <w:t xml:space="preserve"> y ID_Ped.</w:t>
+                        <w:t>Los datos de contactos correspondientes a la tabla emprendimiento requieren los siguientes atributos: ID y Descripción.</w:t>
                       </w:r>
                     </w:p>
                   </w:txbxContent>
@@ -2465,13 +3373,28 @@
       </w:r>
       <w:r>
         <w:rPr>
+          <w:b/>
+          <w:bCs/>
+          <w:lang w:val="es-ES"/>
+        </w:rPr>
+        <w:t>Contacto:</w:t>
+      </w:r>
+    </w:p>
+    <w:p>
+      <w:pPr>
+        <w:rPr>
+          <w:lang w:val="es-ES"/>
+        </w:rPr>
+      </w:pPr>
+      <w:r>
+        <w:rPr>
           <w:noProof/>
         </w:rPr>
         <w:drawing>
-          <wp:inline distT="0" distB="0" distL="0" distR="0" wp14:anchorId="72B76EB0" wp14:editId="363F2B82">
-            <wp:extent cx="2085975" cy="1104900"/>
-            <wp:effectExtent l="0" t="0" r="9525" b="0"/>
-            <wp:docPr id="881996949" name="Imagen 40" descr="Tabla&#10;&#10;El contenido generado por IA puede ser incorrecto."/>
+          <wp:inline distT="0" distB="0" distL="0" distR="0" wp14:anchorId="24BD0786" wp14:editId="339504FA">
+            <wp:extent cx="2724150" cy="838200"/>
+            <wp:effectExtent l="0" t="0" r="0" b="0"/>
+            <wp:docPr id="247639193" name="Imagen 28"/>
             <wp:cNvGraphicFramePr>
               <a:graphicFrameLocks xmlns:a="http://schemas.openxmlformats.org/drawingml/2006/main" noChangeAspect="1"/>
             </wp:cNvGraphicFramePr>
@@ -2479,13 +3402,13 @@
               <a:graphicData uri="http://schemas.openxmlformats.org/drawingml/2006/picture">
                 <pic:pic xmlns:pic="http://schemas.openxmlformats.org/drawingml/2006/picture">
                   <pic:nvPicPr>
-                    <pic:cNvPr id="881996949" name="Imagen 40" descr="Tabla&#10;&#10;El contenido generado por IA puede ser incorrecto."/>
+                    <pic:cNvPr id="0" name="Picture 35"/>
                     <pic:cNvPicPr>
                       <a:picLocks noChangeAspect="1" noChangeArrowheads="1"/>
                     </pic:cNvPicPr>
                   </pic:nvPicPr>
                   <pic:blipFill>
-                    <a:blip r:embed="rId12">
+                    <a:blip r:embed="rId15">
                       <a:extLst>
                         <a:ext uri="{28A0092B-C50C-407E-A947-70E740481C1C}">
                           <a14:useLocalDpi xmlns:a14="http://schemas.microsoft.com/office/drawing/2010/main" val="0"/>
@@ -2500,7 +3423,7 @@
                   <pic:spPr bwMode="auto">
                     <a:xfrm>
                       <a:off x="0" y="0"/>
-                      <a:ext cx="2085975" cy="1104900"/>
+                      <a:ext cx="2724150" cy="838200"/>
                     </a:xfrm>
                     <a:prstGeom prst="rect">
                       <a:avLst/>
@@ -2519,23 +3442,32 @@
     </w:p>
     <w:p>
       <w:pPr>
-        <w:pStyle w:val="Ttulo1"/>
-        <w:jc w:val="center"/>
-      </w:pPr>
-    </w:p>
-    <w:p>
-      <w:pPr>
-        <w:pStyle w:val="Ttulo1"/>
-        <w:jc w:val="center"/>
-      </w:pPr>
-      <w:r>
-        <w:t>Diagrama Entidad Relación – DER</w:t>
-      </w:r>
-    </w:p>
-    <w:p>
-      <w:pPr>
-        <w:ind w:left="-993" w:firstLine="993"/>
-        <w:jc w:val="center"/>
+        <w:rPr>
+          <w:b/>
+          <w:bCs/>
+          <w:lang w:val="es-ES"/>
+        </w:rPr>
+      </w:pPr>
+    </w:p>
+    <w:p>
+      <w:pPr>
+        <w:rPr>
+          <w:b/>
+          <w:bCs/>
+          <w:lang w:val="es-ES"/>
+        </w:rPr>
+      </w:pPr>
+      <w:r>
+        <w:rPr>
+          <w:b/>
+          <w:bCs/>
+          <w:lang w:val="es-ES"/>
+        </w:rPr>
+        <w:t>Materiales:</w:t>
+      </w:r>
+    </w:p>
+    <w:p>
+      <w:pPr>
         <w:rPr>
           <w:lang w:val="es-ES"/>
         </w:rPr>
@@ -2543,12 +3475,126 @@
       <w:r>
         <w:rPr>
           <w:noProof/>
+          <w14:ligatures w14:val="standardContextual"/>
+        </w:rPr>
+        <mc:AlternateContent>
+          <mc:Choice Requires="wps">
+            <w:drawing>
+              <wp:anchor distT="0" distB="0" distL="114300" distR="114300" simplePos="0" relativeHeight="251670528" behindDoc="0" locked="0" layoutInCell="1" allowOverlap="1" wp14:anchorId="6DD79FB4" wp14:editId="09F3BC9C">
+                <wp:simplePos x="0" y="0"/>
+                <wp:positionH relativeFrom="column">
+                  <wp:posOffset>3006090</wp:posOffset>
+                </wp:positionH>
+                <wp:positionV relativeFrom="paragraph">
+                  <wp:posOffset>39370</wp:posOffset>
+                </wp:positionV>
+                <wp:extent cx="2581275" cy="1285875"/>
+                <wp:effectExtent l="0" t="0" r="0" b="0"/>
+                <wp:wrapNone/>
+                <wp:docPr id="341940355" name="Cuadro de texto 31"/>
+                <wp:cNvGraphicFramePr/>
+                <a:graphic xmlns:a="http://schemas.openxmlformats.org/drawingml/2006/main">
+                  <a:graphicData uri="http://schemas.microsoft.com/office/word/2010/wordprocessingShape">
+                    <wps:wsp>
+                      <wps:cNvSpPr txBox="1"/>
+                      <wps:spPr>
+                        <a:xfrm>
+                          <a:off x="0" y="0"/>
+                          <a:ext cx="2581275" cy="1285875"/>
+                        </a:xfrm>
+                        <a:prstGeom prst="rect">
+                          <a:avLst/>
+                        </a:prstGeom>
+                        <a:noFill/>
+                        <a:ln w="6350">
+                          <a:noFill/>
+                        </a:ln>
+                      </wps:spPr>
+                      <wps:txbx>
+                        <w:txbxContent>
+                          <w:p>
+                            <w:pPr>
+                              <w:spacing w:line="240" w:lineRule="auto"/>
+                              <w:jc w:val="left"/>
+                              <w:rPr>
+                                <w:lang w:val="es-ES"/>
+                              </w:rPr>
+                            </w:pPr>
+                            <w:r>
+                              <w:rPr>
+                                <w:lang w:val="es-ES"/>
+                              </w:rPr>
+                              <w:tab/>
+                            </w:r>
+                            <w:r>
+                              <w:rPr>
+                                <w:lang w:val="es-ES"/>
+                              </w:rPr>
+                              <w:t>Para aquellos emprendimientos manufactureros, poseerán un sector para controlar el stock de su materia prima. Estos poseen los siguientes atributos: ID, Nombre, Descripción y Stock.</w:t>
+                            </w:r>
+                          </w:p>
+                        </w:txbxContent>
+                      </wps:txbx>
+                      <wps:bodyPr rot="0" spcFirstLastPara="0" vertOverflow="overflow" horzOverflow="overflow" vert="horz" wrap="square" lIns="91440" tIns="45720" rIns="91440" bIns="45720" numCol="1" spcCol="0" rtlCol="0" fromWordArt="0" anchor="t" anchorCtr="0" forceAA="0" compatLnSpc="1">
+                        <a:prstTxWarp prst="textNoShape">
+                          <a:avLst/>
+                        </a:prstTxWarp>
+                        <a:noAutofit/>
+                      </wps:bodyPr>
+                    </wps:wsp>
+                  </a:graphicData>
+                </a:graphic>
+                <wp14:sizeRelH relativeFrom="margin">
+                  <wp14:pctWidth>0</wp14:pctWidth>
+                </wp14:sizeRelH>
+                <wp14:sizeRelV relativeFrom="margin">
+                  <wp14:pctHeight>0</wp14:pctHeight>
+                </wp14:sizeRelV>
+              </wp:anchor>
+            </w:drawing>
+          </mc:Choice>
+          <mc:Fallback>
+            <w:pict>
+              <v:shape w14:anchorId="6DD79FB4" id="Cuadro de texto 31" o:spid="_x0000_s1037" type="#_x0000_t202" style="position:absolute;left:0;text-align:left;margin-left:236.7pt;margin-top:3.1pt;width:203.25pt;height:101.25pt;z-index:251670528;visibility:visible;mso-wrap-style:square;mso-width-percent:0;mso-height-percent:0;mso-wrap-distance-left:9pt;mso-wrap-distance-top:0;mso-wrap-distance-right:9pt;mso-wrap-distance-bottom:0;mso-position-horizontal:absolute;mso-position-horizontal-relative:text;mso-position-vertical:absolute;mso-position-vertical-relative:text;mso-width-percent:0;mso-height-percent:0;mso-width-relative:margin;mso-height-relative:margin;v-text-anchor:top" o:gfxdata="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" filled="f" stroked="f" strokeweight=".5pt">
+                <v:textbox>
+                  <w:txbxContent>
+                    <w:p>
+                      <w:pPr>
+                        <w:spacing w:line="240" w:lineRule="auto"/>
+                        <w:jc w:val="left"/>
+                        <w:rPr>
+                          <w:lang w:val="es-ES"/>
+                        </w:rPr>
+                      </w:pPr>
+                      <w:r>
+                        <w:rPr>
+                          <w:lang w:val="es-ES"/>
+                        </w:rPr>
+                        <w:tab/>
+                      </w:r>
+                      <w:r>
+                        <w:rPr>
+                          <w:lang w:val="es-ES"/>
+                        </w:rPr>
+                        <w:t>Para aquellos emprendimientos manufactureros, poseerán un sector para controlar el stock de su materia prima. Estos poseen los siguientes atributos: ID, Nombre, Descripción y Stock.</w:t>
+                      </w:r>
+                    </w:p>
+                  </w:txbxContent>
+                </v:textbox>
+              </v:shape>
+            </w:pict>
+          </mc:Fallback>
+        </mc:AlternateContent>
+      </w:r>
+      <w:r>
+        <w:rPr>
+          <w:noProof/>
         </w:rPr>
         <w:drawing>
-          <wp:inline distT="0" distB="0" distL="0" distR="0" wp14:anchorId="0D985912" wp14:editId="76F1F7D7">
-            <wp:extent cx="5400040" cy="3936365"/>
-            <wp:effectExtent l="0" t="0" r="0" b="6985"/>
-            <wp:docPr id="971481519" name="Imagen 42" descr="Diagrama&#10;&#10;El contenido generado por IA puede ser incorrecto."/>
+          <wp:inline distT="0" distB="0" distL="0" distR="0" wp14:anchorId="64DB5C09" wp14:editId="7D67FB78">
+            <wp:extent cx="2905125" cy="1362075"/>
+            <wp:effectExtent l="0" t="0" r="9525" b="9525"/>
+            <wp:docPr id="276932946" name="Imagen 30" descr="Tabla&#10;&#10;El contenido generado por IA puede ser incorrecto."/>
             <wp:cNvGraphicFramePr>
               <a:graphicFrameLocks xmlns:a="http://schemas.openxmlformats.org/drawingml/2006/main" noChangeAspect="1"/>
             </wp:cNvGraphicFramePr>
@@ -2556,13 +3602,13 @@
               <a:graphicData uri="http://schemas.openxmlformats.org/drawingml/2006/picture">
                 <pic:pic xmlns:pic="http://schemas.openxmlformats.org/drawingml/2006/picture">
                   <pic:nvPicPr>
-                    <pic:cNvPr id="971481519" name="Imagen 42" descr="Diagrama&#10;&#10;El contenido generado por IA puede ser incorrecto."/>
+                    <pic:cNvPr id="276932946" name="Imagen 30" descr="Tabla&#10;&#10;El contenido generado por IA puede ser incorrecto."/>
                     <pic:cNvPicPr>
                       <a:picLocks noChangeAspect="1" noChangeArrowheads="1"/>
                     </pic:cNvPicPr>
                   </pic:nvPicPr>
                   <pic:blipFill>
-                    <a:blip r:embed="rId13" cstate="print">
+                    <a:blip r:embed="rId16">
                       <a:extLst>
                         <a:ext uri="{28A0092B-C50C-407E-A947-70E740481C1C}">
                           <a14:useLocalDpi xmlns:a14="http://schemas.microsoft.com/office/drawing/2010/main" val="0"/>
@@ -2577,7 +3623,79 @@
                   <pic:spPr bwMode="auto">
                     <a:xfrm>
                       <a:off x="0" y="0"/>
-                      <a:ext cx="5400040" cy="3936365"/>
+                      <a:ext cx="2905125" cy="1362075"/>
+                    </a:xfrm>
+                    <a:prstGeom prst="rect">
+                      <a:avLst/>
+                    </a:prstGeom>
+                    <a:noFill/>
+                    <a:ln>
+                      <a:noFill/>
+                    </a:ln>
+                  </pic:spPr>
+                </pic:pic>
+              </a:graphicData>
+            </a:graphic>
+          </wp:inline>
+        </w:drawing>
+      </w:r>
+    </w:p>
+    <w:p>
+      <w:pPr>
+        <w:pStyle w:val="Ttulo1"/>
+        <w:jc w:val="center"/>
+      </w:pPr>
+      <w:r>
+        <w:lastRenderedPageBreak/>
+        <w:t>Diagrama Entidad Relación – DER</w:t>
+      </w:r>
+    </w:p>
+    <w:p>
+      <w:pPr>
+        <w:ind w:left="-993" w:firstLine="993"/>
+        <w:jc w:val="center"/>
+        <w:rPr>
+          <w:lang w:val="es-ES"/>
+        </w:rPr>
+      </w:pPr>
+      <w:r>
+        <w:rPr>
+          <w:noProof/>
+        </w:rPr>
+        <w:drawing>
+          <wp:inline distT="0" distB="0" distL="0" distR="0" wp14:anchorId="04D04535" wp14:editId="71C740C9">
+            <wp:extent cx="5400040" cy="2901950"/>
+            <wp:effectExtent l="0" t="0" r="0" b="0"/>
+            <wp:docPr id="1407545989" name="Imagen 32" descr="Interfaz de usuario gráfica, Diagrama&#10;&#10;El contenido generado por IA puede ser incorrecto."/>
+            <wp:cNvGraphicFramePr>
+              <a:graphicFrameLocks xmlns:a="http://schemas.openxmlformats.org/drawingml/2006/main" noChangeAspect="1"/>
+            </wp:cNvGraphicFramePr>
+            <a:graphic xmlns:a="http://schemas.openxmlformats.org/drawingml/2006/main">
+              <a:graphicData uri="http://schemas.openxmlformats.org/drawingml/2006/picture">
+                <pic:pic xmlns:pic="http://schemas.openxmlformats.org/drawingml/2006/picture">
+                  <pic:nvPicPr>
+                    <pic:cNvPr id="1407545989" name="Imagen 32" descr="Interfaz de usuario gráfica, Diagrama&#10;&#10;El contenido generado por IA puede ser incorrecto."/>
+                    <pic:cNvPicPr>
+                      <a:picLocks noChangeAspect="1" noChangeArrowheads="1"/>
+                    </pic:cNvPicPr>
+                  </pic:nvPicPr>
+                  <pic:blipFill>
+                    <a:blip r:embed="rId17" cstate="print">
+                      <a:extLst>
+                        <a:ext uri="{28A0092B-C50C-407E-A947-70E740481C1C}">
+                          <a14:useLocalDpi xmlns:a14="http://schemas.microsoft.com/office/drawing/2010/main" val="0"/>
+                        </a:ext>
+                      </a:extLst>
+                    </a:blip>
+                    <a:srcRect/>
+                    <a:stretch>
+                      <a:fillRect/>
+                    </a:stretch>
+                  </pic:blipFill>
+                  <pic:spPr bwMode="auto">
+                    <a:xfrm>
+                      <a:off x="0" y="0"/>
+                      <a:ext cx="5400040" cy="2901950"/>
                     </a:xfrm>
                     <a:prstGeom prst="rect">
                       <a:avLst/>

</xml_diff>

<commit_message>
Cambios en Entidades y nuevo archivo de Analisis Entidades
</commit_message>
<xml_diff>
--- a/DOCS/Entidades.docx
+++ b/DOCS/Entidades.docx
@@ -1,6 +1,6 @@
 
 <file path=word/document.xml><?xml version="1.0" encoding="utf-8"?>
-<w:document xmlns:wpc="http://schemas.microsoft.com/office/word/2010/wordprocessingCanvas" xmlns:cx="http://schemas.microsoft.com/office/drawing/2014/chartex" xmlns:cx1="http://schemas.microsoft.com/office/drawing/2015/9/8/chartex" xmlns:cx2="http://schemas.microsoft.com/office/drawing/2015/10/21/chartex" xmlns:cx3="http://schemas.microsoft.com/office/drawing/2016/5/9/chartex" xmlns:cx4="http://schemas.microsoft.com/office/drawing/2016/5/10/chartex" xmlns:cx5="http://schemas.microsoft.com/office/drawing/2016/5/11/chartex" xmlns:cx6="http://schemas.microsoft.com/office/drawing/2016/5/12/chartex" xmlns:cx7="http://schemas.microsoft.com/office/drawing/2016/5/13/chartex" xmlns:cx8="http://schemas.microsoft.com/office/drawing/2016/5/14/chartex" xmlns:mc="http://schemas.openxmlformats.org/markup-compatibility/2006" xmlns:aink="http://schemas.microsoft.com/office/drawing/2016/ink" xmlns:am3d="http://schemas.microsoft.com/office/drawing/2017/model3d" xmlns:o="urn:schemas-microsoft-com:office:office" xmlns:oel="http://schemas.microsoft.com/office/2019/extlst" xmlns:r="http://schemas.openxmlformats.org/officeDocument/2006/relationships" xmlns:m="http://schemas.openxmlformats.org/officeDocument/2006/math" xmlns:v="urn:schemas-microsoft-com:vml" xmlns:wp14="http://schemas.microsoft.com/office/word/2010/wordprocessingDrawing" xmlns:wp="http://schemas.openxmlformats.org/drawingml/2006/wordprocessingDrawing" xmlns:w10="urn:schemas-microsoft-com:office:word" xmlns:w="http://schemas.openxmlformats.org/wordprocessingml/2006/main" xmlns:w14="http://schemas.microsoft.com/office/word/2010/wordml" xmlns:w15="http://schemas.microsoft.com/office/word/2012/wordml" xmlns:w16cex="http://schemas.microsoft.com/office/word/2018/wordml/cex" xmlns:w16cid="http://schemas.microsoft.com/office/word/2016/wordml/cid" xmlns:w16="http://schemas.microsoft.com/office/word/2018/wordml" xmlns:w16du="http://schemas.microsoft.com/office/word/2023/wordml/word16du" xmlns:w16sdtdh="http://schemas.microsoft.com/office/word/2020/wordml/sdtdatahash" xmlns:w16sdtfl="http://schemas.microsoft.com/office/word/2024/wordml/sdtformatlock" xmlns:w16se="http://schemas.microsoft.com/office/word/2015/wordml/symex" xmlns:wpg="http://schemas.microsoft.com/office/word/2010/wordprocessingGroup" xmlns:wpi="http://schemas.microsoft.com/office/word/2010/wordprocessingInk" xmlns:wne="http://schemas.microsoft.com/office/word/2006/wordml" xmlns:wps="http://schemas.microsoft.com/office/word/2010/wordprocessingShape" mc:Ignorable="w14 w15 w16se w16cid w16 w16cex w16sdtdh w16sdtfl w16du wp14">
+<w:document xmlns:wpc="http://schemas.microsoft.com/office/word/2010/wordprocessingCanvas" xmlns:cx="http://schemas.microsoft.com/office/drawing/2014/chartex" xmlns:cx1="http://schemas.microsoft.com/office/drawing/2015/9/8/chartex" xmlns:cx2="http://schemas.microsoft.com/office/drawing/2015/10/21/chartex" xmlns:cx3="http://schemas.microsoft.com/office/drawing/2016/5/9/chartex" xmlns:cx4="http://schemas.microsoft.com/office/drawing/2016/5/10/chartex" xmlns:cx5="http://schemas.microsoft.com/office/drawing/2016/5/11/chartex" xmlns:cx6="http://schemas.microsoft.com/office/drawing/2016/5/12/chartex" xmlns:cx7="http://schemas.microsoft.com/office/drawing/2016/5/13/chartex" xmlns:cx8="http://schemas.microsoft.com/office/drawing/2016/5/14/chartex" xmlns:mc="http://schemas.openxmlformats.org/markup-compatibility/2006" xmlns:aink="http://schemas.microsoft.com/office/drawing/2016/ink" xmlns:am3d="http://schemas.microsoft.com/office/drawing/2017/model3d" xmlns:o="urn:schemas-microsoft-com:office:office" xmlns:r="http://schemas.openxmlformats.org/officeDocument/2006/relationships" xmlns:m="http://schemas.openxmlformats.org/officeDocument/2006/math" xmlns:v="urn:schemas-microsoft-com:vml" xmlns:wp14="http://schemas.microsoft.com/office/word/2010/wordprocessingDrawing" xmlns:wp="http://schemas.openxmlformats.org/drawingml/2006/wordprocessingDrawing" xmlns:w10="urn:schemas-microsoft-com:office:word" xmlns:w="http://schemas.openxmlformats.org/wordprocessingml/2006/main" xmlns:w14="http://schemas.microsoft.com/office/word/2010/wordml" xmlns:w15="http://schemas.microsoft.com/office/word/2012/wordml" xmlns:w16cex="http://schemas.microsoft.com/office/word/2018/wordml/cex" xmlns:w16cid="http://schemas.microsoft.com/office/word/2016/wordml/cid" xmlns:w16="http://schemas.microsoft.com/office/word/2018/wordml" xmlns:w16sdtdh="http://schemas.microsoft.com/office/word/2020/wordml/sdtdatahash" xmlns:w16se="http://schemas.microsoft.com/office/word/2015/wordml/symex" xmlns:wpg="http://schemas.microsoft.com/office/word/2010/wordprocessingGroup" xmlns:wpi="http://schemas.microsoft.com/office/word/2010/wordprocessingInk" xmlns:wne="http://schemas.microsoft.com/office/word/2006/wordml" xmlns:wps="http://schemas.microsoft.com/office/word/2010/wordprocessingShape" mc:Ignorable="w14 w15 w16se w16cid w16 w16cex w16sdtdh wp14">
   <w:body>
     <w:p>
       <w:pPr>
@@ -197,7 +197,21 @@
         <w:rPr>
           <w:lang w:val="es-ES"/>
         </w:rPr>
-        <w:t xml:space="preserve"> enfoque en el mundo del e-commerce y </w:t>
+        <w:t xml:space="preserve"> enfoque en el mundo del e-</w:t>
+      </w:r>
+      <w:proofErr w:type="spellStart"/>
+      <w:r>
+        <w:rPr>
+          <w:lang w:val="es-ES"/>
+        </w:rPr>
+        <w:t>commerce</w:t>
+      </w:r>
+      <w:proofErr w:type="spellEnd"/>
+      <w:r>
+        <w:rPr>
+          <w:lang w:val="es-ES"/>
+        </w:rPr>
+        <w:t xml:space="preserve"> y </w:t>
       </w:r>
       <w:r>
         <w:rPr>
@@ -475,6 +489,7 @@
                               </w:rPr>
                               <w:t xml:space="preserve"> y </w:t>
                             </w:r>
+                            <w:proofErr w:type="spellStart"/>
                             <w:r>
                               <w:rPr>
                                 <w:lang w:val="es-ES"/>
@@ -487,12 +502,42 @@
                               </w:rPr>
                               <w:t>Rol</w:t>
                             </w:r>
+                            <w:proofErr w:type="spellEnd"/>
                             <w:r>
                               <w:rPr>
                                 <w:lang w:val="es-ES"/>
                               </w:rPr>
                               <w:t>.</w:t>
                             </w:r>
+                          </w:p>
+                          <w:p>
+                            <w:pPr>
+                              <w:spacing w:line="240" w:lineRule="auto"/>
+                              <w:jc w:val="left"/>
+                              <w:rPr>
+                                <w:lang w:val="es-ES"/>
+                              </w:rPr>
+                            </w:pPr>
+                            <w:r>
+                              <w:rPr>
+                                <w:lang w:val="es-ES"/>
+                              </w:rPr>
+                              <w:t>Usaremos el ID para poder diferenciar cada usuario</w:t>
+                            </w:r>
+                            <w:r>
+                              <w:rPr>
+                                <w:lang w:val="es-ES"/>
+                              </w:rPr>
+                              <w:t xml:space="preserve">, </w:t>
+                            </w:r>
+                            <w:proofErr w:type="spellStart"/>
+                            <w:r>
+                              <w:rPr>
+                                <w:lang w:val="es-ES"/>
+                              </w:rPr>
+                              <w:t>ID_rol</w:t>
+                            </w:r>
+                            <w:proofErr w:type="spellEnd"/>
                           </w:p>
                         </w:txbxContent>
                       </wps:txbx>
@@ -520,7 +565,7 @@
                 <v:stroke joinstyle="miter"/>
                 <v:path gradientshapeok="t" o:connecttype="rect"/>
               </v:shapetype>
-              <v:shape id="Cuadro de texto 11" o:spid="_x0000_s1026" type="#_x0000_t202" style="position:absolute;left:0;text-align:left;margin-left:244.2pt;margin-top:16.6pt;width:240.75pt;height:147.75pt;z-index:251659264;visibility:visible;mso-wrap-style:square;mso-width-percent:0;mso-height-percent:0;mso-wrap-distance-left:9pt;mso-wrap-distance-top:0;mso-wrap-distance-right:9pt;mso-wrap-distance-bottom:0;mso-position-horizontal:absolute;mso-position-horizontal-relative:text;mso-position-vertical:absolute;mso-position-vertical-relative:text;mso-width-percent:0;mso-height-percent:0;mso-width-relative:margin;mso-height-relative:margin;v-text-anchor:top" o:gfxdata="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" filled="f" stroked="f" strokeweight=".5pt">
+              <v:shape id="Cuadro de texto 11" o:spid="_x0000_s1026" type="#_x0000_t202" style="position:absolute;left:0;text-align:left;margin-left:244.2pt;margin-top:16.6pt;width:240.75pt;height:147.75pt;z-index:251659264;visibility:visible;mso-wrap-style:square;mso-width-percent:0;mso-height-percent:0;mso-wrap-distance-left:9pt;mso-wrap-distance-top:0;mso-wrap-distance-right:9pt;mso-wrap-distance-bottom:0;mso-position-horizontal:absolute;mso-position-horizontal-relative:text;mso-position-vertical:absolute;mso-position-vertical-relative:text;mso-width-percent:0;mso-height-percent:0;mso-width-relative:margin;mso-height-relative:margin;v-text-anchor:top" o:gfxdata="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" filled="f" stroked="f" strokeweight=".5pt">
                 <v:textbox>
                   <w:txbxContent>
                     <w:p>
@@ -592,6 +637,7 @@
                         </w:rPr>
                         <w:t xml:space="preserve"> y </w:t>
                       </w:r>
+                      <w:proofErr w:type="spellStart"/>
                       <w:r>
                         <w:rPr>
                           <w:lang w:val="es-ES"/>
@@ -604,12 +650,42 @@
                         </w:rPr>
                         <w:t>Rol</w:t>
                       </w:r>
+                      <w:proofErr w:type="spellEnd"/>
                       <w:r>
                         <w:rPr>
                           <w:lang w:val="es-ES"/>
                         </w:rPr>
                         <w:t>.</w:t>
                       </w:r>
+                    </w:p>
+                    <w:p>
+                      <w:pPr>
+                        <w:spacing w:line="240" w:lineRule="auto"/>
+                        <w:jc w:val="left"/>
+                        <w:rPr>
+                          <w:lang w:val="es-ES"/>
+                        </w:rPr>
+                      </w:pPr>
+                      <w:r>
+                        <w:rPr>
+                          <w:lang w:val="es-ES"/>
+                        </w:rPr>
+                        <w:t>Usaremos el ID para poder diferenciar cada usuario</w:t>
+                      </w:r>
+                      <w:r>
+                        <w:rPr>
+                          <w:lang w:val="es-ES"/>
+                        </w:rPr>
+                        <w:t xml:space="preserve">, </w:t>
+                      </w:r>
+                      <w:proofErr w:type="spellStart"/>
+                      <w:r>
+                        <w:rPr>
+                          <w:lang w:val="es-ES"/>
+                        </w:rPr>
+                        <w:t>ID_rol</w:t>
+                      </w:r>
+                      <w:proofErr w:type="spellEnd"/>
                     </w:p>
                   </w:txbxContent>
                 </v:textbox>
@@ -772,7 +848,7 @@
           </mc:Choice>
           <mc:Fallback>
             <w:pict>
-              <v:shape w14:anchorId="04FB9165" id="_x0000_s1027" type="#_x0000_t202" style="position:absolute;left:0;text-align:left;margin-left:256.95pt;margin-top:18.7pt;width:228pt;height:100.5pt;z-index:251667456;visibility:visible;mso-wrap-style:square;mso-width-percent:0;mso-wrap-distance-left:9pt;mso-wrap-distance-top:0;mso-wrap-distance-right:9pt;mso-wrap-distance-bottom:0;mso-position-horizontal:absolute;mso-position-horizontal-relative:text;mso-position-vertical:absolute;mso-position-vertical-relative:text;mso-width-percent:0;mso-width-relative:margin;v-text-anchor:top" o:gfxdata="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" filled="f" stroked="f" strokeweight=".5pt">
+              <v:shape w14:anchorId="04FB9165" id="_x0000_s1027" type="#_x0000_t202" style="position:absolute;left:0;text-align:left;margin-left:256.95pt;margin-top:18.7pt;width:228pt;height:100.5pt;z-index:251667456;visibility:visible;mso-wrap-style:square;mso-width-percent:0;mso-wrap-distance-left:9pt;mso-wrap-distance-top:0;mso-wrap-distance-right:9pt;mso-wrap-distance-bottom:0;mso-position-horizontal:absolute;mso-position-horizontal-relative:text;mso-position-vertical:absolute;mso-position-vertical-relative:text;mso-width-percent:0;mso-width-relative:margin;v-text-anchor:top" o:gfxdata="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" filled="f" stroked="f" strokeweight=".5pt">
                 <v:textbox>
                   <w:txbxContent>
                     <w:p>
@@ -1032,6 +1108,7 @@
                               </w:rPr>
                               <w:t xml:space="preserve"> y </w:t>
                             </w:r>
+                            <w:proofErr w:type="spellStart"/>
                             <w:r>
                               <w:rPr>
                                 <w:lang w:val="es-ES"/>
@@ -1044,6 +1121,7 @@
                               </w:rPr>
                               <w:t>Permiso</w:t>
                             </w:r>
+                            <w:proofErr w:type="spellEnd"/>
                             <w:r>
                               <w:rPr>
                                 <w:lang w:val="es-ES"/>
@@ -1070,7 +1148,7 @@
           </mc:Choice>
           <mc:Fallback>
             <w:pict>
-              <v:shape w14:anchorId="4AE3EC74" id="Cuadro de texto 14" o:spid="_x0000_s1028" type="#_x0000_t202" style="position:absolute;left:0;text-align:left;margin-left:223.95pt;margin-top:2.05pt;width:263.25pt;height:106.5pt;z-index:251660288;visibility:visible;mso-wrap-style:square;mso-height-percent:0;mso-wrap-distance-left:9pt;mso-wrap-distance-top:0;mso-wrap-distance-right:9pt;mso-wrap-distance-bottom:0;mso-position-horizontal:absolute;mso-position-horizontal-relative:text;mso-position-vertical:absolute;mso-position-vertical-relative:text;mso-height-percent:0;mso-height-relative:margin;v-text-anchor:top" o:gfxdata="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" filled="f" stroked="f" strokeweight=".5pt">
+              <v:shape w14:anchorId="4AE3EC74" id="Cuadro de texto 14" o:spid="_x0000_s1028" type="#_x0000_t202" style="position:absolute;left:0;text-align:left;margin-left:223.95pt;margin-top:2.05pt;width:263.25pt;height:106.5pt;z-index:251660288;visibility:visible;mso-wrap-style:square;mso-height-percent:0;mso-wrap-distance-left:9pt;mso-wrap-distance-top:0;mso-wrap-distance-right:9pt;mso-wrap-distance-bottom:0;mso-position-horizontal:absolute;mso-position-horizontal-relative:text;mso-position-vertical:absolute;mso-position-vertical-relative:text;mso-height-percent:0;mso-height-relative:margin;v-text-anchor:top" o:gfxdata="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" filled="f" stroked="f" strokeweight=".5pt">
                 <v:textbox>
                   <w:txbxContent>
                     <w:p>
@@ -1154,6 +1232,7 @@
                         </w:rPr>
                         <w:t xml:space="preserve"> y </w:t>
                       </w:r>
+                      <w:proofErr w:type="spellStart"/>
                       <w:r>
                         <w:rPr>
                           <w:lang w:val="es-ES"/>
@@ -1166,6 +1245,7 @@
                         </w:rPr>
                         <w:t>Permiso</w:t>
                       </w:r>
+                      <w:proofErr w:type="spellEnd"/>
                       <w:r>
                         <w:rPr>
                           <w:lang w:val="es-ES"/>
@@ -1443,7 +1523,7 @@
           </mc:Choice>
           <mc:Fallback>
             <w:pict>
-              <v:shape w14:anchorId="1652A3D8" id="Cuadro de texto 16" o:spid="_x0000_s1029" type="#_x0000_t202" style="position:absolute;left:0;text-align:left;margin-left:237.45pt;margin-top:4.75pt;width:251.25pt;height:142.5pt;z-index:251661312;visibility:visible;mso-wrap-style:square;mso-wrap-distance-left:9pt;mso-wrap-distance-top:0;mso-wrap-distance-right:9pt;mso-wrap-distance-bottom:0;mso-position-horizontal:absolute;mso-position-horizontal-relative:text;mso-position-vertical:absolute;mso-position-vertical-relative:text;v-text-anchor:top" o:gfxdata="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" filled="f" stroked="f" strokeweight=".5pt">
+              <v:shape w14:anchorId="1652A3D8" id="Cuadro de texto 16" o:spid="_x0000_s1029" type="#_x0000_t202" style="position:absolute;left:0;text-align:left;margin-left:237.45pt;margin-top:4.75pt;width:251.25pt;height:142.5pt;z-index:251661312;visibility:visible;mso-wrap-style:square;mso-wrap-distance-left:9pt;mso-wrap-distance-top:0;mso-wrap-distance-right:9pt;mso-wrap-distance-bottom:0;mso-position-horizontal:absolute;mso-position-horizontal-relative:text;mso-position-vertical:absolute;mso-position-vertical-relative:text;v-text-anchor:top" o:gfxdata="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" filled="f" stroked="f" strokeweight=".5pt">
                 <v:textbox>
                   <w:txbxContent>
                     <w:p>
@@ -1750,7 +1830,7 @@
           </mc:Choice>
           <mc:Fallback>
             <w:pict>
-              <v:shape w14:anchorId="056F3E4E" id="Cuadro de texto 18" o:spid="_x0000_s1030" type="#_x0000_t202" style="position:absolute;left:0;text-align:left;margin-left:238.2pt;margin-top:1.9pt;width:248.25pt;height:70.5pt;z-index:251662336;visibility:visible;mso-wrap-style:square;mso-wrap-distance-left:9pt;mso-wrap-distance-top:0;mso-wrap-distance-right:9pt;mso-wrap-distance-bottom:0;mso-position-horizontal:absolute;mso-position-horizontal-relative:text;mso-position-vertical:absolute;mso-position-vertical-relative:text;v-text-anchor:top" o:gfxdata="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" filled="f" stroked="f" strokeweight=".5pt">
+              <v:shape w14:anchorId="056F3E4E" id="Cuadro de texto 18" o:spid="_x0000_s1030" type="#_x0000_t202" style="position:absolute;left:0;text-align:left;margin-left:238.2pt;margin-top:1.9pt;width:248.25pt;height:70.5pt;z-index:251662336;visibility:visible;mso-wrap-style:square;mso-wrap-distance-left:9pt;mso-wrap-distance-top:0;mso-wrap-distance-right:9pt;mso-wrap-distance-bottom:0;mso-position-horizontal:absolute;mso-position-horizontal-relative:text;mso-position-vertical:absolute;mso-position-vertical-relative:text;v-text-anchor:top" o:gfxdata="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" filled="f" stroked="f" strokeweight=".5pt">
                 <v:textbox>
                   <w:txbxContent>
                     <w:p>
@@ -2005,6 +2085,7 @@
                               </w:rPr>
                               <w:t xml:space="preserve"> </w:t>
                             </w:r>
+                            <w:proofErr w:type="spellStart"/>
                             <w:r>
                               <w:rPr>
                                 <w:lang w:val="es-ES"/>
@@ -2017,12 +2098,14 @@
                               </w:rPr>
                               <w:t>Cliente</w:t>
                             </w:r>
+                            <w:proofErr w:type="spellEnd"/>
                             <w:r>
                               <w:rPr>
                                 <w:lang w:val="es-ES"/>
                               </w:rPr>
                               <w:t xml:space="preserve"> y </w:t>
                             </w:r>
+                            <w:proofErr w:type="spellStart"/>
                             <w:r>
                               <w:rPr>
                                 <w:lang w:val="es-ES"/>
@@ -2033,7 +2116,14 @@
                               <w:rPr>
                                 <w:lang w:val="es-ES"/>
                               </w:rPr>
-                              <w:t>Estado.</w:t>
+                              <w:t>Estado</w:t>
+                            </w:r>
+                            <w:proofErr w:type="spellEnd"/>
+                            <w:r>
+                              <w:rPr>
+                                <w:lang w:val="es-ES"/>
+                              </w:rPr>
+                              <w:t>.</w:t>
                             </w:r>
                           </w:p>
                         </w:txbxContent>
@@ -2058,7 +2148,7 @@
           </mc:Choice>
           <mc:Fallback>
             <w:pict>
-              <v:shape w14:anchorId="04022A56" id="Cuadro de texto 23" o:spid="_x0000_s1031" type="#_x0000_t202" style="position:absolute;left:0;text-align:left;margin-left:254.7pt;margin-top:.7pt;width:211.5pt;height:88.5pt;z-index:251663360;visibility:visible;mso-wrap-style:square;mso-width-percent:0;mso-height-percent:0;mso-wrap-distance-left:9pt;mso-wrap-distance-top:0;mso-wrap-distance-right:9pt;mso-wrap-distance-bottom:0;mso-position-horizontal:absolute;mso-position-horizontal-relative:margin;mso-position-vertical:absolute;mso-position-vertical-relative:text;mso-width-percent:0;mso-height-percent:0;mso-width-relative:margin;mso-height-relative:margin;v-text-anchor:top" o:gfxdata="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" filled="f" stroked="f" strokeweight=".5pt">
+              <v:shape w14:anchorId="04022A56" id="Cuadro de texto 23" o:spid="_x0000_s1031" type="#_x0000_t202" style="position:absolute;left:0;text-align:left;margin-left:254.7pt;margin-top:.7pt;width:211.5pt;height:88.5pt;z-index:251663360;visibility:visible;mso-wrap-style:square;mso-width-percent:0;mso-height-percent:0;mso-wrap-distance-left:9pt;mso-wrap-distance-top:0;mso-wrap-distance-right:9pt;mso-wrap-distance-bottom:0;mso-position-horizontal:absolute;mso-position-horizontal-relative:margin;mso-position-vertical:absolute;mso-position-vertical-relative:text;mso-width-percent:0;mso-height-percent:0;mso-width-relative:margin;mso-height-relative:margin;v-text-anchor:top" o:gfxdata="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" filled="f" stroked="f" strokeweight=".5pt">
                 <v:textbox>
                   <w:txbxContent>
                     <w:p>
@@ -2159,6 +2249,7 @@
                         </w:rPr>
                         <w:t xml:space="preserve"> </w:t>
                       </w:r>
+                      <w:proofErr w:type="spellStart"/>
                       <w:r>
                         <w:rPr>
                           <w:lang w:val="es-ES"/>
@@ -2171,12 +2262,14 @@
                         </w:rPr>
                         <w:t>Cliente</w:t>
                       </w:r>
+                      <w:proofErr w:type="spellEnd"/>
                       <w:r>
                         <w:rPr>
                           <w:lang w:val="es-ES"/>
                         </w:rPr>
                         <w:t xml:space="preserve"> y </w:t>
                       </w:r>
+                      <w:proofErr w:type="spellStart"/>
                       <w:r>
                         <w:rPr>
                           <w:lang w:val="es-ES"/>
@@ -2187,7 +2280,14 @@
                         <w:rPr>
                           <w:lang w:val="es-ES"/>
                         </w:rPr>
-                        <w:t>Estado.</w:t>
+                        <w:t>Estado</w:t>
+                      </w:r>
+                      <w:proofErr w:type="spellEnd"/>
+                      <w:r>
+                        <w:rPr>
+                          <w:lang w:val="es-ES"/>
+                        </w:rPr>
+                        <w:t>.</w:t>
                       </w:r>
                     </w:p>
                   </w:txbxContent>
@@ -2262,12 +2362,21 @@
           <w:bCs/>
         </w:rPr>
       </w:pPr>
+      <w:proofErr w:type="spellStart"/>
       <w:r>
         <w:rPr>
           <w:b/>
           <w:bCs/>
         </w:rPr>
-        <w:t>EstadoPedido:</w:t>
+        <w:t>EstadoPedido</w:t>
+      </w:r>
+      <w:proofErr w:type="spellEnd"/>
+      <w:r>
+        <w:rPr>
+          <w:b/>
+          <w:bCs/>
+        </w:rPr>
+        <w:t>:</w:t>
       </w:r>
     </w:p>
     <w:p>
@@ -2342,7 +2451,21 @@
                               <w:rPr>
                                 <w:lang w:val="es-ES"/>
                               </w:rPr>
-                              <w:t xml:space="preserve">se encarga de controlar el estado de compra del pedido y posee los siguientes dos atributos: ID_Estado y </w:t>
+                              <w:t xml:space="preserve">se encarga de controlar el estado de compra del pedido y posee los siguientes dos atributos: </w:t>
+                            </w:r>
+                            <w:proofErr w:type="spellStart"/>
+                            <w:r>
+                              <w:rPr>
+                                <w:lang w:val="es-ES"/>
+                              </w:rPr>
+                              <w:t>ID_Estado</w:t>
+                            </w:r>
+                            <w:proofErr w:type="spellEnd"/>
+                            <w:r>
+                              <w:rPr>
+                                <w:lang w:val="es-ES"/>
+                              </w:rPr>
+                              <w:t xml:space="preserve"> y </w:t>
                             </w:r>
                             <w:r>
                               <w:rPr>
@@ -2376,7 +2499,7 @@
           </mc:Choice>
           <mc:Fallback>
             <w:pict>
-              <v:shape w14:anchorId="5903FD48" id="Cuadro de texto 34" o:spid="_x0000_s1032" type="#_x0000_t202" style="position:absolute;left:0;text-align:left;margin-left:235.2pt;margin-top:4.6pt;width:231pt;height:87.75pt;z-index:251664384;visibility:visible;mso-wrap-style:square;mso-height-percent:0;mso-wrap-distance-left:9pt;mso-wrap-distance-top:0;mso-wrap-distance-right:9pt;mso-wrap-distance-bottom:0;mso-position-horizontal:absolute;mso-position-horizontal-relative:text;mso-position-vertical:absolute;mso-position-vertical-relative:text;mso-height-percent:0;mso-height-relative:margin;v-text-anchor:top" o:gfxdata="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" filled="f" stroked="f" strokeweight=".5pt">
+              <v:shape w14:anchorId="5903FD48" id="Cuadro de texto 34" o:spid="_x0000_s1032" type="#_x0000_t202" style="position:absolute;left:0;text-align:left;margin-left:235.2pt;margin-top:4.6pt;width:231pt;height:87.75pt;z-index:251664384;visibility:visible;mso-wrap-style:square;mso-height-percent:0;mso-wrap-distance-left:9pt;mso-wrap-distance-top:0;mso-wrap-distance-right:9pt;mso-wrap-distance-bottom:0;mso-position-horizontal:absolute;mso-position-horizontal-relative:text;mso-position-vertical:absolute;mso-position-vertical-relative:text;mso-height-percent:0;mso-height-relative:margin;v-text-anchor:top" o:gfxdata="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" filled="f" stroked="f" strokeweight=".5pt">
                 <v:textbox>
                   <w:txbxContent>
                     <w:p>
@@ -2404,7 +2527,21 @@
                         <w:rPr>
                           <w:lang w:val="es-ES"/>
                         </w:rPr>
-                        <w:t xml:space="preserve">se encarga de controlar el estado de compra del pedido y posee los siguientes dos atributos: ID_Estado y </w:t>
+                        <w:t xml:space="preserve">se encarga de controlar el estado de compra del pedido y posee los siguientes dos atributos: </w:t>
+                      </w:r>
+                      <w:proofErr w:type="spellStart"/>
+                      <w:r>
+                        <w:rPr>
+                          <w:lang w:val="es-ES"/>
+                        </w:rPr>
+                        <w:t>ID_Estado</w:t>
+                      </w:r>
+                      <w:proofErr w:type="spellEnd"/>
+                      <w:r>
+                        <w:rPr>
+                          <w:lang w:val="es-ES"/>
+                        </w:rPr>
+                        <w:t xml:space="preserve"> y </w:t>
                       </w:r>
                       <w:r>
                         <w:rPr>
@@ -2502,7 +2639,23 @@
           <w:bCs/>
           <w:noProof/>
         </w:rPr>
-        <w:t>DetalleProducto:</w:t>
+        <w:t>DetalleP</w:t>
+      </w:r>
+      <w:r>
+        <w:rPr>
+          <w:b/>
+          <w:bCs/>
+          <w:noProof/>
+        </w:rPr>
+        <w:t>edido</w:t>
+      </w:r>
+      <w:r>
+        <w:rPr>
+          <w:b/>
+          <w:bCs/>
+          <w:noProof/>
+        </w:rPr>
+        <w:t>:</w:t>
       </w:r>
     </w:p>
     <w:p>
@@ -2571,7 +2724,14 @@
                               <w:rPr>
                                 <w:lang w:val="es-ES"/>
                               </w:rPr>
-                              <w:t>relacionándose con el pedido y el producto. Posee los siguientes atributos: ID, ID_Ped</w:t>
+                              <w:t xml:space="preserve">relacionándose con el pedido y el producto. Posee los siguientes atributos: ID, </w:t>
+                            </w:r>
+                            <w:proofErr w:type="spellStart"/>
+                            <w:r>
+                              <w:rPr>
+                                <w:lang w:val="es-ES"/>
+                              </w:rPr>
+                              <w:t>ID_Ped</w:t>
                             </w:r>
                             <w:r>
                               <w:rPr>
@@ -2579,11 +2739,19 @@
                               </w:rPr>
                               <w:t>ido</w:t>
                             </w:r>
-                            <w:r>
-                              <w:rPr>
-                                <w:lang w:val="es-ES"/>
-                              </w:rPr>
-                              <w:t>, ID_Pro</w:t>
+                            <w:proofErr w:type="spellEnd"/>
+                            <w:r>
+                              <w:rPr>
+                                <w:lang w:val="es-ES"/>
+                              </w:rPr>
+                              <w:t xml:space="preserve">, </w:t>
+                            </w:r>
+                            <w:proofErr w:type="spellStart"/>
+                            <w:r>
+                              <w:rPr>
+                                <w:lang w:val="es-ES"/>
+                              </w:rPr>
+                              <w:t>ID_Pro</w:t>
                             </w:r>
                             <w:r>
                               <w:rPr>
@@ -2591,6 +2759,7 @@
                               </w:rPr>
                               <w:t>ducto</w:t>
                             </w:r>
+                            <w:proofErr w:type="spellEnd"/>
                             <w:r>
                               <w:rPr>
                                 <w:lang w:val="es-ES"/>
@@ -2614,7 +2783,7 @@
           </mc:Choice>
           <mc:Fallback>
             <w:pict>
-              <v:shape w14:anchorId="661E922E" id="Cuadro de texto 38" o:spid="_x0000_s1033" type="#_x0000_t202" style="position:absolute;left:0;text-align:left;margin-left:242.7pt;margin-top:5.05pt;width:239.25pt;height:129pt;z-index:251665408;visibility:visible;mso-wrap-style:square;mso-wrap-distance-left:9pt;mso-wrap-distance-top:0;mso-wrap-distance-right:9pt;mso-wrap-distance-bottom:0;mso-position-horizontal:absolute;mso-position-horizontal-relative:text;mso-position-vertical:absolute;mso-position-vertical-relative:text;v-text-anchor:top" o:gfxdata="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" filled="f" stroked="f" strokeweight=".5pt">
+              <v:shape w14:anchorId="661E922E" id="Cuadro de texto 38" o:spid="_x0000_s1033" type="#_x0000_t202" style="position:absolute;left:0;text-align:left;margin-left:242.7pt;margin-top:5.05pt;width:239.25pt;height:129pt;z-index:251665408;visibility:visible;mso-wrap-style:square;mso-wrap-distance-left:9pt;mso-wrap-distance-top:0;mso-wrap-distance-right:9pt;mso-wrap-distance-bottom:0;mso-position-horizontal:absolute;mso-position-horizontal-relative:text;mso-position-vertical:absolute;mso-position-vertical-relative:text;v-text-anchor:top" o:gfxdata="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" filled="f" stroked="f" strokeweight=".5pt">
                 <v:textbox>
                   <w:txbxContent>
                     <w:p>
@@ -2642,7 +2811,14 @@
                         <w:rPr>
                           <w:lang w:val="es-ES"/>
                         </w:rPr>
-                        <w:t>relacionándose con el pedido y el producto. Posee los siguientes atributos: ID, ID_Ped</w:t>
+                        <w:t xml:space="preserve">relacionándose con el pedido y el producto. Posee los siguientes atributos: ID, </w:t>
+                      </w:r>
+                      <w:proofErr w:type="spellStart"/>
+                      <w:r>
+                        <w:rPr>
+                          <w:lang w:val="es-ES"/>
+                        </w:rPr>
+                        <w:t>ID_Ped</w:t>
                       </w:r>
                       <w:r>
                         <w:rPr>
@@ -2650,11 +2826,19 @@
                         </w:rPr>
                         <w:t>ido</w:t>
                       </w:r>
-                      <w:r>
-                        <w:rPr>
-                          <w:lang w:val="es-ES"/>
-                        </w:rPr>
-                        <w:t>, ID_Pro</w:t>
+                      <w:proofErr w:type="spellEnd"/>
+                      <w:r>
+                        <w:rPr>
+                          <w:lang w:val="es-ES"/>
+                        </w:rPr>
+                        <w:t xml:space="preserve">, </w:t>
+                      </w:r>
+                      <w:proofErr w:type="spellStart"/>
+                      <w:r>
+                        <w:rPr>
+                          <w:lang w:val="es-ES"/>
+                        </w:rPr>
+                        <w:t>ID_Pro</w:t>
                       </w:r>
                       <w:r>
                         <w:rPr>
@@ -2662,6 +2846,7 @@
                         </w:rPr>
                         <w:t>ducto</w:t>
                       </w:r>
+                      <w:proofErr w:type="spellEnd"/>
                       <w:r>
                         <w:rPr>
                           <w:lang w:val="es-ES"/>
@@ -2872,7 +3057,14 @@
                               <w:rPr>
                                 <w:lang w:val="es-ES"/>
                               </w:rPr>
-                              <w:t>, Fech</w:t>
+                              <w:t xml:space="preserve">, </w:t>
+                            </w:r>
+                            <w:proofErr w:type="spellStart"/>
+                            <w:r>
+                              <w:rPr>
+                                <w:lang w:val="es-ES"/>
+                              </w:rPr>
+                              <w:t>Fech</w:t>
                             </w:r>
                             <w:r>
                               <w:rPr>
@@ -2886,11 +3078,19 @@
                               </w:rPr>
                               <w:t>_Emision</w:t>
                             </w:r>
-                            <w:r>
-                              <w:rPr>
-                                <w:lang w:val="es-ES"/>
-                              </w:rPr>
-                              <w:t xml:space="preserve"> y ID_Ped</w:t>
+                            <w:proofErr w:type="spellEnd"/>
+                            <w:r>
+                              <w:rPr>
+                                <w:lang w:val="es-ES"/>
+                              </w:rPr>
+                              <w:t xml:space="preserve"> y </w:t>
+                            </w:r>
+                            <w:proofErr w:type="spellStart"/>
+                            <w:r>
+                              <w:rPr>
+                                <w:lang w:val="es-ES"/>
+                              </w:rPr>
+                              <w:t>ID_Ped</w:t>
                             </w:r>
                             <w:r>
                               <w:rPr>
@@ -2898,6 +3098,7 @@
                               </w:rPr>
                               <w:t>ido</w:t>
                             </w:r>
+                            <w:proofErr w:type="spellEnd"/>
                             <w:r>
                               <w:rPr>
                                 <w:lang w:val="es-ES"/>
@@ -2927,7 +3128,7 @@
           </mc:Choice>
           <mc:Fallback>
             <w:pict>
-              <v:shape w14:anchorId="0E3294DC" id="Cuadro de texto 41" o:spid="_x0000_s1034" type="#_x0000_t202" style="position:absolute;left:0;text-align:left;margin-left:205.95pt;margin-top:.7pt;width:247.5pt;height:105.75pt;z-index:251666432;visibility:visible;mso-wrap-style:square;mso-width-percent:0;mso-height-percent:0;mso-wrap-distance-left:9pt;mso-wrap-distance-top:0;mso-wrap-distance-right:9pt;mso-wrap-distance-bottom:0;mso-position-horizontal:absolute;mso-position-horizontal-relative:text;mso-position-vertical:absolute;mso-position-vertical-relative:text;mso-width-percent:0;mso-height-percent:0;mso-width-relative:margin;mso-height-relative:margin;v-text-anchor:top" o:gfxdata="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" filled="f" stroked="f" strokeweight=".5pt">
+              <v:shape w14:anchorId="0E3294DC" id="Cuadro de texto 41" o:spid="_x0000_s1034" type="#_x0000_t202" style="position:absolute;left:0;text-align:left;margin-left:205.95pt;margin-top:.7pt;width:247.5pt;height:105.75pt;z-index:251666432;visibility:visible;mso-wrap-style:square;mso-width-percent:0;mso-height-percent:0;mso-wrap-distance-left:9pt;mso-wrap-distance-top:0;mso-wrap-distance-right:9pt;mso-wrap-distance-bottom:0;mso-position-horizontal:absolute;mso-position-horizontal-relative:text;mso-position-vertical:absolute;mso-position-vertical-relative:text;mso-width-percent:0;mso-height-percent:0;mso-width-relative:margin;mso-height-relative:margin;v-text-anchor:top" o:gfxdata="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" filled="f" stroked="f" strokeweight=".5pt">
                 <v:textbox>
                   <w:txbxContent>
                     <w:p>
@@ -2973,7 +3174,14 @@
                         <w:rPr>
                           <w:lang w:val="es-ES"/>
                         </w:rPr>
-                        <w:t>, Fech</w:t>
+                        <w:t xml:space="preserve">, </w:t>
+                      </w:r>
+                      <w:proofErr w:type="spellStart"/>
+                      <w:r>
+                        <w:rPr>
+                          <w:lang w:val="es-ES"/>
+                        </w:rPr>
+                        <w:t>Fech</w:t>
                       </w:r>
                       <w:r>
                         <w:rPr>
@@ -2987,11 +3195,19 @@
                         </w:rPr>
                         <w:t>_Emision</w:t>
                       </w:r>
-                      <w:r>
-                        <w:rPr>
-                          <w:lang w:val="es-ES"/>
-                        </w:rPr>
-                        <w:t xml:space="preserve"> y ID_Ped</w:t>
+                      <w:proofErr w:type="spellEnd"/>
+                      <w:r>
+                        <w:rPr>
+                          <w:lang w:val="es-ES"/>
+                        </w:rPr>
+                        <w:t xml:space="preserve"> y </w:t>
+                      </w:r>
+                      <w:proofErr w:type="spellStart"/>
+                      <w:r>
+                        <w:rPr>
+                          <w:lang w:val="es-ES"/>
+                        </w:rPr>
+                        <w:t>ID_Ped</w:t>
                       </w:r>
                       <w:r>
                         <w:rPr>
@@ -2999,6 +3215,7 @@
                         </w:rPr>
                         <w:t>ido</w:t>
                       </w:r>
+                      <w:proofErr w:type="spellEnd"/>
                       <w:r>
                         <w:rPr>
                           <w:lang w:val="es-ES"/>
@@ -3156,7 +3373,21 @@
                               <w:rPr>
                                 <w:lang w:val="es-ES"/>
                               </w:rPr>
-                              <w:t>los detalles del emprendimiento definimos los siguientes atributos: ID, Nombre, Descripción y ID_Contacto.</w:t>
+                              <w:t xml:space="preserve">los detalles del emprendimiento definimos los siguientes atributos: ID, Nombre, Descripción y </w:t>
+                            </w:r>
+                            <w:proofErr w:type="spellStart"/>
+                            <w:r>
+                              <w:rPr>
+                                <w:lang w:val="es-ES"/>
+                              </w:rPr>
+                              <w:t>ID_Contacto</w:t>
+                            </w:r>
+                            <w:proofErr w:type="spellEnd"/>
+                            <w:r>
+                              <w:rPr>
+                                <w:lang w:val="es-ES"/>
+                              </w:rPr>
+                              <w:t>.</w:t>
                             </w:r>
                           </w:p>
                         </w:txbxContent>
@@ -3178,7 +3409,7 @@
           </mc:Choice>
           <mc:Fallback>
             <w:pict>
-              <v:shape w14:anchorId="48F8F794" id="Cuadro de texto 27" o:spid="_x0000_s1035" type="#_x0000_t202" style="position:absolute;left:0;text-align:left;margin-left:263.7pt;margin-top:1pt;width:193.5pt;height:88.5pt;z-index:251668480;visibility:visible;mso-wrap-style:square;mso-height-percent:0;mso-wrap-distance-left:9pt;mso-wrap-distance-top:0;mso-wrap-distance-right:9pt;mso-wrap-distance-bottom:0;mso-position-horizontal:absolute;mso-position-horizontal-relative:text;mso-position-vertical:absolute;mso-position-vertical-relative:text;mso-height-percent:0;mso-height-relative:margin;v-text-anchor:top" o:gfxdata="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" filled="f" stroked="f" strokeweight=".5pt">
+              <v:shape w14:anchorId="48F8F794" id="Cuadro de texto 27" o:spid="_x0000_s1035" type="#_x0000_t202" style="position:absolute;left:0;text-align:left;margin-left:263.7pt;margin-top:1pt;width:193.5pt;height:88.5pt;z-index:251668480;visibility:visible;mso-wrap-style:square;mso-height-percent:0;mso-wrap-distance-left:9pt;mso-wrap-distance-top:0;mso-wrap-distance-right:9pt;mso-wrap-distance-bottom:0;mso-position-horizontal:absolute;mso-position-horizontal-relative:text;mso-position-vertical:absolute;mso-position-vertical-relative:text;mso-height-percent:0;mso-height-relative:margin;v-text-anchor:top" o:gfxdata="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" filled="f" stroked="f" strokeweight=".5pt">
                 <v:textbox>
                   <w:txbxContent>
                     <w:p>
@@ -3200,7 +3431,21 @@
                         <w:rPr>
                           <w:lang w:val="es-ES"/>
                         </w:rPr>
-                        <w:t>los detalles del emprendimiento definimos los siguientes atributos: ID, Nombre, Descripción y ID_Contacto.</w:t>
+                        <w:t xml:space="preserve">los detalles del emprendimiento definimos los siguientes atributos: ID, Nombre, Descripción y </w:t>
+                      </w:r>
+                      <w:proofErr w:type="spellStart"/>
+                      <w:r>
+                        <w:rPr>
+                          <w:lang w:val="es-ES"/>
+                        </w:rPr>
+                        <w:t>ID_Contacto</w:t>
+                      </w:r>
+                      <w:proofErr w:type="spellEnd"/>
+                      <w:r>
+                        <w:rPr>
+                          <w:lang w:val="es-ES"/>
+                        </w:rPr>
+                        <w:t>.</w:t>
                       </w:r>
                     </w:p>
                   </w:txbxContent>
@@ -3345,7 +3590,7 @@
           </mc:Choice>
           <mc:Fallback>
             <w:pict>
-              <v:shape w14:anchorId="68BE825C" id="Cuadro de texto 29" o:spid="_x0000_s1036" type="#_x0000_t202" style="position:absolute;left:0;text-align:left;margin-left:241.2pt;margin-top:25.6pt;width:214.5pt;height:96.75pt;z-index:251669504;visibility:visible;mso-wrap-style:square;mso-wrap-distance-left:9pt;mso-wrap-distance-top:0;mso-wrap-distance-right:9pt;mso-wrap-distance-bottom:0;mso-position-horizontal:absolute;mso-position-horizontal-relative:text;mso-position-vertical:absolute;mso-position-vertical-relative:text;v-text-anchor:top" o:gfxdata="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" filled="f" stroked="f" strokeweight=".5pt">
+              <v:shape w14:anchorId="68BE825C" id="Cuadro de texto 29" o:spid="_x0000_s1036" type="#_x0000_t202" style="position:absolute;left:0;text-align:left;margin-left:241.2pt;margin-top:25.6pt;width:214.5pt;height:96.75pt;z-index:251669504;visibility:visible;mso-wrap-style:square;mso-wrap-distance-left:9pt;mso-wrap-distance-top:0;mso-wrap-distance-right:9pt;mso-wrap-distance-bottom:0;mso-position-horizontal:absolute;mso-position-horizontal-relative:text;mso-position-vertical:absolute;mso-position-vertical-relative:text;v-text-anchor:top" o:gfxdata="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" filled="f" stroked="f" strokeweight=".5pt">
                 <v:textbox>
                   <w:txbxContent>
                     <w:p>
@@ -3555,7 +3800,7 @@
           </mc:Choice>
           <mc:Fallback>
             <w:pict>
-              <v:shape w14:anchorId="6DD79FB4" id="Cuadro de texto 31" o:spid="_x0000_s1037" type="#_x0000_t202" style="position:absolute;left:0;text-align:left;margin-left:236.7pt;margin-top:3.1pt;width:203.25pt;height:101.25pt;z-index:251670528;visibility:visible;mso-wrap-style:square;mso-width-percent:0;mso-height-percent:0;mso-wrap-distance-left:9pt;mso-wrap-distance-top:0;mso-wrap-distance-right:9pt;mso-wrap-distance-bottom:0;mso-position-horizontal:absolute;mso-position-horizontal-relative:text;mso-position-vertical:absolute;mso-position-vertical-relative:text;mso-width-percent:0;mso-height-percent:0;mso-width-relative:margin;mso-height-relative:margin;v-text-anchor:top" o:gfxdata="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" filled="f" stroked="f" strokeweight=".5pt">
+              <v:shape w14:anchorId="6DD79FB4" id="Cuadro de texto 31" o:spid="_x0000_s1037" type="#_x0000_t202" style="position:absolute;left:0;text-align:left;margin-left:236.7pt;margin-top:3.1pt;width:203.25pt;height:101.25pt;z-index:251670528;visibility:visible;mso-wrap-style:square;mso-width-percent:0;mso-height-percent:0;mso-wrap-distance-left:9pt;mso-wrap-distance-top:0;mso-wrap-distance-right:9pt;mso-wrap-distance-bottom:0;mso-position-horizontal:absolute;mso-position-horizontal-relative:text;mso-position-vertical:absolute;mso-position-vertical-relative:text;mso-width-percent:0;mso-height-percent:0;mso-width-relative:margin;mso-height-relative:margin;v-text-anchor:top" o:gfxdata="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" filled="f" stroked="f" strokeweight=".5pt">
                 <v:textbox>
                   <w:txbxContent>
                     <w:p>
@@ -3751,7 +3996,7 @@
 </file>
 
 <file path=word/styles.xml><?xml version="1.0" encoding="utf-8"?>
-<w:styles xmlns:mc="http://schemas.openxmlformats.org/markup-compatibility/2006" xmlns:r="http://schemas.openxmlformats.org/officeDocument/2006/relationships" xmlns:w="http://schemas.openxmlformats.org/wordprocessingml/2006/main" xmlns:w14="http://schemas.microsoft.com/office/word/2010/wordml" xmlns:w15="http://schemas.microsoft.com/office/word/2012/wordml" xmlns:w16cex="http://schemas.microsoft.com/office/word/2018/wordml/cex" xmlns:w16cid="http://schemas.microsoft.com/office/word/2016/wordml/cid" xmlns:w16="http://schemas.microsoft.com/office/word/2018/wordml" xmlns:w16du="http://schemas.microsoft.com/office/word/2023/wordml/word16du" xmlns:w16sdtdh="http://schemas.microsoft.com/office/word/2020/wordml/sdtdatahash" xmlns:w16sdtfl="http://schemas.microsoft.com/office/word/2024/wordml/sdtformatlock" xmlns:w16se="http://schemas.microsoft.com/office/word/2015/wordml/symex" mc:Ignorable="w14 w15 w16se w16cid w16 w16cex w16sdtdh w16sdtfl w16du">
+<w:styles xmlns:mc="http://schemas.openxmlformats.org/markup-compatibility/2006" xmlns:r="http://schemas.openxmlformats.org/officeDocument/2006/relationships" xmlns:w="http://schemas.openxmlformats.org/wordprocessingml/2006/main" xmlns:w14="http://schemas.microsoft.com/office/word/2010/wordml" xmlns:w15="http://schemas.microsoft.com/office/word/2012/wordml" xmlns:w16cex="http://schemas.microsoft.com/office/word/2018/wordml/cex" xmlns:w16cid="http://schemas.microsoft.com/office/word/2016/wordml/cid" xmlns:w16="http://schemas.microsoft.com/office/word/2018/wordml" xmlns:w16sdtdh="http://schemas.microsoft.com/office/word/2020/wordml/sdtdatahash" xmlns:w16se="http://schemas.microsoft.com/office/word/2015/wordml/symex" mc:Ignorable="w14 w15 w16se w16cid w16 w16cex w16sdtdh">
   <w:docDefaults>
     <w:rPrDefault>
       <w:rPr>

</xml_diff>

<commit_message>
Adjunto Documento DER Fisico
</commit_message>
<xml_diff>
--- a/DOCS/Entidades.docx
+++ b/DOCS/Entidades.docx
@@ -1,6 +1,6 @@
 
 <file path=word/document.xml><?xml version="1.0" encoding="utf-8"?>
-<w:document xmlns:wpc="http://schemas.microsoft.com/office/word/2010/wordprocessingCanvas" xmlns:cx="http://schemas.microsoft.com/office/drawing/2014/chartex" xmlns:cx1="http://schemas.microsoft.com/office/drawing/2015/9/8/chartex" xmlns:cx2="http://schemas.microsoft.com/office/drawing/2015/10/21/chartex" xmlns:cx3="http://schemas.microsoft.com/office/drawing/2016/5/9/chartex" xmlns:cx4="http://schemas.microsoft.com/office/drawing/2016/5/10/chartex" xmlns:cx5="http://schemas.microsoft.com/office/drawing/2016/5/11/chartex" xmlns:cx6="http://schemas.microsoft.com/office/drawing/2016/5/12/chartex" xmlns:cx7="http://schemas.microsoft.com/office/drawing/2016/5/13/chartex" xmlns:cx8="http://schemas.microsoft.com/office/drawing/2016/5/14/chartex" xmlns:mc="http://schemas.openxmlformats.org/markup-compatibility/2006" xmlns:aink="http://schemas.microsoft.com/office/drawing/2016/ink" xmlns:am3d="http://schemas.microsoft.com/office/drawing/2017/model3d" xmlns:o="urn:schemas-microsoft-com:office:office" xmlns:r="http://schemas.openxmlformats.org/officeDocument/2006/relationships" xmlns:m="http://schemas.openxmlformats.org/officeDocument/2006/math" xmlns:v="urn:schemas-microsoft-com:vml" xmlns:wp14="http://schemas.microsoft.com/office/word/2010/wordprocessingDrawing" xmlns:wp="http://schemas.openxmlformats.org/drawingml/2006/wordprocessingDrawing" xmlns:w10="urn:schemas-microsoft-com:office:word" xmlns:w="http://schemas.openxmlformats.org/wordprocessingml/2006/main" xmlns:w14="http://schemas.microsoft.com/office/word/2010/wordml" xmlns:w15="http://schemas.microsoft.com/office/word/2012/wordml" xmlns:w16cex="http://schemas.microsoft.com/office/word/2018/wordml/cex" xmlns:w16cid="http://schemas.microsoft.com/office/word/2016/wordml/cid" xmlns:w16="http://schemas.microsoft.com/office/word/2018/wordml" xmlns:w16sdtdh="http://schemas.microsoft.com/office/word/2020/wordml/sdtdatahash" xmlns:w16se="http://schemas.microsoft.com/office/word/2015/wordml/symex" xmlns:wpg="http://schemas.microsoft.com/office/word/2010/wordprocessingGroup" xmlns:wpi="http://schemas.microsoft.com/office/word/2010/wordprocessingInk" xmlns:wne="http://schemas.microsoft.com/office/word/2006/wordml" xmlns:wps="http://schemas.microsoft.com/office/word/2010/wordprocessingShape" mc:Ignorable="w14 w15 w16se w16cid w16 w16cex w16sdtdh wp14">
+<w:document xmlns:wpc="http://schemas.microsoft.com/office/word/2010/wordprocessingCanvas" xmlns:cx="http://schemas.microsoft.com/office/drawing/2014/chartex" xmlns:cx1="http://schemas.microsoft.com/office/drawing/2015/9/8/chartex" xmlns:cx2="http://schemas.microsoft.com/office/drawing/2015/10/21/chartex" xmlns:cx3="http://schemas.microsoft.com/office/drawing/2016/5/9/chartex" xmlns:cx4="http://schemas.microsoft.com/office/drawing/2016/5/10/chartex" xmlns:cx5="http://schemas.microsoft.com/office/drawing/2016/5/11/chartex" xmlns:cx6="http://schemas.microsoft.com/office/drawing/2016/5/12/chartex" xmlns:cx7="http://schemas.microsoft.com/office/drawing/2016/5/13/chartex" xmlns:cx8="http://schemas.microsoft.com/office/drawing/2016/5/14/chartex" xmlns:mc="http://schemas.openxmlformats.org/markup-compatibility/2006" xmlns:aink="http://schemas.microsoft.com/office/drawing/2016/ink" xmlns:am3d="http://schemas.microsoft.com/office/drawing/2017/model3d" xmlns:o="urn:schemas-microsoft-com:office:office" xmlns:oel="http://schemas.microsoft.com/office/2019/extlst" xmlns:r="http://schemas.openxmlformats.org/officeDocument/2006/relationships" xmlns:m="http://schemas.openxmlformats.org/officeDocument/2006/math" xmlns:v="urn:schemas-microsoft-com:vml" xmlns:wp14="http://schemas.microsoft.com/office/word/2010/wordprocessingDrawing" xmlns:wp="http://schemas.openxmlformats.org/drawingml/2006/wordprocessingDrawing" xmlns:w10="urn:schemas-microsoft-com:office:word" xmlns:w="http://schemas.openxmlformats.org/wordprocessingml/2006/main" xmlns:w14="http://schemas.microsoft.com/office/word/2010/wordml" xmlns:w15="http://schemas.microsoft.com/office/word/2012/wordml" xmlns:w16cex="http://schemas.microsoft.com/office/word/2018/wordml/cex" xmlns:w16cid="http://schemas.microsoft.com/office/word/2016/wordml/cid" xmlns:w16="http://schemas.microsoft.com/office/word/2018/wordml" xmlns:w16du="http://schemas.microsoft.com/office/word/2023/wordml/word16du" xmlns:w16sdtdh="http://schemas.microsoft.com/office/word/2020/wordml/sdtdatahash" xmlns:w16sdtfl="http://schemas.microsoft.com/office/word/2024/wordml/sdtformatlock" xmlns:w16se="http://schemas.microsoft.com/office/word/2015/wordml/symex" xmlns:wpg="http://schemas.microsoft.com/office/word/2010/wordprocessingGroup" xmlns:wpi="http://schemas.microsoft.com/office/word/2010/wordprocessingInk" xmlns:wne="http://schemas.microsoft.com/office/word/2006/wordml" xmlns:wps="http://schemas.microsoft.com/office/word/2010/wordprocessingShape" mc:Ignorable="w14 w15 w16se w16cid w16 w16cex w16sdtdh w16sdtfl w16du wp14">
   <w:body>
     <w:p>
       <w:pPr>
@@ -565,7 +565,7 @@
                 <v:stroke joinstyle="miter"/>
                 <v:path gradientshapeok="t" o:connecttype="rect"/>
               </v:shapetype>
-              <v:shape id="Cuadro de texto 11" o:spid="_x0000_s1026" type="#_x0000_t202" style="position:absolute;left:0;text-align:left;margin-left:244.2pt;margin-top:16.6pt;width:240.75pt;height:147.75pt;z-index:251659264;visibility:visible;mso-wrap-style:square;mso-width-percent:0;mso-height-percent:0;mso-wrap-distance-left:9pt;mso-wrap-distance-top:0;mso-wrap-distance-right:9pt;mso-wrap-distance-bottom:0;mso-position-horizontal:absolute;mso-position-horizontal-relative:text;mso-position-vertical:absolute;mso-position-vertical-relative:text;mso-width-percent:0;mso-height-percent:0;mso-width-relative:margin;mso-height-relative:margin;v-text-anchor:top" o:gfxdata="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" filled="f" stroked="f" strokeweight=".5pt">
+              <v:shape id="Cuadro de texto 11" o:spid="_x0000_s1026" type="#_x0000_t202" style="position:absolute;left:0;text-align:left;margin-left:244.2pt;margin-top:16.6pt;width:240.75pt;height:147.75pt;z-index:251659264;visibility:visible;mso-wrap-style:square;mso-width-percent:0;mso-height-percent:0;mso-wrap-distance-left:9pt;mso-wrap-distance-top:0;mso-wrap-distance-right:9pt;mso-wrap-distance-bottom:0;mso-position-horizontal:absolute;mso-position-horizontal-relative:text;mso-position-vertical:absolute;mso-position-vertical-relative:text;mso-width-percent:0;mso-height-percent:0;mso-width-relative:margin;mso-height-relative:margin;v-text-anchor:top" o:gfxdata="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" filled="f" stroked="f" strokeweight=".5pt">
                 <v:textbox>
                   <w:txbxContent>
                     <w:p>
@@ -848,7 +848,7 @@
           </mc:Choice>
           <mc:Fallback>
             <w:pict>
-              <v:shape w14:anchorId="04FB9165" id="_x0000_s1027" type="#_x0000_t202" style="position:absolute;left:0;text-align:left;margin-left:256.95pt;margin-top:18.7pt;width:228pt;height:100.5pt;z-index:251667456;visibility:visible;mso-wrap-style:square;mso-width-percent:0;mso-wrap-distance-left:9pt;mso-wrap-distance-top:0;mso-wrap-distance-right:9pt;mso-wrap-distance-bottom:0;mso-position-horizontal:absolute;mso-position-horizontal-relative:text;mso-position-vertical:absolute;mso-position-vertical-relative:text;mso-width-percent:0;mso-width-relative:margin;v-text-anchor:top" o:gfxdata="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" filled="f" stroked="f" strokeweight=".5pt">
+              <v:shape w14:anchorId="04FB9165" id="_x0000_s1027" type="#_x0000_t202" style="position:absolute;left:0;text-align:left;margin-left:256.95pt;margin-top:18.7pt;width:228pt;height:100.5pt;z-index:251667456;visibility:visible;mso-wrap-style:square;mso-width-percent:0;mso-wrap-distance-left:9pt;mso-wrap-distance-top:0;mso-wrap-distance-right:9pt;mso-wrap-distance-bottom:0;mso-position-horizontal:absolute;mso-position-horizontal-relative:text;mso-position-vertical:absolute;mso-position-vertical-relative:text;mso-width-percent:0;mso-width-relative:margin;v-text-anchor:top" o:gfxdata="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" filled="f" stroked="f" strokeweight=".5pt">
                 <v:textbox>
                   <w:txbxContent>
                     <w:p>
@@ -1148,7 +1148,7 @@
           </mc:Choice>
           <mc:Fallback>
             <w:pict>
-              <v:shape w14:anchorId="4AE3EC74" id="Cuadro de texto 14" o:spid="_x0000_s1028" type="#_x0000_t202" style="position:absolute;left:0;text-align:left;margin-left:223.95pt;margin-top:2.05pt;width:263.25pt;height:106.5pt;z-index:251660288;visibility:visible;mso-wrap-style:square;mso-height-percent:0;mso-wrap-distance-left:9pt;mso-wrap-distance-top:0;mso-wrap-distance-right:9pt;mso-wrap-distance-bottom:0;mso-position-horizontal:absolute;mso-position-horizontal-relative:text;mso-position-vertical:absolute;mso-position-vertical-relative:text;mso-height-percent:0;mso-height-relative:margin;v-text-anchor:top" o:gfxdata="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" filled="f" stroked="f" strokeweight=".5pt">
+              <v:shape w14:anchorId="4AE3EC74" id="Cuadro de texto 14" o:spid="_x0000_s1028" type="#_x0000_t202" style="position:absolute;left:0;text-align:left;margin-left:223.95pt;margin-top:2.05pt;width:263.25pt;height:106.5pt;z-index:251660288;visibility:visible;mso-wrap-style:square;mso-height-percent:0;mso-wrap-distance-left:9pt;mso-wrap-distance-top:0;mso-wrap-distance-right:9pt;mso-wrap-distance-bottom:0;mso-position-horizontal:absolute;mso-position-horizontal-relative:text;mso-position-vertical:absolute;mso-position-vertical-relative:text;mso-height-percent:0;mso-height-relative:margin;v-text-anchor:top" o:gfxdata="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" filled="f" stroked="f" strokeweight=".5pt">
                 <v:textbox>
                   <w:txbxContent>
                     <w:p>
@@ -1523,7 +1523,7 @@
           </mc:Choice>
           <mc:Fallback>
             <w:pict>
-              <v:shape w14:anchorId="1652A3D8" id="Cuadro de texto 16" o:spid="_x0000_s1029" type="#_x0000_t202" style="position:absolute;left:0;text-align:left;margin-left:237.45pt;margin-top:4.75pt;width:251.25pt;height:142.5pt;z-index:251661312;visibility:visible;mso-wrap-style:square;mso-wrap-distance-left:9pt;mso-wrap-distance-top:0;mso-wrap-distance-right:9pt;mso-wrap-distance-bottom:0;mso-position-horizontal:absolute;mso-position-horizontal-relative:text;mso-position-vertical:absolute;mso-position-vertical-relative:text;v-text-anchor:top" o:gfxdata="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" filled="f" stroked="f" strokeweight=".5pt">
+              <v:shape w14:anchorId="1652A3D8" id="Cuadro de texto 16" o:spid="_x0000_s1029" type="#_x0000_t202" style="position:absolute;left:0;text-align:left;margin-left:237.45pt;margin-top:4.75pt;width:251.25pt;height:142.5pt;z-index:251661312;visibility:visible;mso-wrap-style:square;mso-wrap-distance-left:9pt;mso-wrap-distance-top:0;mso-wrap-distance-right:9pt;mso-wrap-distance-bottom:0;mso-position-horizontal:absolute;mso-position-horizontal-relative:text;mso-position-vertical:absolute;mso-position-vertical-relative:text;v-text-anchor:top" o:gfxdata="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" filled="f" stroked="f" strokeweight=".5pt">
                 <v:textbox>
                   <w:txbxContent>
                     <w:p>
@@ -1830,7 +1830,7 @@
           </mc:Choice>
           <mc:Fallback>
             <w:pict>
-              <v:shape w14:anchorId="056F3E4E" id="Cuadro de texto 18" o:spid="_x0000_s1030" type="#_x0000_t202" style="position:absolute;left:0;text-align:left;margin-left:238.2pt;margin-top:1.9pt;width:248.25pt;height:70.5pt;z-index:251662336;visibility:visible;mso-wrap-style:square;mso-wrap-distance-left:9pt;mso-wrap-distance-top:0;mso-wrap-distance-right:9pt;mso-wrap-distance-bottom:0;mso-position-horizontal:absolute;mso-position-horizontal-relative:text;mso-position-vertical:absolute;mso-position-vertical-relative:text;v-text-anchor:top" o:gfxdata="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" filled="f" stroked="f" strokeweight=".5pt">
+              <v:shape w14:anchorId="056F3E4E" id="Cuadro de texto 18" o:spid="_x0000_s1030" type="#_x0000_t202" style="position:absolute;left:0;text-align:left;margin-left:238.2pt;margin-top:1.9pt;width:248.25pt;height:70.5pt;z-index:251662336;visibility:visible;mso-wrap-style:square;mso-wrap-distance-left:9pt;mso-wrap-distance-top:0;mso-wrap-distance-right:9pt;mso-wrap-distance-bottom:0;mso-position-horizontal:absolute;mso-position-horizontal-relative:text;mso-position-vertical:absolute;mso-position-vertical-relative:text;v-text-anchor:top" o:gfxdata="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" filled="f" stroked="f" strokeweight=".5pt">
                 <v:textbox>
                   <w:txbxContent>
                     <w:p>
@@ -2148,7 +2148,7 @@
           </mc:Choice>
           <mc:Fallback>
             <w:pict>
-              <v:shape w14:anchorId="04022A56" id="Cuadro de texto 23" o:spid="_x0000_s1031" type="#_x0000_t202" style="position:absolute;left:0;text-align:left;margin-left:254.7pt;margin-top:.7pt;width:211.5pt;height:88.5pt;z-index:251663360;visibility:visible;mso-wrap-style:square;mso-width-percent:0;mso-height-percent:0;mso-wrap-distance-left:9pt;mso-wrap-distance-top:0;mso-wrap-distance-right:9pt;mso-wrap-distance-bottom:0;mso-position-horizontal:absolute;mso-position-horizontal-relative:margin;mso-position-vertical:absolute;mso-position-vertical-relative:text;mso-width-percent:0;mso-height-percent:0;mso-width-relative:margin;mso-height-relative:margin;v-text-anchor:top" o:gfxdata="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" filled="f" stroked="f" strokeweight=".5pt">
+              <v:shape w14:anchorId="04022A56" id="Cuadro de texto 23" o:spid="_x0000_s1031" type="#_x0000_t202" style="position:absolute;left:0;text-align:left;margin-left:254.7pt;margin-top:.7pt;width:211.5pt;height:88.5pt;z-index:251663360;visibility:visible;mso-wrap-style:square;mso-width-percent:0;mso-height-percent:0;mso-wrap-distance-left:9pt;mso-wrap-distance-top:0;mso-wrap-distance-right:9pt;mso-wrap-distance-bottom:0;mso-position-horizontal:absolute;mso-position-horizontal-relative:margin;mso-position-vertical:absolute;mso-position-vertical-relative:text;mso-width-percent:0;mso-height-percent:0;mso-width-relative:margin;mso-height-relative:margin;v-text-anchor:top" o:gfxdata="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" filled="f" stroked="f" strokeweight=".5pt">
                 <v:textbox>
                   <w:txbxContent>
                     <w:p>
@@ -2499,7 +2499,7 @@
           </mc:Choice>
           <mc:Fallback>
             <w:pict>
-              <v:shape w14:anchorId="5903FD48" id="Cuadro de texto 34" o:spid="_x0000_s1032" type="#_x0000_t202" style="position:absolute;left:0;text-align:left;margin-left:235.2pt;margin-top:4.6pt;width:231pt;height:87.75pt;z-index:251664384;visibility:visible;mso-wrap-style:square;mso-height-percent:0;mso-wrap-distance-left:9pt;mso-wrap-distance-top:0;mso-wrap-distance-right:9pt;mso-wrap-distance-bottom:0;mso-position-horizontal:absolute;mso-position-horizontal-relative:text;mso-position-vertical:absolute;mso-position-vertical-relative:text;mso-height-percent:0;mso-height-relative:margin;v-text-anchor:top" o:gfxdata="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" filled="f" stroked="f" strokeweight=".5pt">
+              <v:shape w14:anchorId="5903FD48" id="Cuadro de texto 34" o:spid="_x0000_s1032" type="#_x0000_t202" style="position:absolute;left:0;text-align:left;margin-left:235.2pt;margin-top:4.6pt;width:231pt;height:87.75pt;z-index:251664384;visibility:visible;mso-wrap-style:square;mso-height-percent:0;mso-wrap-distance-left:9pt;mso-wrap-distance-top:0;mso-wrap-distance-right:9pt;mso-wrap-distance-bottom:0;mso-position-horizontal:absolute;mso-position-horizontal-relative:text;mso-position-vertical:absolute;mso-position-vertical-relative:text;mso-height-percent:0;mso-height-relative:margin;v-text-anchor:top" o:gfxdata="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" filled="f" stroked="f" strokeweight=".5pt">
                 <v:textbox>
                   <w:txbxContent>
                     <w:p>
@@ -2783,7 +2783,7 @@
           </mc:Choice>
           <mc:Fallback>
             <w:pict>
-              <v:shape w14:anchorId="661E922E" id="Cuadro de texto 38" o:spid="_x0000_s1033" type="#_x0000_t202" style="position:absolute;left:0;text-align:left;margin-left:242.7pt;margin-top:5.05pt;width:239.25pt;height:129pt;z-index:251665408;visibility:visible;mso-wrap-style:square;mso-wrap-distance-left:9pt;mso-wrap-distance-top:0;mso-wrap-distance-right:9pt;mso-wrap-distance-bottom:0;mso-position-horizontal:absolute;mso-position-horizontal-relative:text;mso-position-vertical:absolute;mso-position-vertical-relative:text;v-text-anchor:top" o:gfxdata="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" filled="f" stroked="f" strokeweight=".5pt">
+              <v:shape w14:anchorId="661E922E" id="Cuadro de texto 38" o:spid="_x0000_s1033" type="#_x0000_t202" style="position:absolute;left:0;text-align:left;margin-left:242.7pt;margin-top:5.05pt;width:239.25pt;height:129pt;z-index:251665408;visibility:visible;mso-wrap-style:square;mso-wrap-distance-left:9pt;mso-wrap-distance-top:0;mso-wrap-distance-right:9pt;mso-wrap-distance-bottom:0;mso-position-horizontal:absolute;mso-position-horizontal-relative:text;mso-position-vertical:absolute;mso-position-vertical-relative:text;v-text-anchor:top" o:gfxdata="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" filled="f" stroked="f" strokeweight=".5pt">
                 <v:textbox>
                   <w:txbxContent>
                     <w:p>
@@ -2952,340 +2952,6 @@
     </w:p>
     <w:p>
       <w:pPr>
-        <w:rPr>
-          <w:b/>
-          <w:bCs/>
-        </w:rPr>
-      </w:pPr>
-      <w:r>
-        <w:rPr>
-          <w:b/>
-          <w:bCs/>
-        </w:rPr>
-        <w:lastRenderedPageBreak/>
-        <w:t>Factura</w:t>
-      </w:r>
-      <w:r>
-        <w:rPr>
-          <w:b/>
-          <w:bCs/>
-        </w:rPr>
-        <w:t>:</w:t>
-      </w:r>
-    </w:p>
-    <w:p>
-      <w:r>
-        <w:rPr>
-          <w:noProof/>
-          <w14:ligatures w14:val="standardContextual"/>
-        </w:rPr>
-        <mc:AlternateContent>
-          <mc:Choice Requires="wps">
-            <w:drawing>
-              <wp:anchor distT="0" distB="0" distL="114300" distR="114300" simplePos="0" relativeHeight="251666432" behindDoc="0" locked="0" layoutInCell="1" allowOverlap="1" wp14:anchorId="0E3294DC" wp14:editId="64C5F24E">
-                <wp:simplePos x="0" y="0"/>
-                <wp:positionH relativeFrom="column">
-                  <wp:posOffset>2615565</wp:posOffset>
-                </wp:positionH>
-                <wp:positionV relativeFrom="paragraph">
-                  <wp:posOffset>8890</wp:posOffset>
-                </wp:positionV>
-                <wp:extent cx="3143250" cy="1343025"/>
-                <wp:effectExtent l="0" t="0" r="0" b="0"/>
-                <wp:wrapNone/>
-                <wp:docPr id="1195663472" name="Cuadro de texto 41"/>
-                <wp:cNvGraphicFramePr/>
-                <a:graphic xmlns:a="http://schemas.openxmlformats.org/drawingml/2006/main">
-                  <a:graphicData uri="http://schemas.microsoft.com/office/word/2010/wordprocessingShape">
-                    <wps:wsp>
-                      <wps:cNvSpPr txBox="1"/>
-                      <wps:spPr>
-                        <a:xfrm>
-                          <a:off x="0" y="0"/>
-                          <a:ext cx="3143250" cy="1343025"/>
-                        </a:xfrm>
-                        <a:prstGeom prst="rect">
-                          <a:avLst/>
-                        </a:prstGeom>
-                        <a:noFill/>
-                        <a:ln w="6350">
-                          <a:noFill/>
-                        </a:ln>
-                      </wps:spPr>
-                      <wps:txbx>
-                        <w:txbxContent>
-                          <w:p>
-                            <w:pPr>
-                              <w:spacing w:line="240" w:lineRule="auto"/>
-                              <w:jc w:val="left"/>
-                              <w:rPr>
-                                <w:lang w:val="es-ES"/>
-                              </w:rPr>
-                            </w:pPr>
-                            <w:r>
-                              <w:rPr>
-                                <w:lang w:val="es-ES"/>
-                              </w:rPr>
-                              <w:tab/>
-                              <w:t xml:space="preserve">La factura </w:t>
-                            </w:r>
-                            <w:r>
-                              <w:rPr>
-                                <w:lang w:val="es-ES"/>
-                              </w:rPr>
-                              <w:t>se relaciona con el pedido y muestra</w:t>
-                            </w:r>
-                            <w:r>
-                              <w:rPr>
-                                <w:lang w:val="es-ES"/>
-                              </w:rPr>
-                              <w:t xml:space="preserve"> el total a pagar si realmente se procesa el pago. Posee los siguientes atributos: ID</w:t>
-                            </w:r>
-                            <w:r>
-                              <w:rPr>
-                                <w:lang w:val="es-ES"/>
-                              </w:rPr>
-                              <w:t>,</w:t>
-                            </w:r>
-                            <w:r>
-                              <w:rPr>
-                                <w:lang w:val="es-ES"/>
-                              </w:rPr>
-                              <w:t xml:space="preserve"> Total</w:t>
-                            </w:r>
-                            <w:r>
-                              <w:rPr>
-                                <w:lang w:val="es-ES"/>
-                              </w:rPr>
-                              <w:t xml:space="preserve">, </w:t>
-                            </w:r>
-                            <w:proofErr w:type="spellStart"/>
-                            <w:r>
-                              <w:rPr>
-                                <w:lang w:val="es-ES"/>
-                              </w:rPr>
-                              <w:t>Fech</w:t>
-                            </w:r>
-                            <w:r>
-                              <w:rPr>
-                                <w:lang w:val="es-ES"/>
-                              </w:rPr>
-                              <w:t>a</w:t>
-                            </w:r>
-                            <w:r>
-                              <w:rPr>
-                                <w:lang w:val="es-ES"/>
-                              </w:rPr>
-                              <w:t>_Emision</w:t>
-                            </w:r>
-                            <w:proofErr w:type="spellEnd"/>
-                            <w:r>
-                              <w:rPr>
-                                <w:lang w:val="es-ES"/>
-                              </w:rPr>
-                              <w:t xml:space="preserve"> y </w:t>
-                            </w:r>
-                            <w:proofErr w:type="spellStart"/>
-                            <w:r>
-                              <w:rPr>
-                                <w:lang w:val="es-ES"/>
-                              </w:rPr>
-                              <w:t>ID_Ped</w:t>
-                            </w:r>
-                            <w:r>
-                              <w:rPr>
-                                <w:lang w:val="es-ES"/>
-                              </w:rPr>
-                              <w:t>ido</w:t>
-                            </w:r>
-                            <w:proofErr w:type="spellEnd"/>
-                            <w:r>
-                              <w:rPr>
-                                <w:lang w:val="es-ES"/>
-                              </w:rPr>
-                              <w:t>.</w:t>
-                            </w:r>
-                          </w:p>
-                        </w:txbxContent>
-                      </wps:txbx>
-                      <wps:bodyPr rot="0" spcFirstLastPara="0" vertOverflow="overflow" horzOverflow="overflow" vert="horz" wrap="square" lIns="91440" tIns="45720" rIns="91440" bIns="45720" numCol="1" spcCol="0" rtlCol="0" fromWordArt="0" anchor="t" anchorCtr="0" forceAA="0" compatLnSpc="1">
-                        <a:prstTxWarp prst="textNoShape">
-                          <a:avLst/>
-                        </a:prstTxWarp>
-                        <a:noAutofit/>
-                      </wps:bodyPr>
-                    </wps:wsp>
-                  </a:graphicData>
-                </a:graphic>
-                <wp14:sizeRelH relativeFrom="margin">
-                  <wp14:pctWidth>0</wp14:pctWidth>
-                </wp14:sizeRelH>
-                <wp14:sizeRelV relativeFrom="margin">
-                  <wp14:pctHeight>0</wp14:pctHeight>
-                </wp14:sizeRelV>
-              </wp:anchor>
-            </w:drawing>
-          </mc:Choice>
-          <mc:Fallback>
-            <w:pict>
-              <v:shape w14:anchorId="0E3294DC" id="Cuadro de texto 41" o:spid="_x0000_s1034" type="#_x0000_t202" style="position:absolute;left:0;text-align:left;margin-left:205.95pt;margin-top:.7pt;width:247.5pt;height:105.75pt;z-index:251666432;visibility:visible;mso-wrap-style:square;mso-width-percent:0;mso-height-percent:0;mso-wrap-distance-left:9pt;mso-wrap-distance-top:0;mso-wrap-distance-right:9pt;mso-wrap-distance-bottom:0;mso-position-horizontal:absolute;mso-position-horizontal-relative:text;mso-position-vertical:absolute;mso-position-vertical-relative:text;mso-width-percent:0;mso-height-percent:0;mso-width-relative:margin;mso-height-relative:margin;v-text-anchor:top" o:gfxdata="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" filled="f" stroked="f" strokeweight=".5pt">
-                <v:textbox>
-                  <w:txbxContent>
-                    <w:p>
-                      <w:pPr>
-                        <w:spacing w:line="240" w:lineRule="auto"/>
-                        <w:jc w:val="left"/>
-                        <w:rPr>
-                          <w:lang w:val="es-ES"/>
-                        </w:rPr>
-                      </w:pPr>
-                      <w:r>
-                        <w:rPr>
-                          <w:lang w:val="es-ES"/>
-                        </w:rPr>
-                        <w:tab/>
-                        <w:t xml:space="preserve">La factura </w:t>
-                      </w:r>
-                      <w:r>
-                        <w:rPr>
-                          <w:lang w:val="es-ES"/>
-                        </w:rPr>
-                        <w:t>se relaciona con el pedido y muestra</w:t>
-                      </w:r>
-                      <w:r>
-                        <w:rPr>
-                          <w:lang w:val="es-ES"/>
-                        </w:rPr>
-                        <w:t xml:space="preserve"> el total a pagar si realmente se procesa el pago. Posee los siguientes atributos: ID</w:t>
-                      </w:r>
-                      <w:r>
-                        <w:rPr>
-                          <w:lang w:val="es-ES"/>
-                        </w:rPr>
-                        <w:t>,</w:t>
-                      </w:r>
-                      <w:r>
-                        <w:rPr>
-                          <w:lang w:val="es-ES"/>
-                        </w:rPr>
-                        <w:t xml:space="preserve"> Total</w:t>
-                      </w:r>
-                      <w:r>
-                        <w:rPr>
-                          <w:lang w:val="es-ES"/>
-                        </w:rPr>
-                        <w:t xml:space="preserve">, </w:t>
-                      </w:r>
-                      <w:proofErr w:type="spellStart"/>
-                      <w:r>
-                        <w:rPr>
-                          <w:lang w:val="es-ES"/>
-                        </w:rPr>
-                        <w:t>Fech</w:t>
-                      </w:r>
-                      <w:r>
-                        <w:rPr>
-                          <w:lang w:val="es-ES"/>
-                        </w:rPr>
-                        <w:t>a</w:t>
-                      </w:r>
-                      <w:r>
-                        <w:rPr>
-                          <w:lang w:val="es-ES"/>
-                        </w:rPr>
-                        <w:t>_Emision</w:t>
-                      </w:r>
-                      <w:proofErr w:type="spellEnd"/>
-                      <w:r>
-                        <w:rPr>
-                          <w:lang w:val="es-ES"/>
-                        </w:rPr>
-                        <w:t xml:space="preserve"> y </w:t>
-                      </w:r>
-                      <w:proofErr w:type="spellStart"/>
-                      <w:r>
-                        <w:rPr>
-                          <w:lang w:val="es-ES"/>
-                        </w:rPr>
-                        <w:t>ID_Ped</w:t>
-                      </w:r>
-                      <w:r>
-                        <w:rPr>
-                          <w:lang w:val="es-ES"/>
-                        </w:rPr>
-                        <w:t>ido</w:t>
-                      </w:r>
-                      <w:proofErr w:type="spellEnd"/>
-                      <w:r>
-                        <w:rPr>
-                          <w:lang w:val="es-ES"/>
-                        </w:rPr>
-                        <w:t>.</w:t>
-                      </w:r>
-                    </w:p>
-                  </w:txbxContent>
-                </v:textbox>
-              </v:shape>
-            </w:pict>
-          </mc:Fallback>
-        </mc:AlternateContent>
-      </w:r>
-      <w:r>
-        <w:rPr>
-          <w:noProof/>
-        </w:rPr>
-        <w:drawing>
-          <wp:inline distT="0" distB="0" distL="0" distR="0" wp14:anchorId="5D54460D" wp14:editId="50BFDB96">
-            <wp:extent cx="2524125" cy="1362075"/>
-            <wp:effectExtent l="0" t="0" r="9525" b="9525"/>
-            <wp:docPr id="958589822" name="Imagen 25" descr="Tabla&#10;&#10;El contenido generado por IA puede ser incorrecto."/>
-            <wp:cNvGraphicFramePr>
-              <a:graphicFrameLocks xmlns:a="http://schemas.openxmlformats.org/drawingml/2006/main" noChangeAspect="1"/>
-            </wp:cNvGraphicFramePr>
-            <a:graphic xmlns:a="http://schemas.openxmlformats.org/drawingml/2006/main">
-              <a:graphicData uri="http://schemas.openxmlformats.org/drawingml/2006/picture">
-                <pic:pic xmlns:pic="http://schemas.openxmlformats.org/drawingml/2006/picture">
-                  <pic:nvPicPr>
-                    <pic:cNvPr id="958589822" name="Imagen 25" descr="Tabla&#10;&#10;El contenido generado por IA puede ser incorrecto."/>
-                    <pic:cNvPicPr>
-                      <a:picLocks noChangeAspect="1" noChangeArrowheads="1"/>
-                    </pic:cNvPicPr>
-                  </pic:nvPicPr>
-                  <pic:blipFill>
-                    <a:blip r:embed="rId13">
-                      <a:extLst>
-                        <a:ext uri="{28A0092B-C50C-407E-A947-70E740481C1C}">
-                          <a14:useLocalDpi xmlns:a14="http://schemas.microsoft.com/office/drawing/2010/main" val="0"/>
-                        </a:ext>
-                      </a:extLst>
-                    </a:blip>
-                    <a:srcRect/>
-                    <a:stretch>
-                      <a:fillRect/>
-                    </a:stretch>
-                  </pic:blipFill>
-                  <pic:spPr bwMode="auto">
-                    <a:xfrm>
-                      <a:off x="0" y="0"/>
-                      <a:ext cx="2524125" cy="1362075"/>
-                    </a:xfrm>
-                    <a:prstGeom prst="rect">
-                      <a:avLst/>
-                    </a:prstGeom>
-                    <a:noFill/>
-                    <a:ln>
-                      <a:noFill/>
-                    </a:ln>
-                  </pic:spPr>
-                </pic:pic>
-              </a:graphicData>
-            </a:graphic>
-          </wp:inline>
-        </w:drawing>
-      </w:r>
-    </w:p>
-    <w:p>
-      <w:pPr>
         <w:pStyle w:val="Ttulo1"/>
         <w:jc w:val="center"/>
       </w:pPr>
@@ -3373,14 +3039,26 @@
                               <w:rPr>
                                 <w:lang w:val="es-ES"/>
                               </w:rPr>
-                              <w:t xml:space="preserve">los detalles del emprendimiento definimos los siguientes atributos: ID, Nombre, Descripción y </w:t>
+                              <w:t>los detalles del emprendimiento definimos los siguientes atributos: ID, Nombre, Descripción</w:t>
+                            </w:r>
+                            <w:r>
+                              <w:rPr>
+                                <w:lang w:val="es-ES"/>
+                              </w:rPr>
+                              <w:t>, CUIT, Email e</w:t>
+                            </w:r>
+                            <w:r>
+                              <w:rPr>
+                                <w:lang w:val="es-ES"/>
+                              </w:rPr>
+                              <w:t xml:space="preserve"> ID</w:t>
                             </w:r>
                             <w:proofErr w:type="spellStart"/>
                             <w:r>
                               <w:rPr>
                                 <w:lang w:val="es-ES"/>
                               </w:rPr>
-                              <w:t>ID_Contacto</w:t>
+                              <w:t>_Contacto</w:t>
                             </w:r>
                             <w:proofErr w:type="spellEnd"/>
                             <w:r>
@@ -3409,7 +3087,7 @@
           </mc:Choice>
           <mc:Fallback>
             <w:pict>
-              <v:shape w14:anchorId="48F8F794" id="Cuadro de texto 27" o:spid="_x0000_s1035" type="#_x0000_t202" style="position:absolute;left:0;text-align:left;margin-left:263.7pt;margin-top:1pt;width:193.5pt;height:88.5pt;z-index:251668480;visibility:visible;mso-wrap-style:square;mso-height-percent:0;mso-wrap-distance-left:9pt;mso-wrap-distance-top:0;mso-wrap-distance-right:9pt;mso-wrap-distance-bottom:0;mso-position-horizontal:absolute;mso-position-horizontal-relative:text;mso-position-vertical:absolute;mso-position-vertical-relative:text;mso-height-percent:0;mso-height-relative:margin;v-text-anchor:top" o:gfxdata="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" filled="f" stroked="f" strokeweight=".5pt">
+              <v:shape w14:anchorId="48F8F794" id="Cuadro de texto 27" o:spid="_x0000_s1034" type="#_x0000_t202" style="position:absolute;left:0;text-align:left;margin-left:263.7pt;margin-top:1pt;width:193.5pt;height:88.5pt;z-index:251668480;visibility:visible;mso-wrap-style:square;mso-height-percent:0;mso-wrap-distance-left:9pt;mso-wrap-distance-top:0;mso-wrap-distance-right:9pt;mso-wrap-distance-bottom:0;mso-position-horizontal:absolute;mso-position-horizontal-relative:text;mso-position-vertical:absolute;mso-position-vertical-relative:text;mso-height-percent:0;mso-height-relative:margin;v-text-anchor:top" o:gfxdata="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" filled="f" stroked="f" strokeweight=".5pt">
                 <v:textbox>
                   <w:txbxContent>
                     <w:p>
@@ -3431,14 +3109,26 @@
                         <w:rPr>
                           <w:lang w:val="es-ES"/>
                         </w:rPr>
-                        <w:t xml:space="preserve">los detalles del emprendimiento definimos los siguientes atributos: ID, Nombre, Descripción y </w:t>
+                        <w:t>los detalles del emprendimiento definimos los siguientes atributos: ID, Nombre, Descripción</w:t>
+                      </w:r>
+                      <w:r>
+                        <w:rPr>
+                          <w:lang w:val="es-ES"/>
+                        </w:rPr>
+                        <w:t>, CUIT, Email e</w:t>
+                      </w:r>
+                      <w:r>
+                        <w:rPr>
+                          <w:lang w:val="es-ES"/>
+                        </w:rPr>
+                        <w:t xml:space="preserve"> ID</w:t>
                       </w:r>
                       <w:proofErr w:type="spellStart"/>
                       <w:r>
                         <w:rPr>
                           <w:lang w:val="es-ES"/>
                         </w:rPr>
-                        <w:t>ID_Contacto</w:t>
+                        <w:t>_Contacto</w:t>
                       </w:r>
                       <w:proofErr w:type="spellEnd"/>
                       <w:r>
@@ -3457,13 +3147,13 @@
       </w:r>
       <w:r>
         <w:rPr>
-          <w:noProof/>
+          <w:lang w:val="es-ES"/>
         </w:rPr>
         <w:drawing>
-          <wp:inline distT="0" distB="0" distL="0" distR="0" wp14:anchorId="631DF356" wp14:editId="419687F5">
-            <wp:extent cx="3190875" cy="1362075"/>
-            <wp:effectExtent l="0" t="0" r="9525" b="9525"/>
-            <wp:docPr id="976764688" name="Imagen 26" descr="Tabla&#10;&#10;El contenido generado por IA puede ser incorrecto."/>
+          <wp:inline distT="0" distB="0" distL="0" distR="0" wp14:anchorId="720474EF" wp14:editId="10FE8E64">
+            <wp:extent cx="3055018" cy="1466850"/>
+            <wp:effectExtent l="0" t="0" r="0" b="0"/>
+            <wp:docPr id="1471613214" name="Imagen 1" descr="Tabla&#10;&#10;El contenido generado por IA puede ser incorrecto."/>
             <wp:cNvGraphicFramePr>
               <a:graphicFrameLocks xmlns:a="http://schemas.openxmlformats.org/drawingml/2006/main" noChangeAspect="1"/>
             </wp:cNvGraphicFramePr>
@@ -3471,36 +3161,23 @@
               <a:graphicData uri="http://schemas.openxmlformats.org/drawingml/2006/picture">
                 <pic:pic xmlns:pic="http://schemas.openxmlformats.org/drawingml/2006/picture">
                   <pic:nvPicPr>
-                    <pic:cNvPr id="976764688" name="Imagen 26" descr="Tabla&#10;&#10;El contenido generado por IA puede ser incorrecto."/>
-                    <pic:cNvPicPr>
-                      <a:picLocks noChangeAspect="1" noChangeArrowheads="1"/>
-                    </pic:cNvPicPr>
+                    <pic:cNvPr id="1471613214" name="Imagen 1" descr="Tabla&#10;&#10;El contenido generado por IA puede ser incorrecto."/>
+                    <pic:cNvPicPr/>
                   </pic:nvPicPr>
                   <pic:blipFill>
-                    <a:blip r:embed="rId14">
-                      <a:extLst>
-                        <a:ext uri="{28A0092B-C50C-407E-A947-70E740481C1C}">
-                          <a14:useLocalDpi xmlns:a14="http://schemas.microsoft.com/office/drawing/2010/main" val="0"/>
-                        </a:ext>
-                      </a:extLst>
-                    </a:blip>
-                    <a:srcRect/>
+                    <a:blip r:embed="rId13"/>
                     <a:stretch>
                       <a:fillRect/>
                     </a:stretch>
                   </pic:blipFill>
-                  <pic:spPr bwMode="auto">
+                  <pic:spPr>
                     <a:xfrm>
                       <a:off x="0" y="0"/>
-                      <a:ext cx="3190875" cy="1362075"/>
+                      <a:ext cx="3060067" cy="1469274"/>
                     </a:xfrm>
                     <a:prstGeom prst="rect">
                       <a:avLst/>
                     </a:prstGeom>
-                    <a:noFill/>
-                    <a:ln>
-                      <a:noFill/>
-                    </a:ln>
                   </pic:spPr>
                 </pic:pic>
               </a:graphicData>
@@ -3590,7 +3267,7 @@
           </mc:Choice>
           <mc:Fallback>
             <w:pict>
-              <v:shape w14:anchorId="68BE825C" id="Cuadro de texto 29" o:spid="_x0000_s1036" type="#_x0000_t202" style="position:absolute;left:0;text-align:left;margin-left:241.2pt;margin-top:25.6pt;width:214.5pt;height:96.75pt;z-index:251669504;visibility:visible;mso-wrap-style:square;mso-wrap-distance-left:9pt;mso-wrap-distance-top:0;mso-wrap-distance-right:9pt;mso-wrap-distance-bottom:0;mso-position-horizontal:absolute;mso-position-horizontal-relative:text;mso-position-vertical:absolute;mso-position-vertical-relative:text;v-text-anchor:top" o:gfxdata="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" filled="f" stroked="f" strokeweight=".5pt">
+              <v:shape w14:anchorId="68BE825C" id="Cuadro de texto 29" o:spid="_x0000_s1035" type="#_x0000_t202" style="position:absolute;left:0;text-align:left;margin-left:241.2pt;margin-top:25.6pt;width:214.5pt;height:96.75pt;z-index:251669504;visibility:visible;mso-wrap-style:square;mso-wrap-distance-left:9pt;mso-wrap-distance-top:0;mso-wrap-distance-right:9pt;mso-wrap-distance-bottom:0;mso-position-horizontal:absolute;mso-position-horizontal-relative:text;mso-position-vertical:absolute;mso-position-vertical-relative:text;v-text-anchor:top" o:gfxdata="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" filled="f" stroked="f" strokeweight=".5pt">
                 <v:textbox>
                   <w:txbxContent>
                     <w:p>
@@ -3653,7 +3330,7 @@
                     </pic:cNvPicPr>
                   </pic:nvPicPr>
                   <pic:blipFill>
-                    <a:blip r:embed="rId15">
+                    <a:blip r:embed="rId14">
                       <a:extLst>
                         <a:ext uri="{28A0092B-C50C-407E-A947-70E740481C1C}">
                           <a14:useLocalDpi xmlns:a14="http://schemas.microsoft.com/office/drawing/2010/main" val="0"/>
@@ -3800,7 +3477,7 @@
           </mc:Choice>
           <mc:Fallback>
             <w:pict>
-              <v:shape w14:anchorId="6DD79FB4" id="Cuadro de texto 31" o:spid="_x0000_s1037" type="#_x0000_t202" style="position:absolute;left:0;text-align:left;margin-left:236.7pt;margin-top:3.1pt;width:203.25pt;height:101.25pt;z-index:251670528;visibility:visible;mso-wrap-style:square;mso-width-percent:0;mso-height-percent:0;mso-wrap-distance-left:9pt;mso-wrap-distance-top:0;mso-wrap-distance-right:9pt;mso-wrap-distance-bottom:0;mso-position-horizontal:absolute;mso-position-horizontal-relative:text;mso-position-vertical:absolute;mso-position-vertical-relative:text;mso-width-percent:0;mso-height-percent:0;mso-width-relative:margin;mso-height-relative:margin;v-text-anchor:top" o:gfxdata="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" filled="f" stroked="f" strokeweight=".5pt">
+              <v:shape w14:anchorId="6DD79FB4" id="Cuadro de texto 31" o:spid="_x0000_s1036" type="#_x0000_t202" style="position:absolute;left:0;text-align:left;margin-left:236.7pt;margin-top:3.1pt;width:203.25pt;height:101.25pt;z-index:251670528;visibility:visible;mso-wrap-style:square;mso-width-percent:0;mso-height-percent:0;mso-wrap-distance-left:9pt;mso-wrap-distance-top:0;mso-wrap-distance-right:9pt;mso-wrap-distance-bottom:0;mso-position-horizontal:absolute;mso-position-horizontal-relative:text;mso-position-vertical:absolute;mso-position-vertical-relative:text;mso-width-percent:0;mso-height-percent:0;mso-width-relative:margin;mso-height-relative:margin;v-text-anchor:top" o:gfxdata="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" filled="f" stroked="f" strokeweight=".5pt">
                 <v:textbox>
                   <w:txbxContent>
                     <w:p>
@@ -3853,7 +3530,7 @@
                     </pic:cNvPicPr>
                   </pic:nvPicPr>
                   <pic:blipFill>
-                    <a:blip r:embed="rId16">
+                    <a:blip r:embed="rId15">
                       <a:extLst>
                         <a:ext uri="{28A0092B-C50C-407E-A947-70E740481C1C}">
                           <a14:useLocalDpi xmlns:a14="http://schemas.microsoft.com/office/drawing/2010/main" val="0"/>
@@ -3923,7 +3600,7 @@
                     </pic:cNvPicPr>
                   </pic:nvPicPr>
                   <pic:blipFill>
-                    <a:blip r:embed="rId17" cstate="print">
+                    <a:blip r:embed="rId16" cstate="print">
                       <a:extLst>
                         <a:ext uri="{28A0092B-C50C-407E-A947-70E740481C1C}">
                           <a14:useLocalDpi xmlns:a14="http://schemas.microsoft.com/office/drawing/2010/main" val="0"/>
@@ -3994,7 +3671,7 @@
 </file>
 
 <file path=word/styles.xml><?xml version="1.0" encoding="utf-8"?>
-<w:styles xmlns:mc="http://schemas.openxmlformats.org/markup-compatibility/2006" xmlns:r="http://schemas.openxmlformats.org/officeDocument/2006/relationships" xmlns:w="http://schemas.openxmlformats.org/wordprocessingml/2006/main" xmlns:w14="http://schemas.microsoft.com/office/word/2010/wordml" xmlns:w15="http://schemas.microsoft.com/office/word/2012/wordml" xmlns:w16cex="http://schemas.microsoft.com/office/word/2018/wordml/cex" xmlns:w16cid="http://schemas.microsoft.com/office/word/2016/wordml/cid" xmlns:w16="http://schemas.microsoft.com/office/word/2018/wordml" xmlns:w16sdtdh="http://schemas.microsoft.com/office/word/2020/wordml/sdtdatahash" xmlns:w16se="http://schemas.microsoft.com/office/word/2015/wordml/symex" mc:Ignorable="w14 w15 w16se w16cid w16 w16cex w16sdtdh">
+<w:styles xmlns:mc="http://schemas.openxmlformats.org/markup-compatibility/2006" xmlns:r="http://schemas.openxmlformats.org/officeDocument/2006/relationships" xmlns:w="http://schemas.openxmlformats.org/wordprocessingml/2006/main" xmlns:w14="http://schemas.microsoft.com/office/word/2010/wordml" xmlns:w15="http://schemas.microsoft.com/office/word/2012/wordml" xmlns:w16cex="http://schemas.microsoft.com/office/word/2018/wordml/cex" xmlns:w16cid="http://schemas.microsoft.com/office/word/2016/wordml/cid" xmlns:w16="http://schemas.microsoft.com/office/word/2018/wordml" xmlns:w16du="http://schemas.microsoft.com/office/word/2023/wordml/word16du" xmlns:w16sdtdh="http://schemas.microsoft.com/office/word/2020/wordml/sdtdatahash" xmlns:w16sdtfl="http://schemas.microsoft.com/office/word/2024/wordml/sdtformatlock" xmlns:w16se="http://schemas.microsoft.com/office/word/2015/wordml/symex" mc:Ignorable="w14 w15 w16se w16cid w16 w16cex w16sdtdh w16sdtfl w16du">
   <w:docDefaults>
     <w:rPrDefault>
       <w:rPr>

</xml_diff>